<commit_message>
Ultimo avanze de laboratorio
</commit_message>
<xml_diff>
--- a/Lab 2/Lab02-DAWA - Módulos del Core y REPL.docx
+++ b/Lab 2/Lab02-DAWA - Módulos del Core y REPL.docx
@@ -1,6 +1,6 @@
 
 <file path=word/document.xml><?xml version="1.0" encoding="utf-8"?>
-<w:document xmlns:wpc="http://schemas.microsoft.com/office/word/2010/wordprocessingCanvas" xmlns:mc="http://schemas.openxmlformats.org/markup-compatibility/2006" xmlns:o="urn:schemas-microsoft-com:office:office" xmlns:r="http://schemas.openxmlformats.org/officeDocument/2006/relationships" xmlns:m="http://schemas.openxmlformats.org/officeDocument/2006/math" xmlns:v="urn:schemas-microsoft-com:vml" xmlns:wp14="http://schemas.microsoft.com/office/word/2010/wordprocessingDrawing" xmlns:wp="http://schemas.openxmlformats.org/drawingml/2006/wordprocessingDrawing" xmlns:w10="urn:schemas-microsoft-com:office:word" xmlns:w="http://schemas.openxmlformats.org/wordprocessingml/2006/main" xmlns:w14="http://schemas.microsoft.com/office/word/2010/wordml" xmlns:w15="http://schemas.microsoft.com/office/word/2012/wordml" xmlns:wpg="http://schemas.microsoft.com/office/word/2010/wordprocessingGroup" xmlns:wpi="http://schemas.microsoft.com/office/word/2010/wordprocessingInk" xmlns:wne="http://schemas.microsoft.com/office/word/2006/wordml" xmlns:wps="http://schemas.microsoft.com/office/word/2010/wordprocessingShape" mc:Ignorable="w14 w15 wp14">
+<w:document xmlns:wpc="http://schemas.microsoft.com/office/word/2010/wordprocessingCanvas" xmlns:cx="http://schemas.microsoft.com/office/drawing/2014/chartex" xmlns:cx1="http://schemas.microsoft.com/office/drawing/2015/9/8/chartex" xmlns:cx2="http://schemas.microsoft.com/office/drawing/2015/10/21/chartex" xmlns:cx3="http://schemas.microsoft.com/office/drawing/2016/5/9/chartex" xmlns:cx4="http://schemas.microsoft.com/office/drawing/2016/5/10/chartex" xmlns:cx5="http://schemas.microsoft.com/office/drawing/2016/5/11/chartex" xmlns:cx6="http://schemas.microsoft.com/office/drawing/2016/5/12/chartex" xmlns:cx7="http://schemas.microsoft.com/office/drawing/2016/5/13/chartex" xmlns:cx8="http://schemas.microsoft.com/office/drawing/2016/5/14/chartex" xmlns:mc="http://schemas.openxmlformats.org/markup-compatibility/2006" xmlns:aink="http://schemas.microsoft.com/office/drawing/2016/ink" xmlns:am3d="http://schemas.microsoft.com/office/drawing/2017/model3d" xmlns:o="urn:schemas-microsoft-com:office:office" xmlns:r="http://schemas.openxmlformats.org/officeDocument/2006/relationships" xmlns:m="http://schemas.openxmlformats.org/officeDocument/2006/math" xmlns:v="urn:schemas-microsoft-com:vml" xmlns:wp14="http://schemas.microsoft.com/office/word/2010/wordprocessingDrawing" xmlns:wp="http://schemas.openxmlformats.org/drawingml/2006/wordprocessingDrawing" xmlns:w10="urn:schemas-microsoft-com:office:word" xmlns:w="http://schemas.openxmlformats.org/wordprocessingml/2006/main" xmlns:w14="http://schemas.microsoft.com/office/word/2010/wordml" xmlns:w15="http://schemas.microsoft.com/office/word/2012/wordml" xmlns:w16cid="http://schemas.microsoft.com/office/word/2016/wordml/cid" xmlns:w16se="http://schemas.microsoft.com/office/word/2015/wordml/symex" xmlns:wpg="http://schemas.microsoft.com/office/word/2010/wordprocessingGroup" xmlns:wpi="http://schemas.microsoft.com/office/word/2010/wordprocessingInk" xmlns:wne="http://schemas.microsoft.com/office/word/2006/wordml" xmlns:wps="http://schemas.microsoft.com/office/word/2010/wordprocessingShape" mc:Ignorable="w14 w15 w16se w16cid wp14">
   <w:body>
     <w:p>
       <w:pPr>
@@ -151,8 +151,6 @@
                                 <w:lang w:val="es-ES_tradnl"/>
                               </w:rPr>
                             </w:pPr>
-                            <w:bookmarkStart w:id="0" w:name="_GoBack"/>
-                            <w:bookmarkEnd w:id="0"/>
                             <w:r>
                               <w:rPr>
                                 <w:rFonts w:asciiTheme="minorHAnsi" w:hAnsiTheme="minorHAnsi" w:cs="Arial"/>
@@ -284,8 +282,6 @@
                           <w:lang w:val="es-ES_tradnl"/>
                         </w:rPr>
                       </w:pPr>
-                      <w:bookmarkStart w:id="1" w:name="_GoBack"/>
-                      <w:bookmarkEnd w:id="1"/>
                       <w:r>
                         <w:rPr>
                           <w:rFonts w:asciiTheme="minorHAnsi" w:hAnsiTheme="minorHAnsi" w:cs="Arial"/>
@@ -486,6 +482,55 @@
                 <w:color w:val="0070C0"/>
               </w:rPr>
             </w:pPr>
+            <w:r>
+              <w:rPr>
+                <w:rFonts w:asciiTheme="minorHAnsi" w:hAnsiTheme="minorHAnsi" w:cs="Arial"/>
+                <w:b/>
+                <w:i/>
+                <w:color w:val="0070C0"/>
+              </w:rPr>
+              <w:t xml:space="preserve">CONDORI </w:t>
+            </w:r>
+            <w:proofErr w:type="spellStart"/>
+            <w:r>
+              <w:rPr>
+                <w:rFonts w:asciiTheme="minorHAnsi" w:hAnsiTheme="minorHAnsi" w:cs="Arial"/>
+                <w:b/>
+                <w:i/>
+                <w:color w:val="0070C0"/>
+              </w:rPr>
+              <w:t>CONDORI</w:t>
+            </w:r>
+            <w:proofErr w:type="spellEnd"/>
+            <w:r>
+              <w:rPr>
+                <w:rFonts w:asciiTheme="minorHAnsi" w:hAnsiTheme="minorHAnsi" w:cs="Arial"/>
+                <w:b/>
+                <w:i/>
+                <w:color w:val="0070C0"/>
+              </w:rPr>
+              <w:t xml:space="preserve"> </w:t>
+            </w:r>
+            <w:proofErr w:type="spellStart"/>
+            <w:r>
+              <w:rPr>
+                <w:rFonts w:asciiTheme="minorHAnsi" w:hAnsiTheme="minorHAnsi" w:cs="Arial"/>
+                <w:b/>
+                <w:i/>
+                <w:color w:val="0070C0"/>
+              </w:rPr>
+              <w:t>Johnn</w:t>
+            </w:r>
+            <w:proofErr w:type="spellEnd"/>
+            <w:r>
+              <w:rPr>
+                <w:rFonts w:asciiTheme="minorHAnsi" w:hAnsiTheme="minorHAnsi" w:cs="Arial"/>
+                <w:b/>
+                <w:i/>
+                <w:color w:val="0070C0"/>
+              </w:rPr>
+              <w:t xml:space="preserve"> Bill</w:t>
+            </w:r>
           </w:p>
         </w:tc>
         <w:tc>
@@ -599,6 +644,15 @@
                 <w:color w:val="0070C0"/>
               </w:rPr>
             </w:pPr>
+            <w:r>
+              <w:rPr>
+                <w:rFonts w:asciiTheme="minorHAnsi" w:hAnsiTheme="minorHAnsi" w:cs="Arial"/>
+                <w:b/>
+                <w:i/>
+                <w:color w:val="0070C0"/>
+              </w:rPr>
+              <w:t>B</w:t>
+            </w:r>
           </w:p>
         </w:tc>
         <w:tc>
@@ -3376,113 +3430,26 @@
           <w:bCs/>
           <w:lang w:val="es-MX"/>
         </w:rPr>
-        <w:t>______________________________________________________________________________________________________________________________________________________________________________________________________________________________________________________________________________________________________________________________________________________________________________________________________________________________________________________________________________________________________________________________________</w:t>
-      </w:r>
-    </w:p>
-    <w:p>
-      <w:pPr>
-        <w:pStyle w:val="Prrafodelista"/>
-        <w:spacing w:before="40"/>
-        <w:ind w:left="792"/>
-        <w:contextualSpacing w:val="0"/>
-        <w:jc w:val="both"/>
-        <w:rPr>
-          <w:rFonts w:ascii="Arial" w:hAnsi="Arial" w:cs="Arial"/>
-          <w:bCs/>
-          <w:lang w:val="es-MX"/>
-        </w:rPr>
-      </w:pPr>
-    </w:p>
-    <w:p>
-      <w:pPr>
-        <w:pStyle w:val="Prrafodelista"/>
-        <w:spacing w:before="40"/>
-        <w:ind w:left="792"/>
-        <w:contextualSpacing w:val="0"/>
-        <w:jc w:val="both"/>
-        <w:rPr>
-          <w:rFonts w:ascii="Arial" w:hAnsi="Arial" w:cs="Arial"/>
-          <w:bCs/>
-          <w:lang w:val="es-MX"/>
-        </w:rPr>
-      </w:pPr>
-    </w:p>
-    <w:p>
-      <w:pPr>
-        <w:pStyle w:val="Prrafodelista"/>
-        <w:spacing w:before="40"/>
-        <w:ind w:left="792"/>
-        <w:contextualSpacing w:val="0"/>
-        <w:jc w:val="both"/>
-        <w:rPr>
-          <w:rFonts w:ascii="Arial" w:hAnsi="Arial" w:cs="Arial"/>
-          <w:bCs/>
-          <w:lang w:val="es-MX"/>
-        </w:rPr>
-      </w:pPr>
-    </w:p>
-    <w:p>
-      <w:pPr>
-        <w:pStyle w:val="Prrafodelista"/>
-        <w:numPr>
-          <w:ilvl w:val="1"/>
-          <w:numId w:val="5"/>
-        </w:numPr>
-        <w:spacing w:before="40"/>
-        <w:contextualSpacing w:val="0"/>
-        <w:jc w:val="both"/>
-        <w:rPr>
-          <w:rFonts w:ascii="Arial" w:hAnsi="Arial" w:cs="Arial"/>
-          <w:bCs/>
-          <w:lang w:val="es-MX"/>
-        </w:rPr>
-      </w:pPr>
-      <w:r>
-        <w:rPr>
-          <w:rFonts w:ascii="Arial" w:hAnsi="Arial" w:cs="Arial"/>
-          <w:bCs/>
-          <w:lang w:val="es-MX"/>
-        </w:rPr>
-        <w:t>Ahora acceda a la URL de nuestro servidor pero agregando lo siguiente a la dirección:</w:t>
-      </w:r>
-    </w:p>
-    <w:p>
-      <w:pPr>
-        <w:pStyle w:val="Prrafodelista"/>
-        <w:spacing w:before="40"/>
-        <w:ind w:left="792"/>
-        <w:contextualSpacing w:val="0"/>
-        <w:jc w:val="both"/>
-        <w:rPr>
-          <w:rFonts w:ascii="Arial" w:hAnsi="Arial" w:cs="Arial"/>
-          <w:bCs/>
-          <w:lang w:val="es-MX"/>
-        </w:rPr>
-      </w:pPr>
-    </w:p>
-    <w:p>
-      <w:pPr>
-        <w:pStyle w:val="Prrafodelista"/>
-        <w:spacing w:before="40"/>
-        <w:ind w:left="792"/>
-        <w:contextualSpacing w:val="0"/>
-        <w:jc w:val="both"/>
-        <w:rPr>
-          <w:rFonts w:ascii="Arial" w:hAnsi="Arial" w:cs="Arial"/>
-          <w:bCs/>
-          <w:lang w:val="es-MX"/>
-        </w:rPr>
-      </w:pPr>
+        <w:t>__________________________________________________________________________________________________________________________________________________________________________________________________________________________________________________________________________________________________________________________________________________________________________________</w:t>
+      </w:r>
+      <w:r>
+        <w:rPr>
+          <w:rFonts w:ascii="Arial" w:hAnsi="Arial" w:cs="Arial"/>
+          <w:bCs/>
+          <w:lang w:val="es-MX"/>
+        </w:rPr>
+        <w:lastRenderedPageBreak/>
+        <w:t>__________________________________________________________________________</w:t>
+      </w:r>
       <w:r>
         <w:rPr>
           <w:noProof/>
-          <w:lang w:val="es-PE" w:eastAsia="es-PE"/>
         </w:rPr>
         <w:drawing>
-          <wp:inline distT="0" distB="0" distL="0" distR="0" wp14:anchorId="278EC8DC" wp14:editId="74FA6927">
-            <wp:extent cx="2762250" cy="419100"/>
-            <wp:effectExtent l="0" t="0" r="0" b="0"/>
-            <wp:docPr id="23" name="Imagen 23"/>
+          <wp:inline distT="0" distB="0" distL="0" distR="0" wp14:anchorId="757B83CE" wp14:editId="584FA814">
+            <wp:extent cx="5760085" cy="1872615"/>
+            <wp:effectExtent l="76200" t="76200" r="126365" b="127635"/>
+            <wp:docPr id="15" name="Imagen 15"/>
             <wp:cNvGraphicFramePr>
               <a:graphicFrameLocks xmlns:a="http://schemas.openxmlformats.org/drawingml/2006/main" noChangeAspect="1"/>
             </wp:cNvGraphicFramePr>
@@ -3502,11 +3469,25 @@
                   <pic:spPr>
                     <a:xfrm>
                       <a:off x="0" y="0"/>
-                      <a:ext cx="2762250" cy="419100"/>
+                      <a:ext cx="5760085" cy="1872615"/>
                     </a:xfrm>
                     <a:prstGeom prst="rect">
                       <a:avLst/>
                     </a:prstGeom>
+                    <a:ln w="38100" cap="sq">
+                      <a:solidFill>
+                        <a:srgbClr val="000000"/>
+                      </a:solidFill>
+                      <a:prstDash val="solid"/>
+                      <a:miter lim="800000"/>
+                    </a:ln>
+                    <a:effectLst>
+                      <a:outerShdw blurRad="50800" dist="38100" dir="2700000" algn="tl" rotWithShape="0">
+                        <a:srgbClr val="000000">
+                          <a:alpha val="43000"/>
+                        </a:srgbClr>
+                      </a:outerShdw>
+                    </a:effectLst>
                   </pic:spPr>
                 </pic:pic>
               </a:graphicData>
@@ -3528,440 +3509,15 @@
           <w:lang w:val="es-MX"/>
         </w:rPr>
       </w:pPr>
-    </w:p>
-    <w:p>
-      <w:pPr>
-        <w:pStyle w:val="Prrafodelista"/>
-        <w:numPr>
-          <w:ilvl w:val="1"/>
-          <w:numId w:val="5"/>
-        </w:numPr>
-        <w:spacing w:before="40"/>
-        <w:contextualSpacing w:val="0"/>
-        <w:jc w:val="both"/>
-        <w:rPr>
-          <w:rFonts w:ascii="Arial" w:hAnsi="Arial" w:cs="Arial"/>
-          <w:bCs/>
-          <w:lang w:val="es-MX"/>
-        </w:rPr>
-      </w:pPr>
-      <w:r>
-        <w:rPr>
-          <w:rFonts w:ascii="Arial" w:hAnsi="Arial" w:cs="Arial"/>
-          <w:bCs/>
-          <w:lang w:val="es-MX"/>
-        </w:rPr>
-        <w:t>Incluya ahora los valores de las siguientes variables al finalizar la ejecución del archivo.</w:t>
-      </w:r>
-    </w:p>
-    <w:p>
-      <w:pPr>
-        <w:pStyle w:val="Prrafodelista"/>
-        <w:spacing w:before="40"/>
-        <w:ind w:left="792"/>
-        <w:contextualSpacing w:val="0"/>
-        <w:jc w:val="both"/>
-        <w:rPr>
-          <w:rFonts w:ascii="Arial" w:hAnsi="Arial" w:cs="Arial"/>
-          <w:bCs/>
-          <w:lang w:val="es-MX"/>
-        </w:rPr>
-      </w:pPr>
-    </w:p>
-    <w:p>
-      <w:pPr>
-        <w:pStyle w:val="Prrafodelista"/>
-        <w:numPr>
-          <w:ilvl w:val="0"/>
-          <w:numId w:val="13"/>
-        </w:numPr>
-        <w:spacing w:before="40"/>
-        <w:contextualSpacing w:val="0"/>
-        <w:jc w:val="both"/>
-        <w:rPr>
-          <w:rFonts w:ascii="Arial" w:hAnsi="Arial" w:cs="Arial"/>
-          <w:bCs/>
-          <w:lang w:val="es-MX"/>
-        </w:rPr>
-      </w:pPr>
-      <w:proofErr w:type="spellStart"/>
-      <w:r>
-        <w:rPr>
-          <w:rFonts w:ascii="Arial" w:hAnsi="Arial" w:cs="Arial"/>
-          <w:bCs/>
-          <w:lang w:val="es-MX"/>
-        </w:rPr>
-        <w:t>arreglo_parametros</w:t>
-      </w:r>
-      <w:proofErr w:type="spellEnd"/>
-      <w:r>
-        <w:rPr>
-          <w:rFonts w:ascii="Arial" w:hAnsi="Arial" w:cs="Arial"/>
-          <w:bCs/>
-          <w:lang w:val="es-MX"/>
-        </w:rPr>
-        <w:t>: ________________________</w:t>
-      </w:r>
-      <w:r>
-        <w:rPr>
-          <w:rFonts w:ascii="Arial" w:hAnsi="Arial" w:cs="Arial"/>
-          <w:bCs/>
-          <w:lang w:val="es-MX"/>
-        </w:rPr>
-        <w:t>_________________________</w:t>
-      </w:r>
-    </w:p>
-    <w:p>
-      <w:pPr>
-        <w:pStyle w:val="Prrafodelista"/>
-        <w:numPr>
-          <w:ilvl w:val="0"/>
-          <w:numId w:val="13"/>
-        </w:numPr>
-        <w:spacing w:before="40"/>
-        <w:contextualSpacing w:val="0"/>
-        <w:jc w:val="both"/>
-        <w:rPr>
-          <w:rFonts w:ascii="Arial" w:hAnsi="Arial" w:cs="Arial"/>
-          <w:bCs/>
-          <w:lang w:val="es-MX"/>
-        </w:rPr>
-      </w:pPr>
-      <w:proofErr w:type="spellStart"/>
-      <w:r>
-        <w:rPr>
-          <w:rFonts w:ascii="Arial" w:hAnsi="Arial" w:cs="Arial"/>
-          <w:bCs/>
-          <w:lang w:val="es-MX"/>
-        </w:rPr>
-        <w:t>parametros</w:t>
-      </w:r>
-      <w:proofErr w:type="spellEnd"/>
-      <w:r>
-        <w:rPr>
-          <w:rFonts w:ascii="Arial" w:hAnsi="Arial" w:cs="Arial"/>
-          <w:bCs/>
-          <w:lang w:val="es-MX"/>
-        </w:rPr>
-        <w:t>: ____________________________</w:t>
-      </w:r>
-      <w:r>
-        <w:rPr>
-          <w:rFonts w:ascii="Arial" w:hAnsi="Arial" w:cs="Arial"/>
-          <w:bCs/>
-          <w:lang w:val="es-MX"/>
-        </w:rPr>
-        <w:t>__________________________</w:t>
-      </w:r>
-      <w:r>
-        <w:rPr>
-          <w:rFonts w:ascii="Arial" w:hAnsi="Arial" w:cs="Arial"/>
-          <w:bCs/>
-          <w:lang w:val="es-MX"/>
-        </w:rPr>
-        <w:t>__</w:t>
-      </w:r>
-    </w:p>
-    <w:p>
-      <w:pPr>
-        <w:pStyle w:val="Prrafodelista"/>
-        <w:numPr>
-          <w:ilvl w:val="0"/>
-          <w:numId w:val="13"/>
-        </w:numPr>
-        <w:spacing w:before="40"/>
-        <w:contextualSpacing w:val="0"/>
-        <w:jc w:val="both"/>
-        <w:rPr>
-          <w:rFonts w:ascii="Arial" w:hAnsi="Arial" w:cs="Arial"/>
-          <w:bCs/>
-          <w:lang w:val="es-MX"/>
-        </w:rPr>
-      </w:pPr>
-      <w:r>
-        <w:rPr>
-          <w:rFonts w:ascii="Arial" w:hAnsi="Arial" w:cs="Arial"/>
-          <w:bCs/>
-          <w:lang w:val="es-MX"/>
-        </w:rPr>
-        <w:t>valores: ________________________________</w:t>
-      </w:r>
-      <w:r>
-        <w:rPr>
-          <w:rFonts w:ascii="Arial" w:hAnsi="Arial" w:cs="Arial"/>
-          <w:bCs/>
-          <w:lang w:val="es-MX"/>
-        </w:rPr>
-        <w:t>_________________________</w:t>
-      </w:r>
-      <w:r>
-        <w:rPr>
-          <w:rFonts w:ascii="Arial" w:hAnsi="Arial" w:cs="Arial"/>
-          <w:bCs/>
-          <w:lang w:val="es-MX"/>
-        </w:rPr>
-        <w:t>__</w:t>
-      </w:r>
-    </w:p>
-    <w:p>
-      <w:pPr>
-        <w:pStyle w:val="Prrafodelista"/>
-        <w:spacing w:before="40"/>
-        <w:ind w:left="792"/>
-        <w:contextualSpacing w:val="0"/>
-        <w:jc w:val="both"/>
-        <w:rPr>
-          <w:rFonts w:ascii="Arial" w:hAnsi="Arial" w:cs="Arial"/>
-          <w:bCs/>
-          <w:lang w:val="es-MX"/>
-        </w:rPr>
-      </w:pPr>
-    </w:p>
-    <w:p>
-      <w:pPr>
-        <w:pStyle w:val="Prrafodelista"/>
-        <w:numPr>
-          <w:ilvl w:val="1"/>
-          <w:numId w:val="5"/>
-        </w:numPr>
-        <w:spacing w:before="40"/>
-        <w:contextualSpacing w:val="0"/>
-        <w:jc w:val="both"/>
-        <w:rPr>
-          <w:rFonts w:ascii="Arial" w:hAnsi="Arial" w:cs="Arial"/>
-          <w:bCs/>
-          <w:lang w:val="es-MX"/>
-        </w:rPr>
-      </w:pPr>
-      <w:r>
-        <w:rPr>
-          <w:rFonts w:ascii="Arial" w:hAnsi="Arial" w:cs="Arial"/>
-          <w:bCs/>
-          <w:lang w:val="es-MX"/>
-        </w:rPr>
-        <w:t xml:space="preserve">Explique lo que se ha realizado y lo que se puede realizar al manipular el objeto </w:t>
-      </w:r>
-      <w:proofErr w:type="spellStart"/>
-      <w:r>
-        <w:rPr>
-          <w:rFonts w:ascii="Arial" w:hAnsi="Arial" w:cs="Arial"/>
-          <w:b/>
-          <w:bCs/>
-          <w:lang w:val="es-MX"/>
-        </w:rPr>
-        <w:t>request</w:t>
-      </w:r>
-      <w:proofErr w:type="spellEnd"/>
-      <w:r>
-        <w:rPr>
-          <w:rFonts w:ascii="Arial" w:hAnsi="Arial" w:cs="Arial"/>
-          <w:bCs/>
-          <w:lang w:val="es-MX"/>
-        </w:rPr>
-        <w:t xml:space="preserve"> del </w:t>
-      </w:r>
-      <w:proofErr w:type="spellStart"/>
-      <w:r>
-        <w:rPr>
-          <w:rFonts w:ascii="Arial" w:hAnsi="Arial" w:cs="Arial"/>
-          <w:b/>
-          <w:bCs/>
-          <w:lang w:val="es-MX"/>
-        </w:rPr>
-        <w:t>createServer</w:t>
-      </w:r>
-      <w:proofErr w:type="spellEnd"/>
-      <w:r>
-        <w:rPr>
-          <w:rFonts w:ascii="Arial" w:hAnsi="Arial" w:cs="Arial"/>
-          <w:bCs/>
-          <w:lang w:val="es-MX"/>
-        </w:rPr>
-        <w:t xml:space="preserve">, que es una función del módulo </w:t>
-      </w:r>
-      <w:r>
-        <w:rPr>
-          <w:rFonts w:ascii="Arial" w:hAnsi="Arial" w:cs="Arial"/>
-          <w:b/>
-          <w:bCs/>
-          <w:lang w:val="es-MX"/>
-        </w:rPr>
-        <w:t>HTTP</w:t>
-      </w:r>
-      <w:r>
-        <w:rPr>
-          <w:rFonts w:ascii="Arial" w:hAnsi="Arial" w:cs="Arial"/>
-          <w:bCs/>
-          <w:lang w:val="es-MX"/>
-        </w:rPr>
-        <w:t xml:space="preserve"> de </w:t>
-      </w:r>
-      <w:r>
-        <w:rPr>
-          <w:rFonts w:ascii="Arial" w:hAnsi="Arial" w:cs="Arial"/>
-          <w:b/>
-          <w:bCs/>
-          <w:lang w:val="es-MX"/>
-        </w:rPr>
-        <w:t>node.js</w:t>
-      </w:r>
-    </w:p>
-    <w:p>
-      <w:pPr>
-        <w:pStyle w:val="Prrafodelista"/>
-        <w:spacing w:before="40"/>
-        <w:ind w:left="792"/>
-        <w:contextualSpacing w:val="0"/>
-        <w:jc w:val="both"/>
-        <w:rPr>
-          <w:rFonts w:ascii="Arial" w:hAnsi="Arial" w:cs="Arial"/>
-          <w:bCs/>
-          <w:lang w:val="es-MX"/>
-        </w:rPr>
-      </w:pPr>
-      <w:r>
-        <w:rPr>
-          <w:rFonts w:ascii="Arial" w:hAnsi="Arial" w:cs="Arial"/>
-          <w:bCs/>
-          <w:lang w:val="es-MX"/>
-        </w:rPr>
-        <w:t>________________________________________________________________________________________________________________________________________________________________________________________________________________________________________________________________________________________________________</w:t>
-      </w:r>
-    </w:p>
-    <w:p>
-      <w:pPr>
-        <w:pStyle w:val="Prrafodelista"/>
-        <w:spacing w:before="40"/>
-        <w:ind w:left="792"/>
-        <w:contextualSpacing w:val="0"/>
-        <w:jc w:val="both"/>
-        <w:rPr>
-          <w:rFonts w:ascii="Arial" w:hAnsi="Arial" w:cs="Arial"/>
-          <w:bCs/>
-          <w:lang w:val="es-MX"/>
-        </w:rPr>
-      </w:pPr>
-    </w:p>
-    <w:p>
-      <w:pPr>
-        <w:pStyle w:val="Prrafodelista"/>
-        <w:spacing w:before="40"/>
-        <w:ind w:left="792"/>
-        <w:contextualSpacing w:val="0"/>
-        <w:jc w:val="both"/>
-        <w:rPr>
-          <w:rFonts w:ascii="Arial" w:hAnsi="Arial" w:cs="Arial"/>
-          <w:bCs/>
-          <w:lang w:val="es-MX"/>
-        </w:rPr>
-      </w:pPr>
-    </w:p>
-    <w:p>
-      <w:pPr>
-        <w:pStyle w:val="Prrafodelista"/>
-        <w:numPr>
-          <w:ilvl w:val="0"/>
-          <w:numId w:val="5"/>
-        </w:numPr>
-        <w:spacing w:before="40"/>
-        <w:contextualSpacing w:val="0"/>
-        <w:jc w:val="both"/>
-        <w:rPr>
-          <w:rFonts w:ascii="Arial" w:hAnsi="Arial" w:cs="Arial"/>
-          <w:b/>
-          <w:bCs/>
-          <w:lang w:val="es-MX"/>
-        </w:rPr>
-      </w:pPr>
-      <w:r>
-        <w:rPr>
-          <w:rFonts w:ascii="Arial" w:hAnsi="Arial" w:cs="Arial"/>
-          <w:b/>
-          <w:bCs/>
-          <w:lang w:val="es-MX"/>
-        </w:rPr>
-        <w:t>Creación de módulo básico:</w:t>
-      </w:r>
-    </w:p>
-    <w:p>
-      <w:pPr>
-        <w:pStyle w:val="Prrafodelista"/>
-        <w:spacing w:before="40"/>
-        <w:ind w:left="360"/>
-        <w:contextualSpacing w:val="0"/>
-        <w:jc w:val="both"/>
-        <w:rPr>
-          <w:rFonts w:ascii="Arial" w:hAnsi="Arial" w:cs="Arial"/>
-          <w:bCs/>
-          <w:lang w:val="es-MX"/>
-        </w:rPr>
-      </w:pPr>
-    </w:p>
-    <w:p>
-      <w:pPr>
-        <w:pStyle w:val="Prrafodelista"/>
-        <w:numPr>
-          <w:ilvl w:val="1"/>
-          <w:numId w:val="5"/>
-        </w:numPr>
-        <w:spacing w:before="40"/>
-        <w:contextualSpacing w:val="0"/>
-        <w:jc w:val="both"/>
-        <w:rPr>
-          <w:rFonts w:ascii="Arial" w:hAnsi="Arial" w:cs="Arial"/>
-          <w:bCs/>
-          <w:lang w:val="es-MX"/>
-        </w:rPr>
-      </w:pPr>
-      <w:r>
-        <w:rPr>
-          <w:rFonts w:ascii="Arial" w:hAnsi="Arial" w:cs="Arial"/>
-          <w:bCs/>
-          <w:lang w:val="es-MX"/>
-        </w:rPr>
-        <w:t xml:space="preserve">Cree el archivo </w:t>
-      </w:r>
-      <w:r>
-        <w:rPr>
-          <w:rFonts w:ascii="Arial" w:hAnsi="Arial" w:cs="Arial"/>
-          <w:b/>
-          <w:bCs/>
-          <w:lang w:val="es-MX"/>
-        </w:rPr>
-        <w:t>parser_var.js</w:t>
-      </w:r>
-      <w:r>
-        <w:rPr>
-          <w:rFonts w:ascii="Arial" w:hAnsi="Arial" w:cs="Arial"/>
-          <w:bCs/>
-          <w:lang w:val="es-MX"/>
-        </w:rPr>
-        <w:t xml:space="preserve"> con el siguiente contenido:</w:t>
-      </w:r>
-    </w:p>
-    <w:p>
-      <w:pPr>
-        <w:pStyle w:val="Prrafodelista"/>
-        <w:spacing w:before="40"/>
-        <w:ind w:left="792"/>
-        <w:contextualSpacing w:val="0"/>
-        <w:jc w:val="both"/>
-        <w:rPr>
-          <w:rFonts w:ascii="Arial" w:hAnsi="Arial" w:cs="Arial"/>
-          <w:bCs/>
-          <w:lang w:val="es-MX"/>
-        </w:rPr>
-      </w:pPr>
       <w:r>
         <w:rPr>
           <w:noProof/>
-          <w:lang w:val="es-PE" w:eastAsia="es-PE"/>
         </w:rPr>
         <w:drawing>
-          <wp:inline distT="0" distB="0" distL="0" distR="0" wp14:anchorId="0D6C8E78" wp14:editId="319A5589">
-            <wp:extent cx="4867275" cy="4391025"/>
-            <wp:effectExtent l="0" t="0" r="9525" b="9525"/>
-            <wp:docPr id="24" name="Imagen 24"/>
+          <wp:inline distT="0" distB="0" distL="0" distR="0" wp14:anchorId="7BBB3164" wp14:editId="3611DD49">
+            <wp:extent cx="5724525" cy="1790700"/>
+            <wp:effectExtent l="76200" t="76200" r="142875" b="133350"/>
+            <wp:docPr id="18" name="Imagen 18"/>
             <wp:cNvGraphicFramePr>
               <a:graphicFrameLocks xmlns:a="http://schemas.openxmlformats.org/drawingml/2006/main" noChangeAspect="1"/>
             </wp:cNvGraphicFramePr>
@@ -3981,11 +3537,25 @@
                   <pic:spPr>
                     <a:xfrm>
                       <a:off x="0" y="0"/>
-                      <a:ext cx="4867275" cy="4391025"/>
+                      <a:ext cx="5724525" cy="1790700"/>
                     </a:xfrm>
                     <a:prstGeom prst="rect">
                       <a:avLst/>
                     </a:prstGeom>
+                    <a:ln w="38100" cap="sq">
+                      <a:solidFill>
+                        <a:srgbClr val="000000"/>
+                      </a:solidFill>
+                      <a:prstDash val="solid"/>
+                      <a:miter lim="800000"/>
+                    </a:ln>
+                    <a:effectLst>
+                      <a:outerShdw blurRad="50800" dist="38100" dir="2700000" algn="tl" rotWithShape="0">
+                        <a:srgbClr val="000000">
+                          <a:alpha val="43000"/>
+                        </a:srgbClr>
+                      </a:outerShdw>
+                    </a:effectLst>
                   </pic:spPr>
                 </pic:pic>
               </a:graphicData>
@@ -4010,23 +3580,6 @@
     </w:p>
     <w:p>
       <w:pPr>
-        <w:rPr>
-          <w:rFonts w:ascii="Arial" w:hAnsi="Arial" w:cs="Arial"/>
-          <w:bCs/>
-          <w:lang w:val="es-MX"/>
-        </w:rPr>
-      </w:pPr>
-      <w:r>
-        <w:rPr>
-          <w:rFonts w:ascii="Arial" w:hAnsi="Arial" w:cs="Arial"/>
-          <w:bCs/>
-          <w:lang w:val="es-MX"/>
-        </w:rPr>
-        <w:br w:type="page"/>
-      </w:r>
-    </w:p>
-    <w:p>
-      <w:pPr>
         <w:pStyle w:val="Prrafodelista"/>
         <w:numPr>
           <w:ilvl w:val="1"/>
@@ -4047,8 +3600,7 @@
           <w:bCs/>
           <w:lang w:val="es-MX"/>
         </w:rPr>
-        <w:lastRenderedPageBreak/>
-        <w:t>Cree el archivo importar.js con el siguiente contenido:</w:t>
+        <w:t>Ahora acceda a la URL de nuestro servidor pero agregando lo siguiente a la dirección:</w:t>
       </w:r>
     </w:p>
     <w:p>
@@ -4084,10 +3636,10 @@
           <w:lang w:val="es-PE" w:eastAsia="es-PE"/>
         </w:rPr>
         <w:drawing>
-          <wp:inline distT="0" distB="0" distL="0" distR="0" wp14:anchorId="60A1D112" wp14:editId="20F65659">
-            <wp:extent cx="5760085" cy="3137535"/>
-            <wp:effectExtent l="0" t="0" r="0" b="5715"/>
-            <wp:docPr id="25" name="Imagen 25"/>
+          <wp:inline distT="0" distB="0" distL="0" distR="0" wp14:anchorId="278EC8DC" wp14:editId="74FA6927">
+            <wp:extent cx="2762250" cy="419100"/>
+            <wp:effectExtent l="0" t="0" r="0" b="0"/>
+            <wp:docPr id="23" name="Imagen 23"/>
             <wp:cNvGraphicFramePr>
               <a:graphicFrameLocks xmlns:a="http://schemas.openxmlformats.org/drawingml/2006/main" noChangeAspect="1"/>
             </wp:cNvGraphicFramePr>
@@ -4107,7 +3659,7 @@
                   <pic:spPr>
                     <a:xfrm>
                       <a:off x="0" y="0"/>
-                      <a:ext cx="5760085" cy="3137535"/>
+                      <a:ext cx="2762250" cy="419100"/>
                     </a:xfrm>
                     <a:prstGeom prst="rect">
                       <a:avLst/>
@@ -4156,24 +3708,29 @@
           <w:bCs/>
           <w:lang w:val="es-MX"/>
         </w:rPr>
-        <w:t xml:space="preserve">Observe lo que sucede al llamar a esta invocación con la URL utilizada en el punto </w:t>
-      </w:r>
-      <w:r>
-        <w:rPr>
-          <w:rFonts w:ascii="Arial" w:hAnsi="Arial" w:cs="Arial"/>
-          <w:b/>
-          <w:bCs/>
-          <w:lang w:val="es-MX"/>
-        </w:rPr>
-        <w:t>2.4</w:t>
-      </w:r>
+        <w:t>Incluya ahora los valores de las siguientes variables al finalizar la ejecución del archivo.</w:t>
+      </w:r>
+    </w:p>
+    <w:p>
+      <w:pPr>
+        <w:pStyle w:val="Prrafodelista"/>
+        <w:spacing w:before="40"/>
+        <w:ind w:left="792"/>
+        <w:contextualSpacing w:val="0"/>
+        <w:jc w:val="both"/>
+        <w:rPr>
+          <w:rFonts w:ascii="Arial" w:hAnsi="Arial" w:cs="Arial"/>
+          <w:bCs/>
+          <w:lang w:val="es-MX"/>
+        </w:rPr>
+      </w:pPr>
     </w:p>
     <w:p>
       <w:pPr>
         <w:pStyle w:val="Prrafodelista"/>
         <w:numPr>
-          <w:ilvl w:val="1"/>
-          <w:numId w:val="5"/>
+          <w:ilvl w:val="0"/>
+          <w:numId w:val="13"/>
         </w:numPr>
         <w:spacing w:before="40"/>
         <w:contextualSpacing w:val="0"/>
@@ -4184,43 +3741,39 @@
           <w:lang w:val="es-MX"/>
         </w:rPr>
       </w:pPr>
-      <w:r>
-        <w:rPr>
-          <w:rFonts w:ascii="Arial" w:hAnsi="Arial" w:cs="Arial"/>
-          <w:bCs/>
-          <w:lang w:val="es-MX"/>
-        </w:rPr>
-        <w:t>Todo código se puede optimizar. Indique como mejoraría esta función que permite retornar las variables de a URL.</w:t>
-      </w:r>
-    </w:p>
-    <w:p>
-      <w:pPr>
-        <w:pStyle w:val="Prrafodelista"/>
-        <w:spacing w:before="40"/>
-        <w:ind w:left="792"/>
-        <w:contextualSpacing w:val="0"/>
-        <w:jc w:val="both"/>
-        <w:rPr>
-          <w:rFonts w:ascii="Arial" w:hAnsi="Arial" w:cs="Arial"/>
-          <w:bCs/>
-          <w:lang w:val="es-MX"/>
-        </w:rPr>
-      </w:pPr>
-      <w:r>
-        <w:rPr>
-          <w:rFonts w:ascii="Arial" w:hAnsi="Arial" w:cs="Arial"/>
-          <w:bCs/>
-          <w:lang w:val="es-MX"/>
-        </w:rPr>
-        <w:t>______________________________________________________________________________________________________________________________________________________________________________________________________________________________</w:t>
+      <w:proofErr w:type="spellStart"/>
+      <w:r>
+        <w:rPr>
+          <w:rFonts w:ascii="Arial" w:hAnsi="Arial" w:cs="Arial"/>
+          <w:bCs/>
+          <w:lang w:val="es-MX"/>
+        </w:rPr>
+        <w:t>arreglo_parametros</w:t>
+      </w:r>
+      <w:proofErr w:type="spellEnd"/>
+      <w:r>
+        <w:rPr>
+          <w:rFonts w:ascii="Arial" w:hAnsi="Arial" w:cs="Arial"/>
+          <w:bCs/>
+          <w:lang w:val="es-MX"/>
+        </w:rPr>
+        <w:t>: ________________________</w:t>
+      </w:r>
+      <w:r>
+        <w:rPr>
+          <w:rFonts w:ascii="Arial" w:hAnsi="Arial" w:cs="Arial"/>
+          <w:bCs/>
+          <w:lang w:val="es-MX"/>
+        </w:rPr>
+        <w:t>_________________________</w:t>
       </w:r>
     </w:p>
     <w:p>
       <w:pPr>
         <w:pStyle w:val="Prrafodelista"/>
         <w:numPr>
-          <w:ilvl w:val="1"/>
-          <w:numId w:val="5"/>
+          <w:ilvl w:val="0"/>
+          <w:numId w:val="13"/>
         </w:numPr>
         <w:spacing w:before="40"/>
         <w:contextualSpacing w:val="0"/>
@@ -4231,20 +3784,49 @@
           <w:lang w:val="es-MX"/>
         </w:rPr>
       </w:pPr>
-      <w:r>
-        <w:rPr>
-          <w:rFonts w:ascii="Arial" w:hAnsi="Arial" w:cs="Arial"/>
-          <w:bCs/>
-          <w:lang w:val="es-MX"/>
-        </w:rPr>
-        <w:t>Modifiquemos form.html para que tenga la siguiente forma:</w:t>
+      <w:proofErr w:type="spellStart"/>
+      <w:r>
+        <w:rPr>
+          <w:rFonts w:ascii="Arial" w:hAnsi="Arial" w:cs="Arial"/>
+          <w:bCs/>
+          <w:lang w:val="es-MX"/>
+        </w:rPr>
+        <w:t>parametros</w:t>
+      </w:r>
+      <w:proofErr w:type="spellEnd"/>
+      <w:r>
+        <w:rPr>
+          <w:rFonts w:ascii="Arial" w:hAnsi="Arial" w:cs="Arial"/>
+          <w:bCs/>
+          <w:lang w:val="es-MX"/>
+        </w:rPr>
+        <w:t>: ____________________________</w:t>
+      </w:r>
+      <w:r>
+        <w:rPr>
+          <w:rFonts w:ascii="Arial" w:hAnsi="Arial" w:cs="Arial"/>
+          <w:bCs/>
+          <w:lang w:val="es-MX"/>
+        </w:rPr>
+        <w:t>__________________________</w:t>
+      </w:r>
+      <w:r>
+        <w:rPr>
+          <w:rFonts w:ascii="Arial" w:hAnsi="Arial" w:cs="Arial"/>
+          <w:bCs/>
+          <w:lang w:val="es-MX"/>
+        </w:rPr>
+        <w:t>__</w:t>
       </w:r>
     </w:p>
     <w:p>
       <w:pPr>
         <w:pStyle w:val="Prrafodelista"/>
-        <w:spacing w:before="40"/>
-        <w:ind w:left="792"/>
+        <w:numPr>
+          <w:ilvl w:val="0"/>
+          <w:numId w:val="13"/>
+        </w:numPr>
+        <w:spacing w:before="40"/>
         <w:contextualSpacing w:val="0"/>
         <w:jc w:val="both"/>
         <w:rPr>
@@ -4253,14 +3835,46 @@
           <w:lang w:val="es-MX"/>
         </w:rPr>
       </w:pPr>
-    </w:p>
-    <w:p>
-      <w:pPr>
-        <w:pStyle w:val="Prrafodelista"/>
-        <w:spacing w:before="40"/>
-        <w:ind w:left="792"/>
-        <w:contextualSpacing w:val="0"/>
-        <w:jc w:val="both"/>
+      <w:r>
+        <w:rPr>
+          <w:rFonts w:ascii="Arial" w:hAnsi="Arial" w:cs="Arial"/>
+          <w:bCs/>
+          <w:lang w:val="es-MX"/>
+        </w:rPr>
+        <w:t>valores: ________________________________</w:t>
+      </w:r>
+      <w:r>
+        <w:rPr>
+          <w:rFonts w:ascii="Arial" w:hAnsi="Arial" w:cs="Arial"/>
+          <w:bCs/>
+          <w:lang w:val="es-MX"/>
+        </w:rPr>
+        <w:t>_________________________</w:t>
+      </w:r>
+      <w:r>
+        <w:rPr>
+          <w:rFonts w:ascii="Arial" w:hAnsi="Arial" w:cs="Arial"/>
+          <w:bCs/>
+          <w:lang w:val="es-MX"/>
+        </w:rPr>
+        <w:t>__</w:t>
+      </w:r>
+    </w:p>
+    <w:p>
+      <w:pPr>
+        <w:spacing w:before="40"/>
+        <w:jc w:val="both"/>
+        <w:rPr>
+          <w:rFonts w:ascii="Arial" w:hAnsi="Arial" w:cs="Arial"/>
+          <w:bCs/>
+          <w:lang w:val="es-MX"/>
+        </w:rPr>
+      </w:pPr>
+    </w:p>
+    <w:p>
+      <w:pPr>
+        <w:spacing w:before="40"/>
+        <w:jc w:val="center"/>
         <w:rPr>
           <w:rFonts w:ascii="Arial" w:hAnsi="Arial" w:cs="Arial"/>
           <w:bCs/>
@@ -4270,13 +3884,12 @@
       <w:r>
         <w:rPr>
           <w:noProof/>
-          <w:lang w:val="es-PE" w:eastAsia="es-PE"/>
         </w:rPr>
         <w:drawing>
-          <wp:inline distT="0" distB="0" distL="0" distR="0" wp14:anchorId="249B371B" wp14:editId="4F72A0FA">
-            <wp:extent cx="3790950" cy="2209800"/>
-            <wp:effectExtent l="0" t="0" r="0" b="0"/>
-            <wp:docPr id="26" name="Imagen 26"/>
+          <wp:inline distT="0" distB="0" distL="0" distR="0" wp14:anchorId="344FF2C4" wp14:editId="55BA6C29">
+            <wp:extent cx="4181475" cy="1619250"/>
+            <wp:effectExtent l="76200" t="76200" r="142875" b="133350"/>
+            <wp:docPr id="19" name="Imagen 19"/>
             <wp:cNvGraphicFramePr>
               <a:graphicFrameLocks xmlns:a="http://schemas.openxmlformats.org/drawingml/2006/main" noChangeAspect="1"/>
             </wp:cNvGraphicFramePr>
@@ -4296,11 +3909,25 @@
                   <pic:spPr>
                     <a:xfrm>
                       <a:off x="0" y="0"/>
-                      <a:ext cx="3790950" cy="2209800"/>
+                      <a:ext cx="4181475" cy="1619250"/>
                     </a:xfrm>
                     <a:prstGeom prst="rect">
                       <a:avLst/>
                     </a:prstGeom>
+                    <a:ln w="38100" cap="sq">
+                      <a:solidFill>
+                        <a:srgbClr val="000000"/>
+                      </a:solidFill>
+                      <a:prstDash val="solid"/>
+                      <a:miter lim="800000"/>
+                    </a:ln>
+                    <a:effectLst>
+                      <a:outerShdw blurRad="50800" dist="38100" dir="2700000" algn="tl" rotWithShape="0">
+                        <a:srgbClr val="000000">
+                          <a:alpha val="43000"/>
+                        </a:srgbClr>
+                      </a:outerShdw>
+                    </a:effectLst>
                   </pic:spPr>
                 </pic:pic>
               </a:graphicData>
@@ -4345,8 +3972,9 @@
           <w:bCs/>
           <w:lang w:val="es-MX"/>
         </w:rPr>
-        <w:t xml:space="preserve">Agreguemos las siguientes líneas al final del archivo </w:t>
-      </w:r>
+        <w:t xml:space="preserve">Explique lo que se ha realizado y lo que se puede realizar al manipular el objeto </w:t>
+      </w:r>
+      <w:proofErr w:type="spellStart"/>
       <w:r>
         <w:rPr>
           <w:rFonts w:ascii="Arial" w:hAnsi="Arial" w:cs="Arial"/>
@@ -4354,7 +3982,61 @@
           <w:bCs/>
           <w:lang w:val="es-MX"/>
         </w:rPr>
-        <w:t>parser_vars.js</w:t>
+        <w:t>request</w:t>
+      </w:r>
+      <w:proofErr w:type="spellEnd"/>
+      <w:r>
+        <w:rPr>
+          <w:rFonts w:ascii="Arial" w:hAnsi="Arial" w:cs="Arial"/>
+          <w:bCs/>
+          <w:lang w:val="es-MX"/>
+        </w:rPr>
+        <w:t xml:space="preserve"> del </w:t>
+      </w:r>
+      <w:proofErr w:type="spellStart"/>
+      <w:r>
+        <w:rPr>
+          <w:rFonts w:ascii="Arial" w:hAnsi="Arial" w:cs="Arial"/>
+          <w:b/>
+          <w:bCs/>
+          <w:lang w:val="es-MX"/>
+        </w:rPr>
+        <w:t>createServer</w:t>
+      </w:r>
+      <w:proofErr w:type="spellEnd"/>
+      <w:r>
+        <w:rPr>
+          <w:rFonts w:ascii="Arial" w:hAnsi="Arial" w:cs="Arial"/>
+          <w:bCs/>
+          <w:lang w:val="es-MX"/>
+        </w:rPr>
+        <w:t xml:space="preserve">, que es una función del módulo </w:t>
+      </w:r>
+      <w:r>
+        <w:rPr>
+          <w:rFonts w:ascii="Arial" w:hAnsi="Arial" w:cs="Arial"/>
+          <w:b/>
+          <w:bCs/>
+          <w:lang w:val="es-MX"/>
+        </w:rPr>
+        <w:t>HTTP</w:t>
+      </w:r>
+      <w:r>
+        <w:rPr>
+          <w:rFonts w:ascii="Arial" w:hAnsi="Arial" w:cs="Arial"/>
+          <w:bCs/>
+          <w:lang w:val="es-MX"/>
+        </w:rPr>
+        <w:t xml:space="preserve"> de </w:t>
+      </w:r>
+      <w:r>
+        <w:rPr>
+          <w:rFonts w:ascii="Arial" w:hAnsi="Arial" w:cs="Arial"/>
+          <w:b/>
+          <w:bCs/>
+          <w:lang w:val="es-MX"/>
+        </w:rPr>
+        <w:t>node.js</w:t>
       </w:r>
     </w:p>
     <w:p>
@@ -4370,6 +4052,14 @@
           <w:lang w:val="es-MX"/>
         </w:rPr>
       </w:pPr>
+      <w:r>
+        <w:rPr>
+          <w:rFonts w:ascii="Arial" w:hAnsi="Arial" w:cs="Arial"/>
+          <w:bCs/>
+          <w:lang w:val="es-MX"/>
+        </w:rPr>
+        <w:t>________________________________________________________________________________________________________________________________________________________________________________________________________________________________________________________________________________________________________</w:t>
+      </w:r>
     </w:p>
     <w:p>
       <w:pPr>
@@ -4384,16 +4074,127 @@
           <w:lang w:val="es-MX"/>
         </w:rPr>
       </w:pPr>
+    </w:p>
+    <w:p>
+      <w:pPr>
+        <w:pStyle w:val="Prrafodelista"/>
+        <w:spacing w:before="40"/>
+        <w:ind w:left="792"/>
+        <w:contextualSpacing w:val="0"/>
+        <w:jc w:val="both"/>
+        <w:rPr>
+          <w:rFonts w:ascii="Arial" w:hAnsi="Arial" w:cs="Arial"/>
+          <w:bCs/>
+          <w:lang w:val="es-MX"/>
+        </w:rPr>
+      </w:pPr>
+    </w:p>
+    <w:p>
+      <w:pPr>
+        <w:pStyle w:val="Prrafodelista"/>
+        <w:numPr>
+          <w:ilvl w:val="0"/>
+          <w:numId w:val="5"/>
+        </w:numPr>
+        <w:spacing w:before="40"/>
+        <w:contextualSpacing w:val="0"/>
+        <w:jc w:val="both"/>
+        <w:rPr>
+          <w:rFonts w:ascii="Arial" w:hAnsi="Arial" w:cs="Arial"/>
+          <w:b/>
+          <w:bCs/>
+          <w:lang w:val="es-MX"/>
+        </w:rPr>
+      </w:pPr>
+      <w:r>
+        <w:rPr>
+          <w:rFonts w:ascii="Arial" w:hAnsi="Arial" w:cs="Arial"/>
+          <w:b/>
+          <w:bCs/>
+          <w:lang w:val="es-MX"/>
+        </w:rPr>
+        <w:t>Creación de módulo básico:</w:t>
+      </w:r>
+    </w:p>
+    <w:p>
+      <w:pPr>
+        <w:pStyle w:val="Prrafodelista"/>
+        <w:spacing w:before="40"/>
+        <w:ind w:left="360"/>
+        <w:contextualSpacing w:val="0"/>
+        <w:jc w:val="both"/>
+        <w:rPr>
+          <w:rFonts w:ascii="Arial" w:hAnsi="Arial" w:cs="Arial"/>
+          <w:bCs/>
+          <w:lang w:val="es-MX"/>
+        </w:rPr>
+      </w:pPr>
+    </w:p>
+    <w:p>
+      <w:pPr>
+        <w:pStyle w:val="Prrafodelista"/>
+        <w:numPr>
+          <w:ilvl w:val="1"/>
+          <w:numId w:val="5"/>
+        </w:numPr>
+        <w:spacing w:before="40"/>
+        <w:contextualSpacing w:val="0"/>
+        <w:jc w:val="both"/>
+        <w:rPr>
+          <w:rFonts w:ascii="Arial" w:hAnsi="Arial" w:cs="Arial"/>
+          <w:bCs/>
+          <w:lang w:val="es-MX"/>
+        </w:rPr>
+      </w:pPr>
+      <w:r>
+        <w:rPr>
+          <w:rFonts w:ascii="Arial" w:hAnsi="Arial" w:cs="Arial"/>
+          <w:bCs/>
+          <w:lang w:val="es-MX"/>
+        </w:rPr>
+        <w:t xml:space="preserve">Cree el archivo </w:t>
+      </w:r>
+      <w:r>
+        <w:rPr>
+          <w:rFonts w:ascii="Arial" w:hAnsi="Arial" w:cs="Arial"/>
+          <w:b/>
+          <w:bCs/>
+          <w:lang w:val="es-MX"/>
+        </w:rPr>
+        <w:t>parser_var.js</w:t>
+      </w:r>
+      <w:r>
+        <w:rPr>
+          <w:rFonts w:ascii="Arial" w:hAnsi="Arial" w:cs="Arial"/>
+          <w:bCs/>
+          <w:lang w:val="es-MX"/>
+        </w:rPr>
+        <w:t xml:space="preserve"> con el siguiente contenido:</w:t>
+      </w:r>
+    </w:p>
+    <w:p>
+      <w:pPr>
+        <w:pStyle w:val="Prrafodelista"/>
+        <w:spacing w:before="40"/>
+        <w:ind w:left="792"/>
+        <w:contextualSpacing w:val="0"/>
+        <w:jc w:val="both"/>
+        <w:rPr>
+          <w:rFonts w:ascii="Arial" w:hAnsi="Arial" w:cs="Arial"/>
+          <w:bCs/>
+          <w:lang w:val="es-MX"/>
+        </w:rPr>
+      </w:pPr>
       <w:r>
         <w:rPr>
           <w:noProof/>
           <w:lang w:val="es-PE" w:eastAsia="es-PE"/>
         </w:rPr>
         <w:drawing>
-          <wp:inline distT="0" distB="0" distL="0" distR="0" wp14:anchorId="0C9AE5B0" wp14:editId="44EA2B52">
-            <wp:extent cx="3352800" cy="771525"/>
-            <wp:effectExtent l="0" t="0" r="0" b="9525"/>
-            <wp:docPr id="27" name="Imagen 27"/>
+          <wp:inline distT="0" distB="0" distL="0" distR="0" wp14:anchorId="0D6C8E78" wp14:editId="319A5589">
+            <wp:extent cx="4297680" cy="3877163"/>
+            <wp:effectExtent l="0" t="0" r="7620" b="9525"/>
+            <wp:docPr id="24" name="Imagen 24"/>
             <wp:cNvGraphicFramePr>
               <a:graphicFrameLocks xmlns:a="http://schemas.openxmlformats.org/drawingml/2006/main" noChangeAspect="1"/>
             </wp:cNvGraphicFramePr>
@@ -4413,7 +4214,7 @@
                   <pic:spPr>
                     <a:xfrm>
                       <a:off x="0" y="0"/>
-                      <a:ext cx="3352800" cy="771525"/>
+                      <a:ext cx="4299140" cy="3878480"/>
                     </a:xfrm>
                     <a:prstGeom prst="rect">
                       <a:avLst/>
@@ -4428,6 +4229,20 @@
     </w:p>
     <w:p>
       <w:pPr>
+        <w:pStyle w:val="Prrafodelista"/>
+        <w:spacing w:before="40"/>
+        <w:ind w:left="792"/>
+        <w:contextualSpacing w:val="0"/>
+        <w:jc w:val="both"/>
+        <w:rPr>
+          <w:rFonts w:ascii="Arial" w:hAnsi="Arial" w:cs="Arial"/>
+          <w:bCs/>
+          <w:lang w:val="es-MX"/>
+        </w:rPr>
+      </w:pPr>
+    </w:p>
+    <w:p>
+      <w:pPr>
         <w:rPr>
           <w:rFonts w:ascii="Arial" w:hAnsi="Arial" w:cs="Arial"/>
           <w:bCs/>
@@ -4466,15 +4281,7 @@
           <w:lang w:val="es-MX"/>
         </w:rPr>
         <w:lastRenderedPageBreak/>
-        <w:t xml:space="preserve">Finalmente modificaremos el archivo </w:t>
-      </w:r>
-      <w:r>
-        <w:rPr>
-          <w:rFonts w:ascii="Arial" w:hAnsi="Arial" w:cs="Arial"/>
-          <w:bCs/>
-          <w:lang w:val="es-MX"/>
-        </w:rPr>
-        <w:t>importar.js para que luzca así</w:t>
+        <w:t>Cree el archivo importar.js con el siguiente contenido:</w:t>
       </w:r>
     </w:p>
     <w:p>
@@ -4510,10 +4317,10 @@
           <w:lang w:val="es-PE" w:eastAsia="es-PE"/>
         </w:rPr>
         <w:drawing>
-          <wp:inline distT="0" distB="0" distL="0" distR="0" wp14:anchorId="44E2602C" wp14:editId="3F8986B2">
-            <wp:extent cx="5760085" cy="3916045"/>
-            <wp:effectExtent l="0" t="0" r="0" b="8255"/>
-            <wp:docPr id="28" name="Imagen 28"/>
+          <wp:inline distT="0" distB="0" distL="0" distR="0" wp14:anchorId="60A1D112" wp14:editId="20F65659">
+            <wp:extent cx="5189220" cy="2826583"/>
+            <wp:effectExtent l="0" t="0" r="0" b="0"/>
+            <wp:docPr id="25" name="Imagen 25"/>
             <wp:cNvGraphicFramePr>
               <a:graphicFrameLocks xmlns:a="http://schemas.openxmlformats.org/drawingml/2006/main" noChangeAspect="1"/>
             </wp:cNvGraphicFramePr>
@@ -4533,7 +4340,7 @@
                   <pic:spPr>
                     <a:xfrm>
                       <a:off x="0" y="0"/>
-                      <a:ext cx="5760085" cy="3916045"/>
+                      <a:ext cx="5190074" cy="2827048"/>
                     </a:xfrm>
                     <a:prstGeom prst="rect">
                       <a:avLst/>
@@ -4582,7 +4389,16 @@
           <w:bCs/>
           <w:lang w:val="es-MX"/>
         </w:rPr>
-        <w:t>Como se puede observar, además de poder reciclar código de funciones, podemos reutilizar variables. Agregue sus observaciones de cuando esto puede ser útil:</w:t>
+        <w:t xml:space="preserve">Observe lo que sucede al llamar a esta invocación con la URL utilizada en el punto </w:t>
+      </w:r>
+      <w:r>
+        <w:rPr>
+          <w:rFonts w:ascii="Arial" w:hAnsi="Arial" w:cs="Arial"/>
+          <w:b/>
+          <w:bCs/>
+          <w:lang w:val="es-MX"/>
+        </w:rPr>
+        <w:t>2.4</w:t>
       </w:r>
     </w:p>
     <w:p>
@@ -4600,362 +4416,13 @@
       </w:pPr>
       <w:r>
         <w:rPr>
-          <w:rFonts w:ascii="Arial" w:hAnsi="Arial" w:cs="Arial"/>
-          <w:bCs/>
-          <w:lang w:val="es-MX"/>
-        </w:rPr>
-        <w:t>______________________________________________________________________________________________________________________________________________________________________________________________________________________________</w:t>
-      </w:r>
-    </w:p>
-    <w:p>
-      <w:pPr>
-        <w:spacing w:before="40"/>
-        <w:jc w:val="both"/>
-        <w:rPr>
-          <w:rFonts w:ascii="Arial" w:hAnsi="Arial" w:cs="Arial"/>
-          <w:bCs/>
-          <w:lang w:val="es-MX"/>
-        </w:rPr>
-      </w:pPr>
-    </w:p>
-    <w:p>
-      <w:pPr>
-        <w:pStyle w:val="Prrafodelista"/>
-        <w:numPr>
-          <w:ilvl w:val="0"/>
-          <w:numId w:val="5"/>
-        </w:numPr>
-        <w:spacing w:before="40"/>
-        <w:contextualSpacing w:val="0"/>
-        <w:jc w:val="both"/>
-        <w:rPr>
-          <w:rFonts w:ascii="Arial" w:hAnsi="Arial" w:cs="Arial"/>
-          <w:b/>
-          <w:bCs/>
-          <w:lang w:val="es-MX"/>
-        </w:rPr>
-      </w:pPr>
-      <w:r>
-        <w:rPr>
-          <w:rFonts w:ascii="Arial" w:hAnsi="Arial" w:cs="Arial"/>
-          <w:b/>
-          <w:bCs/>
-          <w:lang w:val="es-MX"/>
-        </w:rPr>
-        <w:t>Ejercicios de implementación de módulos</w:t>
-      </w:r>
-    </w:p>
-    <w:p>
-      <w:pPr>
-        <w:pStyle w:val="Prrafodelista"/>
-        <w:numPr>
-          <w:ilvl w:val="1"/>
-          <w:numId w:val="5"/>
-        </w:numPr>
-        <w:spacing w:before="40"/>
-        <w:contextualSpacing w:val="0"/>
-        <w:jc w:val="both"/>
-        <w:rPr>
-          <w:rFonts w:ascii="Arial" w:hAnsi="Arial" w:cs="Arial"/>
-          <w:bCs/>
-          <w:lang w:val="es-MX"/>
-        </w:rPr>
-      </w:pPr>
-      <w:r>
-        <w:rPr>
-          <w:rFonts w:ascii="Arial" w:hAnsi="Arial" w:cs="Arial"/>
-          <w:bCs/>
-          <w:lang w:val="es-MX"/>
-        </w:rPr>
-        <w:t>Adjunte el código de un módulo que muestre la hora en distintos formatos</w:t>
-      </w:r>
-      <w:r>
-        <w:rPr>
-          <w:rFonts w:ascii="Arial" w:hAnsi="Arial" w:cs="Arial"/>
-          <w:bCs/>
-          <w:lang w:val="es-MX"/>
-        </w:rPr>
-        <w:t xml:space="preserve"> (investigue sobre la función </w:t>
-      </w:r>
-      <w:r>
-        <w:rPr>
-          <w:rFonts w:ascii="Arial" w:hAnsi="Arial" w:cs="Arial"/>
-          <w:b/>
-          <w:bCs/>
-          <w:i/>
-          <w:lang w:val="es-MX"/>
-        </w:rPr>
-        <w:t>date</w:t>
-      </w:r>
-      <w:r>
-        <w:rPr>
-          <w:rFonts w:ascii="Arial" w:hAnsi="Arial" w:cs="Arial"/>
-          <w:bCs/>
-          <w:lang w:val="es-MX"/>
-        </w:rPr>
-        <w:t>)</w:t>
-      </w:r>
-      <w:r>
-        <w:rPr>
-          <w:rFonts w:ascii="Arial" w:hAnsi="Arial" w:cs="Arial"/>
-          <w:bCs/>
-          <w:lang w:val="es-MX"/>
-        </w:rPr>
-        <w:t>.</w:t>
-      </w:r>
-    </w:p>
-    <w:p>
-      <w:pPr>
-        <w:pStyle w:val="Prrafodelista"/>
-        <w:numPr>
-          <w:ilvl w:val="1"/>
-          <w:numId w:val="5"/>
-        </w:numPr>
-        <w:spacing w:before="40"/>
-        <w:contextualSpacing w:val="0"/>
-        <w:jc w:val="both"/>
-        <w:rPr>
-          <w:rFonts w:ascii="Arial" w:hAnsi="Arial" w:cs="Arial"/>
-          <w:bCs/>
-          <w:lang w:val="es-MX"/>
-        </w:rPr>
-      </w:pPr>
-      <w:r>
-        <w:rPr>
-          <w:rFonts w:ascii="Arial" w:hAnsi="Arial" w:cs="Arial"/>
-          <w:bCs/>
-          <w:lang w:val="es-MX"/>
-        </w:rPr>
-        <w:t>Adjunte el código de un módulo que calcule la cantidad de días faltantes para una fecha. Deberemos ingresar una fecha en nuestra URL y a partir de ella calcular los días faltantes</w:t>
-      </w:r>
-      <w:r>
-        <w:rPr>
-          <w:rFonts w:ascii="Arial" w:hAnsi="Arial" w:cs="Arial"/>
-          <w:bCs/>
-          <w:lang w:val="es-MX"/>
-        </w:rPr>
-        <w:t xml:space="preserve"> (investigue sobre </w:t>
-      </w:r>
-      <w:proofErr w:type="spellStart"/>
-      <w:r>
-        <w:rPr>
-          <w:rFonts w:ascii="Arial" w:hAnsi="Arial" w:cs="Arial"/>
-          <w:b/>
-          <w:bCs/>
-          <w:i/>
-          <w:lang w:val="es-MX"/>
-        </w:rPr>
-        <w:t>timestamp</w:t>
-      </w:r>
-      <w:proofErr w:type="spellEnd"/>
-      <w:r>
-        <w:rPr>
-          <w:rFonts w:ascii="Arial" w:hAnsi="Arial" w:cs="Arial"/>
-          <w:bCs/>
-          <w:lang w:val="es-MX"/>
-        </w:rPr>
-        <w:t xml:space="preserve"> para facilitar esta labor)</w:t>
-      </w:r>
-      <w:r>
-        <w:rPr>
-          <w:rFonts w:ascii="Arial" w:hAnsi="Arial" w:cs="Arial"/>
-          <w:bCs/>
-          <w:lang w:val="es-MX"/>
-        </w:rPr>
-        <w:t>.</w:t>
-      </w:r>
-    </w:p>
-    <w:p>
-      <w:pPr>
-        <w:pStyle w:val="Prrafodelista"/>
-        <w:numPr>
-          <w:ilvl w:val="1"/>
-          <w:numId w:val="5"/>
-        </w:numPr>
-        <w:spacing w:before="40"/>
-        <w:contextualSpacing w:val="0"/>
-        <w:jc w:val="both"/>
-        <w:rPr>
-          <w:rFonts w:ascii="Arial" w:hAnsi="Arial" w:cs="Arial"/>
-          <w:bCs/>
-          <w:lang w:val="es-MX"/>
-        </w:rPr>
-      </w:pPr>
-      <w:r>
-        <w:rPr>
-          <w:rFonts w:ascii="Arial" w:hAnsi="Arial" w:cs="Arial"/>
-          <w:bCs/>
-          <w:lang w:val="es-MX"/>
-        </w:rPr>
-        <w:t>Adjunte el código de un enrutador de URL. La idea es poder darle una dirección y que nos muestre una página HTML, por ejemplo:</w:t>
-      </w:r>
-    </w:p>
-    <w:p>
-      <w:pPr>
-        <w:pStyle w:val="Prrafodelista"/>
-        <w:numPr>
-          <w:ilvl w:val="2"/>
-          <w:numId w:val="14"/>
-        </w:numPr>
-        <w:spacing w:before="40"/>
-        <w:contextualSpacing w:val="0"/>
-        <w:jc w:val="both"/>
-        <w:rPr>
-          <w:rFonts w:ascii="Arial" w:hAnsi="Arial" w:cs="Arial"/>
-          <w:bCs/>
-          <w:lang w:val="es-MX"/>
-        </w:rPr>
-      </w:pPr>
-      <w:r>
-        <w:rPr>
-          <w:rFonts w:ascii="Arial" w:hAnsi="Arial" w:cs="Arial"/>
-          <w:b/>
-          <w:bCs/>
-          <w:lang w:val="es-MX"/>
-        </w:rPr>
-        <w:t>/inicio</w:t>
-      </w:r>
-      <w:r>
-        <w:rPr>
-          <w:rFonts w:ascii="Arial" w:hAnsi="Arial" w:cs="Arial"/>
-          <w:bCs/>
-          <w:lang w:val="es-MX"/>
-        </w:rPr>
-        <w:t xml:space="preserve"> mostrará inicio.html</w:t>
-      </w:r>
-    </w:p>
-    <w:p>
-      <w:pPr>
-        <w:pStyle w:val="Prrafodelista"/>
-        <w:numPr>
-          <w:ilvl w:val="2"/>
-          <w:numId w:val="14"/>
-        </w:numPr>
-        <w:spacing w:before="40"/>
-        <w:contextualSpacing w:val="0"/>
-        <w:jc w:val="both"/>
-        <w:rPr>
-          <w:rFonts w:ascii="Arial" w:hAnsi="Arial" w:cs="Arial"/>
-          <w:bCs/>
-          <w:lang w:val="es-MX"/>
-        </w:rPr>
-      </w:pPr>
-      <w:r>
-        <w:rPr>
-          <w:rFonts w:ascii="Arial" w:hAnsi="Arial" w:cs="Arial"/>
-          <w:b/>
-          <w:bCs/>
-          <w:lang w:val="es-MX"/>
-        </w:rPr>
-        <w:t>/galería</w:t>
-      </w:r>
-      <w:r>
-        <w:rPr>
-          <w:rFonts w:ascii="Arial" w:hAnsi="Arial" w:cs="Arial"/>
-          <w:bCs/>
-          <w:lang w:val="es-MX"/>
-        </w:rPr>
-        <w:t xml:space="preserve"> mostrará fotos.html</w:t>
-      </w:r>
-    </w:p>
-    <w:p>
-      <w:pPr>
-        <w:jc w:val="both"/>
-        <w:rPr>
-          <w:rFonts w:ascii="Arial" w:hAnsi="Arial" w:cs="Arial"/>
-          <w:bCs/>
-          <w:lang w:val="es-MX"/>
-        </w:rPr>
-      </w:pPr>
-    </w:p>
-    <w:p>
-      <w:pPr>
-        <w:pStyle w:val="Prrafodelista"/>
-        <w:numPr>
-          <w:ilvl w:val="0"/>
-          <w:numId w:val="5"/>
-        </w:numPr>
-        <w:spacing w:before="40"/>
-        <w:contextualSpacing w:val="0"/>
-        <w:jc w:val="both"/>
-        <w:rPr>
-          <w:rFonts w:ascii="Arial" w:hAnsi="Arial" w:cs="Arial"/>
-          <w:bCs/>
-          <w:lang w:val="es-MX"/>
-        </w:rPr>
-      </w:pPr>
-      <w:r>
-        <w:rPr>
-          <w:rFonts w:ascii="Arial" w:hAnsi="Arial" w:cs="Arial"/>
-          <w:bCs/>
-          <w:lang w:val="es-MX"/>
-        </w:rPr>
-        <w:t>Pruebas básicas con REPL</w:t>
-      </w:r>
-    </w:p>
-    <w:p>
-      <w:pPr>
-        <w:pStyle w:val="Prrafodelista"/>
-        <w:numPr>
-          <w:ilvl w:val="1"/>
-          <w:numId w:val="5"/>
-        </w:numPr>
-        <w:spacing w:before="40"/>
-        <w:contextualSpacing w:val="0"/>
-        <w:jc w:val="both"/>
-        <w:rPr>
-          <w:rFonts w:ascii="Arial" w:hAnsi="Arial" w:cs="Arial"/>
-          <w:bCs/>
-          <w:lang w:val="es-MX"/>
-        </w:rPr>
-      </w:pPr>
-      <w:r>
-        <w:rPr>
-          <w:rFonts w:ascii="Arial" w:hAnsi="Arial" w:cs="Arial"/>
-          <w:bCs/>
-          <w:lang w:val="es-MX"/>
-        </w:rPr>
-        <w:t xml:space="preserve">Acceda al REPL con el comando </w:t>
-      </w:r>
-      <w:proofErr w:type="spellStart"/>
-      <w:r>
-        <w:rPr>
-          <w:rFonts w:ascii="Arial" w:hAnsi="Arial" w:cs="Arial"/>
-          <w:bCs/>
-          <w:lang w:val="es-MX"/>
-        </w:rPr>
-        <w:t>node</w:t>
-      </w:r>
-      <w:proofErr w:type="spellEnd"/>
-      <w:r>
-        <w:rPr>
-          <w:rFonts w:ascii="Arial" w:hAnsi="Arial" w:cs="Arial"/>
-          <w:bCs/>
-          <w:lang w:val="es-MX"/>
-        </w:rPr>
-        <w:t>:</w:t>
-      </w:r>
-    </w:p>
-    <w:p>
-      <w:pPr>
-        <w:spacing w:before="40"/>
-        <w:jc w:val="both"/>
-        <w:rPr>
-          <w:rFonts w:ascii="Arial" w:hAnsi="Arial" w:cs="Arial"/>
-          <w:bCs/>
-          <w:lang w:val="es-MX"/>
-        </w:rPr>
-      </w:pPr>
-      <w:r>
-        <w:rPr>
           <w:noProof/>
-          <w:lang w:val="es-PE" w:eastAsia="es-PE"/>
         </w:rPr>
         <w:drawing>
-          <wp:inline distT="0" distB="0" distL="0" distR="0" wp14:anchorId="7F274196" wp14:editId="200C166C">
-            <wp:extent cx="5457825" cy="1171575"/>
-            <wp:effectExtent l="0" t="0" r="9525" b="9525"/>
-            <wp:docPr id="3" name="Imagen 3"/>
+          <wp:inline distT="0" distB="0" distL="0" distR="0" wp14:anchorId="2918C119" wp14:editId="193100FA">
+            <wp:extent cx="4884420" cy="2684250"/>
+            <wp:effectExtent l="0" t="0" r="0" b="1905"/>
+            <wp:docPr id="22" name="Imagen 22"/>
             <wp:cNvGraphicFramePr>
               <a:graphicFrameLocks xmlns:a="http://schemas.openxmlformats.org/drawingml/2006/main" noChangeAspect="1"/>
             </wp:cNvGraphicFramePr>
@@ -4975,7 +4442,7 @@
                   <pic:spPr>
                     <a:xfrm>
                       <a:off x="0" y="0"/>
-                      <a:ext cx="5457825" cy="1171575"/>
+                      <a:ext cx="4888775" cy="2686643"/>
                     </a:xfrm>
                     <a:prstGeom prst="rect">
                       <a:avLst/>
@@ -4990,61 +4457,97 @@
     </w:p>
     <w:p>
       <w:pPr>
-        <w:rPr>
-          <w:rFonts w:ascii="Arial" w:hAnsi="Arial" w:cs="Arial"/>
-          <w:bCs/>
-          <w:lang w:val="es-MX"/>
-        </w:rPr>
-      </w:pPr>
-      <w:r>
-        <w:rPr>
-          <w:rFonts w:ascii="Arial" w:hAnsi="Arial" w:cs="Arial"/>
-          <w:bCs/>
-          <w:lang w:val="es-MX"/>
-        </w:rPr>
-        <w:br w:type="page"/>
-      </w:r>
-    </w:p>
-    <w:p>
-      <w:pPr>
         <w:pStyle w:val="Prrafodelista"/>
         <w:numPr>
           <w:ilvl w:val="1"/>
           <w:numId w:val="5"/>
         </w:numPr>
         <w:spacing w:before="40"/>
-        <w:jc w:val="both"/>
-        <w:rPr>
-          <w:rFonts w:ascii="Arial" w:hAnsi="Arial" w:cs="Arial"/>
-          <w:bCs/>
-          <w:lang w:val="es-MX"/>
-        </w:rPr>
-      </w:pPr>
-      <w:r>
-        <w:rPr>
-          <w:rFonts w:ascii="Arial" w:hAnsi="Arial" w:cs="Arial"/>
-          <w:bCs/>
-          <w:lang w:val="es-MX"/>
-        </w:rPr>
-        <w:lastRenderedPageBreak/>
-        <w:t>Realice pruebas de los comandos básicos de JavaScript para probar la eficiencia del REPL</w:t>
-      </w:r>
-    </w:p>
-    <w:p>
-      <w:pPr>
-        <w:spacing w:before="40"/>
-        <w:jc w:val="both"/>
-        <w:rPr>
-          <w:rFonts w:ascii="Arial" w:hAnsi="Arial" w:cs="Arial"/>
-          <w:bCs/>
-          <w:lang w:val="es-MX"/>
-        </w:rPr>
-      </w:pPr>
-    </w:p>
-    <w:p>
-      <w:pPr>
-        <w:spacing w:before="40"/>
-        <w:jc w:val="center"/>
+        <w:contextualSpacing w:val="0"/>
+        <w:jc w:val="both"/>
+        <w:rPr>
+          <w:rFonts w:ascii="Arial" w:hAnsi="Arial" w:cs="Arial"/>
+          <w:bCs/>
+          <w:lang w:val="es-MX"/>
+        </w:rPr>
+      </w:pPr>
+      <w:r>
+        <w:rPr>
+          <w:rFonts w:ascii="Arial" w:hAnsi="Arial" w:cs="Arial"/>
+          <w:bCs/>
+          <w:lang w:val="es-MX"/>
+        </w:rPr>
+        <w:t>Todo código se puede optimizar. Indique como mejoraría esta función que permite retornar las variables de a URL.</w:t>
+      </w:r>
+    </w:p>
+    <w:p>
+      <w:pPr>
+        <w:pStyle w:val="Prrafodelista"/>
+        <w:spacing w:before="40"/>
+        <w:ind w:left="792"/>
+        <w:contextualSpacing w:val="0"/>
+        <w:jc w:val="both"/>
+        <w:rPr>
+          <w:rFonts w:ascii="Arial" w:hAnsi="Arial" w:cs="Arial"/>
+          <w:bCs/>
+          <w:lang w:val="es-MX"/>
+        </w:rPr>
+      </w:pPr>
+      <w:r>
+        <w:rPr>
+          <w:rFonts w:ascii="Arial" w:hAnsi="Arial" w:cs="Arial"/>
+          <w:bCs/>
+          <w:lang w:val="es-MX"/>
+        </w:rPr>
+        <w:t>______________________________________________________________________________________________________________________________________________________________________________________________________________________________</w:t>
+      </w:r>
+    </w:p>
+    <w:p>
+      <w:pPr>
+        <w:pStyle w:val="Prrafodelista"/>
+        <w:numPr>
+          <w:ilvl w:val="1"/>
+          <w:numId w:val="5"/>
+        </w:numPr>
+        <w:spacing w:before="40"/>
+        <w:contextualSpacing w:val="0"/>
+        <w:jc w:val="both"/>
+        <w:rPr>
+          <w:rFonts w:ascii="Arial" w:hAnsi="Arial" w:cs="Arial"/>
+          <w:bCs/>
+          <w:lang w:val="es-MX"/>
+        </w:rPr>
+      </w:pPr>
+      <w:r>
+        <w:rPr>
+          <w:rFonts w:ascii="Arial" w:hAnsi="Arial" w:cs="Arial"/>
+          <w:bCs/>
+          <w:lang w:val="es-MX"/>
+        </w:rPr>
+        <w:t>Modifiquemos form.html para que tenga la siguiente forma:</w:t>
+      </w:r>
+    </w:p>
+    <w:p>
+      <w:pPr>
+        <w:pStyle w:val="Prrafodelista"/>
+        <w:spacing w:before="40"/>
+        <w:ind w:left="792"/>
+        <w:contextualSpacing w:val="0"/>
+        <w:jc w:val="both"/>
+        <w:rPr>
+          <w:rFonts w:ascii="Arial" w:hAnsi="Arial" w:cs="Arial"/>
+          <w:bCs/>
+          <w:lang w:val="es-MX"/>
+        </w:rPr>
+      </w:pPr>
+    </w:p>
+    <w:p>
+      <w:pPr>
+        <w:pStyle w:val="Prrafodelista"/>
+        <w:spacing w:before="40"/>
+        <w:ind w:left="792"/>
+        <w:contextualSpacing w:val="0"/>
+        <w:jc w:val="both"/>
         <w:rPr>
           <w:rFonts w:ascii="Arial" w:hAnsi="Arial" w:cs="Arial"/>
           <w:bCs/>
@@ -5057,10 +4560,10 @@
           <w:lang w:val="es-PE" w:eastAsia="es-PE"/>
         </w:rPr>
         <w:drawing>
-          <wp:inline distT="0" distB="0" distL="0" distR="0" wp14:anchorId="0AC4FBB0" wp14:editId="41F8493B">
-            <wp:extent cx="3800475" cy="1476375"/>
-            <wp:effectExtent l="0" t="0" r="9525" b="9525"/>
-            <wp:docPr id="4" name="Imagen 4"/>
+          <wp:inline distT="0" distB="0" distL="0" distR="0" wp14:anchorId="249B371B" wp14:editId="4F72A0FA">
+            <wp:extent cx="3790950" cy="2209800"/>
+            <wp:effectExtent l="0" t="0" r="0" b="0"/>
+            <wp:docPr id="26" name="Imagen 26"/>
             <wp:cNvGraphicFramePr>
               <a:graphicFrameLocks xmlns:a="http://schemas.openxmlformats.org/drawingml/2006/main" noChangeAspect="1"/>
             </wp:cNvGraphicFramePr>
@@ -5080,7 +4583,7 @@
                   <pic:spPr>
                     <a:xfrm>
                       <a:off x="0" y="0"/>
-                      <a:ext cx="3800475" cy="1476375"/>
+                      <a:ext cx="3790950" cy="2209800"/>
                     </a:xfrm>
                     <a:prstGeom prst="rect">
                       <a:avLst/>
@@ -5095,19 +4598,73 @@
     </w:p>
     <w:p>
       <w:pPr>
-        <w:spacing w:before="40"/>
-        <w:jc w:val="both"/>
-        <w:rPr>
-          <w:rFonts w:ascii="Arial" w:hAnsi="Arial" w:cs="Arial"/>
-          <w:bCs/>
-          <w:lang w:val="es-MX"/>
-        </w:rPr>
-      </w:pPr>
-    </w:p>
-    <w:p>
-      <w:pPr>
-        <w:spacing w:before="40"/>
-        <w:jc w:val="center"/>
+        <w:pStyle w:val="Prrafodelista"/>
+        <w:spacing w:before="40"/>
+        <w:ind w:left="792"/>
+        <w:contextualSpacing w:val="0"/>
+        <w:jc w:val="both"/>
+        <w:rPr>
+          <w:rFonts w:ascii="Arial" w:hAnsi="Arial" w:cs="Arial"/>
+          <w:bCs/>
+          <w:lang w:val="es-MX"/>
+        </w:rPr>
+      </w:pPr>
+    </w:p>
+    <w:p>
+      <w:pPr>
+        <w:pStyle w:val="Prrafodelista"/>
+        <w:numPr>
+          <w:ilvl w:val="1"/>
+          <w:numId w:val="5"/>
+        </w:numPr>
+        <w:spacing w:before="40"/>
+        <w:contextualSpacing w:val="0"/>
+        <w:jc w:val="both"/>
+        <w:rPr>
+          <w:rFonts w:ascii="Arial" w:hAnsi="Arial" w:cs="Arial"/>
+          <w:bCs/>
+          <w:lang w:val="es-MX"/>
+        </w:rPr>
+      </w:pPr>
+      <w:r>
+        <w:rPr>
+          <w:rFonts w:ascii="Arial" w:hAnsi="Arial" w:cs="Arial"/>
+          <w:bCs/>
+          <w:lang w:val="es-MX"/>
+        </w:rPr>
+        <w:t xml:space="preserve">Agreguemos las siguientes líneas al final del archivo </w:t>
+      </w:r>
+      <w:r>
+        <w:rPr>
+          <w:rFonts w:ascii="Arial" w:hAnsi="Arial" w:cs="Arial"/>
+          <w:b/>
+          <w:bCs/>
+          <w:lang w:val="es-MX"/>
+        </w:rPr>
+        <w:t>parser_vars.js</w:t>
+      </w:r>
+    </w:p>
+    <w:p>
+      <w:pPr>
+        <w:pStyle w:val="Prrafodelista"/>
+        <w:spacing w:before="40"/>
+        <w:ind w:left="792"/>
+        <w:contextualSpacing w:val="0"/>
+        <w:jc w:val="both"/>
+        <w:rPr>
+          <w:rFonts w:ascii="Arial" w:hAnsi="Arial" w:cs="Arial"/>
+          <w:bCs/>
+          <w:lang w:val="es-MX"/>
+        </w:rPr>
+      </w:pPr>
+    </w:p>
+    <w:p>
+      <w:pPr>
+        <w:pStyle w:val="Prrafodelista"/>
+        <w:spacing w:before="40"/>
+        <w:ind w:left="792"/>
+        <w:contextualSpacing w:val="0"/>
+        <w:jc w:val="both"/>
         <w:rPr>
           <w:rFonts w:ascii="Arial" w:hAnsi="Arial" w:cs="Arial"/>
           <w:bCs/>
@@ -5120,10 +4677,10 @@
           <w:lang w:val="es-PE" w:eastAsia="es-PE"/>
         </w:rPr>
         <w:drawing>
-          <wp:inline distT="0" distB="0" distL="0" distR="0" wp14:anchorId="6D1E4269" wp14:editId="3CE69827">
-            <wp:extent cx="2981325" cy="714375"/>
-            <wp:effectExtent l="0" t="0" r="9525" b="9525"/>
-            <wp:docPr id="5" name="Imagen 5"/>
+          <wp:inline distT="0" distB="0" distL="0" distR="0" wp14:anchorId="0C9AE5B0" wp14:editId="44EA2B52">
+            <wp:extent cx="3352800" cy="771525"/>
+            <wp:effectExtent l="0" t="0" r="0" b="9525"/>
+            <wp:docPr id="27" name="Imagen 27"/>
             <wp:cNvGraphicFramePr>
               <a:graphicFrameLocks xmlns:a="http://schemas.openxmlformats.org/drawingml/2006/main" noChangeAspect="1"/>
             </wp:cNvGraphicFramePr>
@@ -5143,7 +4700,7 @@
                   <pic:spPr>
                     <a:xfrm>
                       <a:off x="0" y="0"/>
-                      <a:ext cx="2981325" cy="714375"/>
+                      <a:ext cx="3352800" cy="771525"/>
                     </a:xfrm>
                     <a:prstGeom prst="rect">
                       <a:avLst/>
@@ -5158,54 +4715,58 @@
     </w:p>
     <w:p>
       <w:pPr>
-        <w:spacing w:before="40"/>
-        <w:jc w:val="both"/>
-        <w:rPr>
-          <w:rFonts w:ascii="Arial" w:hAnsi="Arial" w:cs="Arial"/>
-          <w:bCs/>
-          <w:lang w:val="es-MX"/>
-        </w:rPr>
-      </w:pPr>
-    </w:p>
-    <w:p>
-      <w:pPr>
         <w:pStyle w:val="Prrafodelista"/>
         <w:numPr>
           <w:ilvl w:val="1"/>
           <w:numId w:val="5"/>
         </w:numPr>
         <w:spacing w:before="40"/>
-        <w:jc w:val="both"/>
-        <w:rPr>
-          <w:rFonts w:ascii="Arial" w:hAnsi="Arial" w:cs="Arial"/>
-          <w:bCs/>
-          <w:lang w:val="es-MX"/>
-        </w:rPr>
-      </w:pPr>
-      <w:r>
-        <w:rPr>
-          <w:rFonts w:ascii="Arial" w:hAnsi="Arial" w:cs="Arial"/>
-          <w:bCs/>
-          <w:lang w:val="es-MX"/>
-        </w:rPr>
-        <w:t>Verifique el funcionamiento de declaración de funciones en el REPL, adjunte sus resultados y conclusiones.</w:t>
-      </w:r>
-    </w:p>
-    <w:p>
-      <w:pPr>
-        <w:spacing w:before="40"/>
-        <w:jc w:val="both"/>
-        <w:rPr>
-          <w:rFonts w:ascii="Arial" w:hAnsi="Arial" w:cs="Arial"/>
-          <w:bCs/>
-          <w:lang w:val="es-MX"/>
-        </w:rPr>
-      </w:pPr>
-    </w:p>
-    <w:p>
-      <w:pPr>
-        <w:spacing w:before="40"/>
-        <w:jc w:val="center"/>
+        <w:contextualSpacing w:val="0"/>
+        <w:jc w:val="both"/>
+        <w:rPr>
+          <w:rFonts w:ascii="Arial" w:hAnsi="Arial" w:cs="Arial"/>
+          <w:bCs/>
+          <w:lang w:val="es-MX"/>
+        </w:rPr>
+      </w:pPr>
+      <w:r>
+        <w:rPr>
+          <w:rFonts w:ascii="Arial" w:hAnsi="Arial" w:cs="Arial"/>
+          <w:bCs/>
+          <w:lang w:val="es-MX"/>
+        </w:rPr>
+        <w:t xml:space="preserve">Finalmente modificaremos el archivo </w:t>
+      </w:r>
+      <w:r>
+        <w:rPr>
+          <w:rFonts w:ascii="Arial" w:hAnsi="Arial" w:cs="Arial"/>
+          <w:bCs/>
+          <w:lang w:val="es-MX"/>
+        </w:rPr>
+        <w:t>importar.js para que luzca así</w:t>
+      </w:r>
+    </w:p>
+    <w:p>
+      <w:pPr>
+        <w:pStyle w:val="Prrafodelista"/>
+        <w:spacing w:before="40"/>
+        <w:ind w:left="792"/>
+        <w:contextualSpacing w:val="0"/>
+        <w:jc w:val="both"/>
+        <w:rPr>
+          <w:rFonts w:ascii="Arial" w:hAnsi="Arial" w:cs="Arial"/>
+          <w:bCs/>
+          <w:lang w:val="es-MX"/>
+        </w:rPr>
+      </w:pPr>
+    </w:p>
+    <w:p>
+      <w:pPr>
+        <w:pStyle w:val="Prrafodelista"/>
+        <w:spacing w:before="40"/>
+        <w:ind w:left="792"/>
+        <w:contextualSpacing w:val="0"/>
+        <w:jc w:val="both"/>
         <w:rPr>
           <w:rFonts w:ascii="Arial" w:hAnsi="Arial" w:cs="Arial"/>
           <w:bCs/>
@@ -5218,10 +4779,10 @@
           <w:lang w:val="es-PE" w:eastAsia="es-PE"/>
         </w:rPr>
         <w:drawing>
-          <wp:inline distT="0" distB="0" distL="0" distR="0" wp14:anchorId="7567DA1F" wp14:editId="2C27BBD1">
-            <wp:extent cx="3143250" cy="1066800"/>
-            <wp:effectExtent l="0" t="0" r="0" b="0"/>
-            <wp:docPr id="6" name="Imagen 6"/>
+          <wp:inline distT="0" distB="0" distL="0" distR="0" wp14:anchorId="44E2602C" wp14:editId="3F8986B2">
+            <wp:extent cx="5760085" cy="3916045"/>
+            <wp:effectExtent l="0" t="0" r="0" b="8255"/>
+            <wp:docPr id="28" name="Imagen 28"/>
             <wp:cNvGraphicFramePr>
               <a:graphicFrameLocks xmlns:a="http://schemas.openxmlformats.org/drawingml/2006/main" noChangeAspect="1"/>
             </wp:cNvGraphicFramePr>
@@ -5241,7 +4802,7 @@
                   <pic:spPr>
                     <a:xfrm>
                       <a:off x="0" y="0"/>
-                      <a:ext cx="3143250" cy="1066800"/>
+                      <a:ext cx="5760085" cy="3916045"/>
                     </a:xfrm>
                     <a:prstGeom prst="rect">
                       <a:avLst/>
@@ -5256,7 +4817,10 @@
     </w:p>
     <w:p>
       <w:pPr>
-        <w:spacing w:before="40"/>
+        <w:pStyle w:val="Prrafodelista"/>
+        <w:spacing w:before="40"/>
+        <w:ind w:left="792"/>
+        <w:contextualSpacing w:val="0"/>
         <w:jc w:val="both"/>
         <w:rPr>
           <w:rFonts w:ascii="Arial" w:hAnsi="Arial" w:cs="Arial"/>
@@ -5272,62 +4836,25 @@
           <w:ilvl w:val="1"/>
           <w:numId w:val="5"/>
         </w:numPr>
-        <w:spacing w:before="40"/>
-        <w:jc w:val="both"/>
-        <w:rPr>
-          <w:rFonts w:ascii="Arial" w:hAnsi="Arial" w:cs="Arial"/>
-          <w:bCs/>
-          <w:lang w:val="es-419"/>
-        </w:rPr>
-      </w:pPr>
-      <w:r>
-        <w:rPr>
-          <w:rFonts w:ascii="Arial" w:hAnsi="Arial" w:cs="Arial"/>
-          <w:bCs/>
-          <w:lang w:val="es-MX"/>
-        </w:rPr>
-        <w:t xml:space="preserve">Cree un archivo llamado </w:t>
-      </w:r>
-      <w:r>
-        <w:rPr>
-          <w:rFonts w:ascii="Arial" w:hAnsi="Arial" w:cs="Arial"/>
-          <w:b/>
-          <w:bCs/>
-          <w:lang w:val="es-MX"/>
-        </w:rPr>
-        <w:t>mes.js</w:t>
-      </w:r>
-      <w:r>
-        <w:rPr>
-          <w:rFonts w:ascii="Arial" w:hAnsi="Arial" w:cs="Arial"/>
-          <w:bCs/>
-          <w:lang w:val="es-MX"/>
-        </w:rPr>
-        <w:t xml:space="preserve"> </w:t>
-      </w:r>
-      <w:r>
-        <w:rPr>
-          <w:rFonts w:ascii="Arial" w:hAnsi="Arial" w:cs="Arial"/>
-          <w:bCs/>
-          <w:lang w:val="es-419"/>
-        </w:rPr>
-        <w:t>y desarrolle una función que devuelva el primer y último día de un mes ingresado. Solamente puede admitir valores válidos (es decir, 1, 2, 3, no puede admitir 15</w:t>
-      </w:r>
-      <w:r>
-        <w:rPr>
-          <w:rFonts w:ascii="Arial" w:hAnsi="Arial" w:cs="Arial"/>
-          <w:bCs/>
-          <w:lang w:val="es-419"/>
-        </w:rPr>
-        <w:t>, enero</w:t>
-      </w:r>
-      <w:r>
-        <w:rPr>
-          <w:rFonts w:ascii="Arial" w:hAnsi="Arial" w:cs="Arial"/>
-          <w:bCs/>
-          <w:lang w:val="es-419"/>
-        </w:rPr>
-        <w:t xml:space="preserve"> o 0).</w:t>
+        <w:pBdr>
+          <w:bottom w:val="single" w:sz="12" w:space="1" w:color="auto"/>
+        </w:pBdr>
+        <w:spacing w:before="40"/>
+        <w:contextualSpacing w:val="0"/>
+        <w:jc w:val="both"/>
+        <w:rPr>
+          <w:rFonts w:ascii="Arial" w:hAnsi="Arial" w:cs="Arial"/>
+          <w:bCs/>
+          <w:lang w:val="es-MX"/>
+        </w:rPr>
+      </w:pPr>
+      <w:r>
+        <w:rPr>
+          <w:rFonts w:ascii="Arial" w:hAnsi="Arial" w:cs="Arial"/>
+          <w:bCs/>
+          <w:lang w:val="es-MX"/>
+        </w:rPr>
+        <w:t>Como se puede observar, además de poder reciclar código de funciones, podemos reutilizar variables. Agregue sus observaciones de cuando esto puede ser útil:</w:t>
       </w:r>
     </w:p>
     <w:p>
@@ -5335,53 +4862,22 @@
         <w:pStyle w:val="Prrafodelista"/>
         <w:spacing w:before="40"/>
         <w:ind w:left="792"/>
-        <w:jc w:val="both"/>
-        <w:rPr>
-          <w:rFonts w:ascii="Arial" w:hAnsi="Arial" w:cs="Arial"/>
-          <w:bCs/>
-          <w:lang w:val="es-419"/>
+        <w:contextualSpacing w:val="0"/>
+        <w:jc w:val="both"/>
+        <w:rPr>
+          <w:rFonts w:ascii="Arial" w:hAnsi="Arial" w:cs="Arial"/>
+          <w:bCs/>
+          <w:lang w:val="es-MX"/>
         </w:rPr>
       </w:pPr>
     </w:p>
     <w:p>
       <w:pPr>
         <w:pStyle w:val="Prrafodelista"/>
-        <w:numPr>
-          <w:ilvl w:val="1"/>
-          <w:numId w:val="5"/>
-        </w:numPr>
-        <w:spacing w:before="40"/>
-        <w:jc w:val="both"/>
-        <w:rPr>
-          <w:rFonts w:ascii="Arial" w:hAnsi="Arial" w:cs="Arial"/>
-          <w:bCs/>
-          <w:lang w:val="es-MX"/>
-        </w:rPr>
-      </w:pPr>
-      <w:r>
-        <w:rPr>
-          <w:rFonts w:ascii="Arial" w:hAnsi="Arial" w:cs="Arial"/>
-          <w:bCs/>
-          <w:lang w:val="es-MX"/>
-        </w:rPr>
-        <w:t>Para cargar dicho archivo al REPL, basta con usar el comando:</w:t>
-      </w:r>
-    </w:p>
-    <w:p>
-      <w:pPr>
-        <w:spacing w:before="40"/>
-        <w:jc w:val="both"/>
-        <w:rPr>
-          <w:rFonts w:ascii="Arial" w:hAnsi="Arial" w:cs="Arial"/>
-          <w:bCs/>
-          <w:lang w:val="es-MX"/>
-        </w:rPr>
-      </w:pPr>
-    </w:p>
-    <w:p>
-      <w:pPr>
-        <w:spacing w:before="40"/>
-        <w:ind w:firstLine="1276"/>
+        <w:spacing w:before="40"/>
+        <w:ind w:left="792"/>
+        <w:contextualSpacing w:val="0"/>
+        <w:jc w:val="both"/>
         <w:rPr>
           <w:rFonts w:ascii="Arial" w:hAnsi="Arial" w:cs="Arial"/>
           <w:bCs/>
@@ -5391,13 +4887,12 @@
       <w:r>
         <w:rPr>
           <w:noProof/>
-          <w:lang w:val="es-PE" w:eastAsia="es-PE"/>
         </w:rPr>
         <w:drawing>
-          <wp:inline distT="0" distB="0" distL="0" distR="0" wp14:anchorId="0B5D11C7" wp14:editId="0C7FB266">
-            <wp:extent cx="1619250" cy="219075"/>
-            <wp:effectExtent l="0" t="0" r="0" b="9525"/>
-            <wp:docPr id="17" name="Imagen 17"/>
+          <wp:inline distT="0" distB="0" distL="0" distR="0" wp14:anchorId="52CEF233" wp14:editId="5DD7C784">
+            <wp:extent cx="4581525" cy="1962150"/>
+            <wp:effectExtent l="0" t="0" r="9525" b="0"/>
+            <wp:docPr id="30" name="Imagen 30"/>
             <wp:cNvGraphicFramePr>
               <a:graphicFrameLocks xmlns:a="http://schemas.openxmlformats.org/drawingml/2006/main" noChangeAspect="1"/>
             </wp:cNvGraphicFramePr>
@@ -5417,7 +4912,7 @@
                   <pic:spPr>
                     <a:xfrm>
                       <a:off x="0" y="0"/>
-                      <a:ext cx="1619250" cy="219075"/>
+                      <a:ext cx="4581525" cy="1962150"/>
                     </a:xfrm>
                     <a:prstGeom prst="rect">
                       <a:avLst/>
@@ -5445,48 +4940,28 @@
       <w:pPr>
         <w:pStyle w:val="Prrafodelista"/>
         <w:numPr>
-          <w:ilvl w:val="1"/>
+          <w:ilvl w:val="0"/>
           <w:numId w:val="5"/>
         </w:numPr>
         <w:spacing w:before="40"/>
-        <w:jc w:val="both"/>
-        <w:rPr>
-          <w:rFonts w:ascii="Arial" w:hAnsi="Arial" w:cs="Arial"/>
-          <w:bCs/>
-          <w:lang w:val="es-MX"/>
-        </w:rPr>
-      </w:pPr>
-      <w:r>
-        <w:rPr>
-          <w:rFonts w:ascii="Arial" w:hAnsi="Arial" w:cs="Arial"/>
-          <w:bCs/>
-          <w:lang w:val="es-MX"/>
-        </w:rPr>
-        <w:t>Para salir de la terminal del REPL, presione CTRL + C dos veces, o escriba .</w:t>
-      </w:r>
-      <w:proofErr w:type="spellStart"/>
-      <w:r>
-        <w:rPr>
-          <w:rFonts w:ascii="Arial" w:hAnsi="Arial" w:cs="Arial"/>
-          <w:bCs/>
-          <w:lang w:val="es-MX"/>
-        </w:rPr>
-        <w:t>exit</w:t>
-      </w:r>
-      <w:proofErr w:type="spellEnd"/>
-    </w:p>
-    <w:p>
-      <w:pPr>
-        <w:pStyle w:val="Prrafodelista"/>
-        <w:spacing w:before="40"/>
-        <w:ind w:left="792"/>
-        <w:jc w:val="both"/>
-        <w:rPr>
-          <w:rFonts w:ascii="Arial" w:hAnsi="Arial" w:cs="Arial"/>
-          <w:bCs/>
-          <w:lang w:val="es-MX"/>
-        </w:rPr>
-      </w:pPr>
+        <w:contextualSpacing w:val="0"/>
+        <w:jc w:val="both"/>
+        <w:rPr>
+          <w:rFonts w:ascii="Arial" w:hAnsi="Arial" w:cs="Arial"/>
+          <w:b/>
+          <w:bCs/>
+          <w:lang w:val="es-MX"/>
+        </w:rPr>
+      </w:pPr>
+      <w:r>
+        <w:rPr>
+          <w:rFonts w:ascii="Arial" w:hAnsi="Arial" w:cs="Arial"/>
+          <w:b/>
+          <w:bCs/>
+          <w:lang w:val="es-MX"/>
+        </w:rPr>
+        <w:t>Ejercicios de implementación de módulos</w:t>
+      </w:r>
     </w:p>
     <w:p>
       <w:pPr>
@@ -5496,44 +4971,43 @@
           <w:numId w:val="5"/>
         </w:numPr>
         <w:spacing w:before="40"/>
-        <w:jc w:val="both"/>
-        <w:rPr>
-          <w:rFonts w:ascii="Arial" w:hAnsi="Arial" w:cs="Arial"/>
-          <w:bCs/>
-          <w:lang w:val="es-MX"/>
-        </w:rPr>
-      </w:pPr>
-      <w:r>
-        <w:rPr>
-          <w:rFonts w:ascii="Arial" w:hAnsi="Arial" w:cs="Arial"/>
-          <w:bCs/>
-          <w:lang w:val="es-419"/>
-        </w:rPr>
-        <w:t>Entre nuevamente al REPL</w:t>
-      </w:r>
-      <w:r>
-        <w:rPr>
-          <w:rFonts w:ascii="Arial" w:hAnsi="Arial" w:cs="Arial"/>
-          <w:bCs/>
-          <w:lang w:val="es-419"/>
-        </w:rPr>
-        <w:t xml:space="preserve">. Desarrolle una función </w:t>
-      </w:r>
-      <w:proofErr w:type="gramStart"/>
+        <w:contextualSpacing w:val="0"/>
+        <w:jc w:val="both"/>
+        <w:rPr>
+          <w:rFonts w:ascii="Arial" w:hAnsi="Arial" w:cs="Arial"/>
+          <w:bCs/>
+          <w:lang w:val="es-MX"/>
+        </w:rPr>
+      </w:pPr>
+      <w:r>
+        <w:rPr>
+          <w:rFonts w:ascii="Arial" w:hAnsi="Arial" w:cs="Arial"/>
+          <w:bCs/>
+          <w:lang w:val="es-MX"/>
+        </w:rPr>
+        <w:t>Adjunte el código de un módulo que muestre la hora en distintos formatos</w:t>
+      </w:r>
+      <w:r>
+        <w:rPr>
+          <w:rFonts w:ascii="Arial" w:hAnsi="Arial" w:cs="Arial"/>
+          <w:bCs/>
+          <w:lang w:val="es-MX"/>
+        </w:rPr>
+        <w:t xml:space="preserve"> (investigue sobre la función </w:t>
+      </w:r>
       <w:r>
         <w:rPr>
           <w:rFonts w:ascii="Arial" w:hAnsi="Arial" w:cs="Arial"/>
           <w:b/>
           <w:bCs/>
-          <w:lang w:val="es-MX"/>
-        </w:rPr>
-        <w:t>navidad(</w:t>
-      </w:r>
-      <w:proofErr w:type="gramEnd"/>
-      <w:r>
-        <w:rPr>
-          <w:rFonts w:ascii="Arial" w:hAnsi="Arial" w:cs="Arial"/>
-          <w:b/>
+          <w:i/>
+          <w:lang w:val="es-MX"/>
+        </w:rPr>
+        <w:t>date</w:t>
+      </w:r>
+      <w:r>
+        <w:rPr>
+          <w:rFonts w:ascii="Arial" w:hAnsi="Arial" w:cs="Arial"/>
           <w:bCs/>
           <w:lang w:val="es-MX"/>
         </w:rPr>
@@ -5545,21 +5019,8 @@
           <w:bCs/>
           <w:lang w:val="es-MX"/>
         </w:rPr>
-        <w:t xml:space="preserve"> que determine la cantidad de días faltantes hasta Navidad del presente año.</w:t>
-      </w:r>
-    </w:p>
-    <w:p>
-      <w:pPr>
-        <w:pStyle w:val="Prrafodelista"/>
-        <w:spacing w:before="40"/>
-        <w:ind w:left="792"/>
-        <w:jc w:val="both"/>
-        <w:rPr>
-          <w:rFonts w:ascii="Arial" w:hAnsi="Arial" w:cs="Arial"/>
-          <w:bCs/>
-          <w:lang w:val="es-MX"/>
-        </w:rPr>
-      </w:pPr>
+        <w:t>.</w:t>
+      </w:r>
     </w:p>
     <w:p>
       <w:pPr>
@@ -5569,62 +5030,239 @@
           <w:numId w:val="5"/>
         </w:numPr>
         <w:spacing w:before="40"/>
-        <w:jc w:val="both"/>
-        <w:rPr>
-          <w:rFonts w:ascii="Arial" w:hAnsi="Arial" w:cs="Arial"/>
-          <w:bCs/>
-          <w:lang w:val="es-MX"/>
-        </w:rPr>
-      </w:pPr>
-      <w:r>
-        <w:rPr>
-          <w:rFonts w:ascii="Arial" w:hAnsi="Arial" w:cs="Arial"/>
-          <w:bCs/>
-          <w:lang w:val="es-MX"/>
-        </w:rPr>
-        <w:t xml:space="preserve">Para guardar este archivo, utilice el comando </w:t>
-      </w:r>
+        <w:contextualSpacing w:val="0"/>
+        <w:jc w:val="both"/>
+        <w:rPr>
+          <w:rFonts w:ascii="Arial" w:hAnsi="Arial" w:cs="Arial"/>
+          <w:bCs/>
+          <w:lang w:val="es-MX"/>
+        </w:rPr>
+      </w:pPr>
+      <w:r>
+        <w:rPr>
+          <w:rFonts w:ascii="Arial" w:hAnsi="Arial" w:cs="Arial"/>
+          <w:bCs/>
+          <w:lang w:val="es-MX"/>
+        </w:rPr>
+        <w:t>Adjunte el código de un módulo que calcule la cantidad de días faltantes para una fecha. Deberemos ingresar una fecha en nuestra URL y a partir de ella calcular los días faltantes</w:t>
+      </w:r>
+      <w:r>
+        <w:rPr>
+          <w:rFonts w:ascii="Arial" w:hAnsi="Arial" w:cs="Arial"/>
+          <w:bCs/>
+          <w:lang w:val="es-MX"/>
+        </w:rPr>
+        <w:t xml:space="preserve"> (investigue sobre </w:t>
+      </w:r>
+      <w:proofErr w:type="spellStart"/>
       <w:r>
         <w:rPr>
           <w:rFonts w:ascii="Arial" w:hAnsi="Arial" w:cs="Arial"/>
           <w:b/>
           <w:bCs/>
-          <w:lang w:val="es-MX"/>
-        </w:rPr>
-        <w:t>navidad.js</w:t>
-      </w:r>
-      <w:r>
-        <w:rPr>
-          <w:rFonts w:ascii="Arial" w:hAnsi="Arial" w:cs="Arial"/>
-          <w:bCs/>
-          <w:lang w:val="es-MX"/>
-        </w:rPr>
-        <w:t xml:space="preserve"> </w:t>
+          <w:i/>
+          <w:lang w:val="es-MX"/>
+        </w:rPr>
+        <w:t>timestamp</w:t>
+      </w:r>
+      <w:proofErr w:type="spellEnd"/>
+      <w:r>
+        <w:rPr>
+          <w:rFonts w:ascii="Arial" w:hAnsi="Arial" w:cs="Arial"/>
+          <w:bCs/>
+          <w:lang w:val="es-MX"/>
+        </w:rPr>
+        <w:t xml:space="preserve"> para facilitar esta labor)</w:t>
+      </w:r>
+      <w:r>
+        <w:rPr>
+          <w:rFonts w:ascii="Arial" w:hAnsi="Arial" w:cs="Arial"/>
+          <w:bCs/>
+          <w:lang w:val="es-MX"/>
+        </w:rPr>
+        <w:t>.</w:t>
       </w:r>
     </w:p>
     <w:p>
       <w:pPr>
         <w:pStyle w:val="Prrafodelista"/>
-        <w:spacing w:before="40"/>
-        <w:ind w:left="792"/>
-        <w:jc w:val="both"/>
-        <w:rPr>
-          <w:rFonts w:ascii="Arial" w:hAnsi="Arial" w:cs="Arial"/>
-          <w:bCs/>
-          <w:lang w:val="es-MX"/>
-        </w:rPr>
-      </w:pPr>
+        <w:numPr>
+          <w:ilvl w:val="1"/>
+          <w:numId w:val="5"/>
+        </w:numPr>
+        <w:spacing w:before="40"/>
+        <w:contextualSpacing w:val="0"/>
+        <w:jc w:val="both"/>
+        <w:rPr>
+          <w:rFonts w:ascii="Arial" w:hAnsi="Arial" w:cs="Arial"/>
+          <w:bCs/>
+          <w:lang w:val="es-MX"/>
+        </w:rPr>
+      </w:pPr>
+      <w:r>
+        <w:rPr>
+          <w:rFonts w:ascii="Arial" w:hAnsi="Arial" w:cs="Arial"/>
+          <w:bCs/>
+          <w:lang w:val="es-MX"/>
+        </w:rPr>
+        <w:lastRenderedPageBreak/>
+        <w:t>Adjunte el código de un enrutador de URL. La idea es poder darle una dirección y que nos muestre una página HTML, por ejemplo:</w:t>
+      </w:r>
     </w:p>
     <w:p>
       <w:pPr>
         <w:pStyle w:val="Prrafodelista"/>
-        <w:spacing w:before="40"/>
-        <w:ind w:left="1224"/>
+        <w:numPr>
+          <w:ilvl w:val="2"/>
+          <w:numId w:val="14"/>
+        </w:numPr>
+        <w:spacing w:before="40"/>
         <w:contextualSpacing w:val="0"/>
-        <w:rPr>
-          <w:rFonts w:ascii="Arial" w:hAnsi="Arial" w:cs="Arial"/>
-          <w:bCs/>
-          <w:lang w:val="es-419"/>
+        <w:jc w:val="both"/>
+        <w:rPr>
+          <w:rFonts w:ascii="Arial" w:hAnsi="Arial" w:cs="Arial"/>
+          <w:bCs/>
+          <w:lang w:val="es-MX"/>
+        </w:rPr>
+      </w:pPr>
+      <w:r>
+        <w:rPr>
+          <w:rFonts w:ascii="Arial" w:hAnsi="Arial" w:cs="Arial"/>
+          <w:b/>
+          <w:bCs/>
+          <w:lang w:val="es-MX"/>
+        </w:rPr>
+        <w:t>/inicio</w:t>
+      </w:r>
+      <w:r>
+        <w:rPr>
+          <w:rFonts w:ascii="Arial" w:hAnsi="Arial" w:cs="Arial"/>
+          <w:bCs/>
+          <w:lang w:val="es-MX"/>
+        </w:rPr>
+        <w:t xml:space="preserve"> mostrará inicio.html</w:t>
+      </w:r>
+    </w:p>
+    <w:p>
+      <w:pPr>
+        <w:pStyle w:val="Prrafodelista"/>
+        <w:numPr>
+          <w:ilvl w:val="2"/>
+          <w:numId w:val="14"/>
+        </w:numPr>
+        <w:spacing w:before="40"/>
+        <w:contextualSpacing w:val="0"/>
+        <w:jc w:val="both"/>
+        <w:rPr>
+          <w:rFonts w:ascii="Arial" w:hAnsi="Arial" w:cs="Arial"/>
+          <w:bCs/>
+          <w:lang w:val="es-MX"/>
+        </w:rPr>
+      </w:pPr>
+      <w:r>
+        <w:rPr>
+          <w:rFonts w:ascii="Arial" w:hAnsi="Arial" w:cs="Arial"/>
+          <w:b/>
+          <w:bCs/>
+          <w:lang w:val="es-MX"/>
+        </w:rPr>
+        <w:t>/galería</w:t>
+      </w:r>
+      <w:r>
+        <w:rPr>
+          <w:rFonts w:ascii="Arial" w:hAnsi="Arial" w:cs="Arial"/>
+          <w:bCs/>
+          <w:lang w:val="es-MX"/>
+        </w:rPr>
+        <w:t xml:space="preserve"> mostrará fotos.html</w:t>
+      </w:r>
+    </w:p>
+    <w:p>
+      <w:pPr>
+        <w:jc w:val="both"/>
+        <w:rPr>
+          <w:rFonts w:ascii="Arial" w:hAnsi="Arial" w:cs="Arial"/>
+          <w:bCs/>
+          <w:lang w:val="es-MX"/>
+        </w:rPr>
+      </w:pPr>
+    </w:p>
+    <w:p>
+      <w:pPr>
+        <w:pStyle w:val="Prrafodelista"/>
+        <w:numPr>
+          <w:ilvl w:val="0"/>
+          <w:numId w:val="5"/>
+        </w:numPr>
+        <w:spacing w:before="40"/>
+        <w:contextualSpacing w:val="0"/>
+        <w:jc w:val="both"/>
+        <w:rPr>
+          <w:rFonts w:ascii="Arial" w:hAnsi="Arial" w:cs="Arial"/>
+          <w:bCs/>
+          <w:lang w:val="es-MX"/>
+        </w:rPr>
+      </w:pPr>
+      <w:r>
+        <w:rPr>
+          <w:rFonts w:ascii="Arial" w:hAnsi="Arial" w:cs="Arial"/>
+          <w:bCs/>
+          <w:lang w:val="es-MX"/>
+        </w:rPr>
+        <w:t>Pruebas básicas con REPL</w:t>
+      </w:r>
+    </w:p>
+    <w:p>
+      <w:pPr>
+        <w:pStyle w:val="Prrafodelista"/>
+        <w:numPr>
+          <w:ilvl w:val="1"/>
+          <w:numId w:val="5"/>
+        </w:numPr>
+        <w:spacing w:before="40"/>
+        <w:contextualSpacing w:val="0"/>
+        <w:jc w:val="both"/>
+        <w:rPr>
+          <w:rFonts w:ascii="Arial" w:hAnsi="Arial" w:cs="Arial"/>
+          <w:bCs/>
+          <w:lang w:val="es-MX"/>
+        </w:rPr>
+      </w:pPr>
+      <w:r>
+        <w:rPr>
+          <w:rFonts w:ascii="Arial" w:hAnsi="Arial" w:cs="Arial"/>
+          <w:bCs/>
+          <w:lang w:val="es-MX"/>
+        </w:rPr>
+        <w:t xml:space="preserve">Acceda al REPL con el comando </w:t>
+      </w:r>
+      <w:proofErr w:type="spellStart"/>
+      <w:r>
+        <w:rPr>
+          <w:rFonts w:ascii="Arial" w:hAnsi="Arial" w:cs="Arial"/>
+          <w:bCs/>
+          <w:lang w:val="es-MX"/>
+        </w:rPr>
+        <w:t>node</w:t>
+      </w:r>
+      <w:proofErr w:type="spellEnd"/>
+      <w:r>
+        <w:rPr>
+          <w:rFonts w:ascii="Arial" w:hAnsi="Arial" w:cs="Arial"/>
+          <w:bCs/>
+          <w:lang w:val="es-MX"/>
+        </w:rPr>
+        <w:t>:</w:t>
+      </w:r>
+    </w:p>
+    <w:p>
+      <w:pPr>
+        <w:spacing w:before="40"/>
+        <w:jc w:val="both"/>
+        <w:rPr>
+          <w:rFonts w:ascii="Arial" w:hAnsi="Arial" w:cs="Arial"/>
+          <w:bCs/>
+          <w:lang w:val="es-MX"/>
         </w:rPr>
       </w:pPr>
       <w:r>
@@ -5633,10 +5271,10 @@
           <w:lang w:val="es-PE" w:eastAsia="es-PE"/>
         </w:rPr>
         <w:drawing>
-          <wp:inline distT="0" distB="0" distL="0" distR="0" wp14:anchorId="19EBA1E3" wp14:editId="7FAE4918">
-            <wp:extent cx="1695450" cy="219075"/>
-            <wp:effectExtent l="0" t="0" r="0" b="9525"/>
-            <wp:docPr id="7" name="Imagen 7"/>
+          <wp:inline distT="0" distB="0" distL="0" distR="0" wp14:anchorId="7F274196" wp14:editId="200C166C">
+            <wp:extent cx="5457825" cy="1171575"/>
+            <wp:effectExtent l="0" t="0" r="9525" b="9525"/>
+            <wp:docPr id="3" name="Imagen 3"/>
             <wp:cNvGraphicFramePr>
               <a:graphicFrameLocks xmlns:a="http://schemas.openxmlformats.org/drawingml/2006/main" noChangeAspect="1"/>
             </wp:cNvGraphicFramePr>
@@ -5656,7 +5294,7 @@
                   <pic:spPr>
                     <a:xfrm>
                       <a:off x="0" y="0"/>
-                      <a:ext cx="1695450" cy="219075"/>
+                      <a:ext cx="5457825" cy="1171575"/>
                     </a:xfrm>
                     <a:prstGeom prst="rect">
                       <a:avLst/>
@@ -5672,64 +5310,46 @@
     <w:p>
       <w:pPr>
         <w:pStyle w:val="Prrafodelista"/>
-        <w:spacing w:before="40"/>
-        <w:ind w:left="1224"/>
-        <w:contextualSpacing w:val="0"/>
-        <w:jc w:val="both"/>
-        <w:rPr>
-          <w:rFonts w:ascii="Arial" w:hAnsi="Arial" w:cs="Arial"/>
-          <w:bCs/>
-          <w:lang w:val="es-419"/>
-        </w:rPr>
-      </w:pPr>
-    </w:p>
-    <w:p>
-      <w:pPr>
-        <w:pStyle w:val="Prrafodelista"/>
         <w:numPr>
           <w:ilvl w:val="1"/>
           <w:numId w:val="5"/>
         </w:numPr>
         <w:spacing w:before="40"/>
-        <w:contextualSpacing w:val="0"/>
-        <w:jc w:val="both"/>
-        <w:rPr>
-          <w:rFonts w:ascii="Arial" w:hAnsi="Arial" w:cs="Arial"/>
-          <w:bCs/>
-          <w:lang w:val="es-419"/>
-        </w:rPr>
-      </w:pPr>
-      <w:r>
-        <w:rPr>
-          <w:rFonts w:ascii="Arial" w:hAnsi="Arial" w:cs="Arial"/>
-          <w:bCs/>
-          <w:lang w:val="es-419"/>
-        </w:rPr>
-        <w:t>Salga de la terminal REPL e ingrese nuevamente. Una vez en ella, ingrese el siguiente comando y verifique que se puede cargar la función antes guardada y sobre todo, que está en funcionamiento.</w:t>
-      </w:r>
-    </w:p>
-    <w:p>
-      <w:pPr>
-        <w:pStyle w:val="Prrafodelista"/>
-        <w:spacing w:before="40"/>
-        <w:ind w:left="1224"/>
-        <w:contextualSpacing w:val="0"/>
-        <w:jc w:val="both"/>
-        <w:rPr>
-          <w:rFonts w:ascii="Arial" w:hAnsi="Arial" w:cs="Arial"/>
-          <w:bCs/>
-          <w:lang w:val="es-419"/>
-        </w:rPr>
-      </w:pPr>
-    </w:p>
-    <w:p>
-      <w:pPr>
-        <w:spacing w:before="40"/>
-        <w:ind w:firstLine="1276"/>
-        <w:rPr>
-          <w:rFonts w:ascii="Arial" w:hAnsi="Arial" w:cs="Arial"/>
-          <w:bCs/>
-          <w:lang w:val="es-419"/>
+        <w:jc w:val="both"/>
+        <w:rPr>
+          <w:rFonts w:ascii="Arial" w:hAnsi="Arial" w:cs="Arial"/>
+          <w:bCs/>
+          <w:lang w:val="es-MX"/>
+        </w:rPr>
+      </w:pPr>
+      <w:r>
+        <w:rPr>
+          <w:rFonts w:ascii="Arial" w:hAnsi="Arial" w:cs="Arial"/>
+          <w:bCs/>
+          <w:lang w:val="es-MX"/>
+        </w:rPr>
+        <w:t>Realice pruebas de los comandos básicos de JavaScript para probar la eficiencia del REPL</w:t>
+      </w:r>
+    </w:p>
+    <w:p>
+      <w:pPr>
+        <w:spacing w:before="40"/>
+        <w:jc w:val="both"/>
+        <w:rPr>
+          <w:rFonts w:ascii="Arial" w:hAnsi="Arial" w:cs="Arial"/>
+          <w:bCs/>
+          <w:lang w:val="es-MX"/>
+        </w:rPr>
+      </w:pPr>
+    </w:p>
+    <w:p>
+      <w:pPr>
+        <w:spacing w:before="40"/>
+        <w:jc w:val="center"/>
+        <w:rPr>
+          <w:rFonts w:ascii="Arial" w:hAnsi="Arial" w:cs="Arial"/>
+          <w:bCs/>
+          <w:lang w:val="es-MX"/>
         </w:rPr>
       </w:pPr>
       <w:r>
@@ -5738,10 +5358,10 @@
           <w:lang w:val="es-PE" w:eastAsia="es-PE"/>
         </w:rPr>
         <w:drawing>
-          <wp:inline distT="0" distB="0" distL="0" distR="0" wp14:anchorId="5C37106F" wp14:editId="477E4FC2">
-            <wp:extent cx="1743075" cy="295275"/>
+          <wp:inline distT="0" distB="0" distL="0" distR="0" wp14:anchorId="0AC4FBB0" wp14:editId="41F8493B">
+            <wp:extent cx="3800475" cy="1476375"/>
             <wp:effectExtent l="0" t="0" r="9525" b="9525"/>
-            <wp:docPr id="8" name="Imagen 8"/>
+            <wp:docPr id="4" name="Imagen 4"/>
             <wp:cNvGraphicFramePr>
               <a:graphicFrameLocks xmlns:a="http://schemas.openxmlformats.org/drawingml/2006/main" noChangeAspect="1"/>
             </wp:cNvGraphicFramePr>
@@ -5761,7 +5381,7 @@
                   <pic:spPr>
                     <a:xfrm>
                       <a:off x="0" y="0"/>
-                      <a:ext cx="1743075" cy="295275"/>
+                      <a:ext cx="3800475" cy="1476375"/>
                     </a:xfrm>
                     <a:prstGeom prst="rect">
                       <a:avLst/>
@@ -5781,142 +5401,18 @@
         <w:rPr>
           <w:rFonts w:ascii="Arial" w:hAnsi="Arial" w:cs="Arial"/>
           <w:bCs/>
-          <w:lang w:val="es-419"/>
-        </w:rPr>
-      </w:pPr>
-    </w:p>
-    <w:p>
-      <w:pPr>
-        <w:spacing w:before="40"/>
-        <w:jc w:val="both"/>
-        <w:rPr>
-          <w:rFonts w:ascii="Arial" w:hAnsi="Arial" w:cs="Arial"/>
-          <w:bCs/>
-          <w:lang w:val="es-419"/>
-        </w:rPr>
-      </w:pPr>
-    </w:p>
-    <w:p>
-      <w:pPr>
-        <w:spacing w:before="40"/>
-        <w:jc w:val="both"/>
-        <w:rPr>
-          <w:rFonts w:ascii="Arial" w:hAnsi="Arial" w:cs="Arial"/>
-          <w:bCs/>
-          <w:lang w:val="es-419"/>
-        </w:rPr>
-      </w:pPr>
-    </w:p>
-    <w:p>
-      <w:pPr>
-        <w:spacing w:before="40"/>
-        <w:jc w:val="both"/>
-        <w:rPr>
-          <w:rFonts w:ascii="Arial" w:hAnsi="Arial" w:cs="Arial"/>
-          <w:bCs/>
-          <w:lang w:val="es-419"/>
-        </w:rPr>
-      </w:pPr>
-    </w:p>
-    <w:p>
-      <w:pPr>
-        <w:rPr>
-          <w:rFonts w:ascii="Arial" w:hAnsi="Arial" w:cs="Arial"/>
-          <w:bCs/>
-          <w:lang w:val="es-419"/>
-        </w:rPr>
-      </w:pPr>
-      <w:r>
-        <w:rPr>
-          <w:rFonts w:ascii="Arial" w:hAnsi="Arial" w:cs="Arial"/>
-          <w:bCs/>
-          <w:lang w:val="es-419"/>
-        </w:rPr>
-        <w:br w:type="page"/>
-      </w:r>
-    </w:p>
-    <w:p>
-      <w:pPr>
-        <w:pStyle w:val="Prrafodelista"/>
-        <w:numPr>
-          <w:ilvl w:val="0"/>
-          <w:numId w:val="5"/>
-        </w:numPr>
-        <w:rPr>
-          <w:rFonts w:ascii="Arial" w:hAnsi="Arial" w:cs="Arial"/>
-          <w:bCs/>
-          <w:lang w:val="es-419"/>
-        </w:rPr>
-      </w:pPr>
-      <w:r>
-        <w:rPr>
-          <w:rFonts w:ascii="Arial" w:hAnsi="Arial" w:cs="Arial"/>
-          <w:bCs/>
-          <w:lang w:val="es-419"/>
-        </w:rPr>
-        <w:lastRenderedPageBreak/>
-        <w:t xml:space="preserve">Uso de la función </w:t>
-      </w:r>
-      <w:proofErr w:type="spellStart"/>
-      <w:r>
-        <w:rPr>
-          <w:rFonts w:ascii="Arial" w:hAnsi="Arial" w:cs="Arial"/>
-          <w:bCs/>
-          <w:lang w:val="es-419"/>
-        </w:rPr>
-        <w:t>debugger</w:t>
-      </w:r>
-      <w:proofErr w:type="spellEnd"/>
-    </w:p>
-    <w:p>
-      <w:pPr>
-        <w:pStyle w:val="Prrafodelista"/>
-        <w:numPr>
-          <w:ilvl w:val="1"/>
-          <w:numId w:val="5"/>
-        </w:numPr>
-        <w:rPr>
-          <w:rFonts w:ascii="Arial" w:hAnsi="Arial" w:cs="Arial"/>
-          <w:b/>
-          <w:bCs/>
-          <w:lang w:val="es-419"/>
-        </w:rPr>
-      </w:pPr>
-      <w:r>
-        <w:rPr>
-          <w:rFonts w:ascii="Arial" w:hAnsi="Arial" w:cs="Arial"/>
-          <w:bCs/>
-          <w:lang w:val="es-419"/>
-        </w:rPr>
-        <w:t xml:space="preserve">Cree el siguiente archivo con el nombre </w:t>
-      </w:r>
-      <w:r>
-        <w:rPr>
-          <w:rFonts w:ascii="Arial" w:hAnsi="Arial" w:cs="Arial"/>
-          <w:b/>
-          <w:bCs/>
-          <w:lang w:val="es-419"/>
-        </w:rPr>
-        <w:t>debug.js</w:t>
-      </w:r>
-    </w:p>
-    <w:p>
-      <w:pPr>
-        <w:rPr>
-          <w:rFonts w:ascii="Arial" w:hAnsi="Arial" w:cs="Arial"/>
-          <w:bCs/>
-          <w:lang w:val="es-419"/>
-        </w:rPr>
-      </w:pPr>
-    </w:p>
-    <w:p>
-      <w:pPr>
-        <w:spacing w:before="40"/>
-        <w:jc w:val="both"/>
-        <w:rPr>
-          <w:rFonts w:ascii="Arial" w:hAnsi="Arial" w:cs="Arial"/>
-          <w:bCs/>
-          <w:lang w:val="es-419"/>
+          <w:lang w:val="es-MX"/>
+        </w:rPr>
+      </w:pPr>
+    </w:p>
+    <w:p>
+      <w:pPr>
+        <w:spacing w:before="40"/>
+        <w:jc w:val="center"/>
+        <w:rPr>
+          <w:rFonts w:ascii="Arial" w:hAnsi="Arial" w:cs="Arial"/>
+          <w:bCs/>
+          <w:lang w:val="es-MX"/>
         </w:rPr>
       </w:pPr>
       <w:r>
@@ -5925,10 +5421,10 @@
           <w:lang w:val="es-PE" w:eastAsia="es-PE"/>
         </w:rPr>
         <w:drawing>
-          <wp:inline distT="0" distB="0" distL="0" distR="0" wp14:anchorId="53C6B2B9" wp14:editId="08C3369B">
-            <wp:extent cx="5760085" cy="2155190"/>
-            <wp:effectExtent l="0" t="0" r="0" b="0"/>
-            <wp:docPr id="9" name="Imagen 9"/>
+          <wp:inline distT="0" distB="0" distL="0" distR="0" wp14:anchorId="6D1E4269" wp14:editId="3CE69827">
+            <wp:extent cx="2981325" cy="714375"/>
+            <wp:effectExtent l="0" t="0" r="9525" b="9525"/>
+            <wp:docPr id="5" name="Imagen 5"/>
             <wp:cNvGraphicFramePr>
               <a:graphicFrameLocks xmlns:a="http://schemas.openxmlformats.org/drawingml/2006/main" noChangeAspect="1"/>
             </wp:cNvGraphicFramePr>
@@ -5948,7 +5444,7 @@
                   <pic:spPr>
                     <a:xfrm>
                       <a:off x="0" y="0"/>
-                      <a:ext cx="5760085" cy="2155190"/>
+                      <a:ext cx="2981325" cy="714375"/>
                     </a:xfrm>
                     <a:prstGeom prst="rect">
                       <a:avLst/>
@@ -5963,6 +5459,17 @@
     </w:p>
     <w:p>
       <w:pPr>
+        <w:spacing w:before="40"/>
+        <w:jc w:val="both"/>
+        <w:rPr>
+          <w:rFonts w:ascii="Arial" w:hAnsi="Arial" w:cs="Arial"/>
+          <w:bCs/>
+          <w:lang w:val="es-MX"/>
+        </w:rPr>
+      </w:pPr>
+    </w:p>
+    <w:p>
+      <w:pPr>
         <w:pStyle w:val="Prrafodelista"/>
         <w:numPr>
           <w:ilvl w:val="1"/>
@@ -5973,67 +5480,37 @@
         <w:rPr>
           <w:rFonts w:ascii="Arial" w:hAnsi="Arial" w:cs="Arial"/>
           <w:bCs/>
-          <w:lang w:val="es-419"/>
-        </w:rPr>
-      </w:pPr>
-      <w:r>
-        <w:rPr>
-          <w:rFonts w:ascii="Arial" w:hAnsi="Arial" w:cs="Arial"/>
-          <w:bCs/>
-          <w:lang w:val="es-419"/>
-        </w:rPr>
-        <w:t xml:space="preserve">Así mismo, cree el archivo </w:t>
-      </w:r>
-      <w:r>
-        <w:rPr>
-          <w:rFonts w:ascii="Arial" w:hAnsi="Arial" w:cs="Arial"/>
-          <w:b/>
-          <w:bCs/>
-          <w:lang w:val="es-419"/>
-        </w:rPr>
-        <w:t>lorem.txt</w:t>
-      </w:r>
-      <w:r>
-        <w:rPr>
-          <w:rFonts w:ascii="Arial" w:hAnsi="Arial" w:cs="Arial"/>
-          <w:bCs/>
-          <w:lang w:val="es-419"/>
-        </w:rPr>
-        <w:t xml:space="preserve"> con un texto de ejemplo.</w:t>
-      </w:r>
-    </w:p>
-    <w:p>
-      <w:pPr>
-        <w:pStyle w:val="Prrafodelista"/>
-        <w:numPr>
-          <w:ilvl w:val="1"/>
-          <w:numId w:val="5"/>
-        </w:numPr>
-        <w:spacing w:before="40"/>
-        <w:jc w:val="both"/>
-        <w:rPr>
-          <w:rFonts w:ascii="Arial" w:hAnsi="Arial" w:cs="Arial"/>
-          <w:bCs/>
-          <w:lang w:val="es-419"/>
-        </w:rPr>
-      </w:pPr>
-      <w:r>
-        <w:rPr>
-          <w:rFonts w:ascii="Arial" w:hAnsi="Arial" w:cs="Arial"/>
-          <w:bCs/>
-          <w:lang w:val="es-419"/>
-        </w:rPr>
-        <w:t>Ahora, ejecutemos el archivo con el siguiente comando. Anote sus observaciones.</w:t>
-      </w:r>
-    </w:p>
-    <w:p>
-      <w:pPr>
-        <w:spacing w:before="40"/>
-        <w:jc w:val="both"/>
-        <w:rPr>
-          <w:rFonts w:ascii="Arial" w:hAnsi="Arial" w:cs="Arial"/>
-          <w:bCs/>
-          <w:lang w:val="es-419"/>
+          <w:lang w:val="es-MX"/>
+        </w:rPr>
+      </w:pPr>
+      <w:r>
+        <w:rPr>
+          <w:rFonts w:ascii="Arial" w:hAnsi="Arial" w:cs="Arial"/>
+          <w:bCs/>
+          <w:lang w:val="es-MX"/>
+        </w:rPr>
+        <w:t>Verifique el funcionamiento de declaración de funciones en el REPL, adjunte sus resultados y conclusiones.</w:t>
+      </w:r>
+    </w:p>
+    <w:p>
+      <w:pPr>
+        <w:spacing w:before="40"/>
+        <w:jc w:val="both"/>
+        <w:rPr>
+          <w:rFonts w:ascii="Arial" w:hAnsi="Arial" w:cs="Arial"/>
+          <w:bCs/>
+          <w:lang w:val="es-MX"/>
+        </w:rPr>
+      </w:pPr>
+    </w:p>
+    <w:p>
+      <w:pPr>
+        <w:spacing w:before="40"/>
+        <w:jc w:val="center"/>
+        <w:rPr>
+          <w:rFonts w:ascii="Arial" w:hAnsi="Arial" w:cs="Arial"/>
+          <w:bCs/>
+          <w:lang w:val="es-MX"/>
         </w:rPr>
       </w:pPr>
       <w:r>
@@ -6042,10 +5519,10 @@
           <w:lang w:val="es-PE" w:eastAsia="es-PE"/>
         </w:rPr>
         <w:drawing>
-          <wp:inline distT="0" distB="0" distL="0" distR="0" wp14:anchorId="44129227" wp14:editId="177DC4B4">
-            <wp:extent cx="5219700" cy="1543050"/>
+          <wp:inline distT="0" distB="0" distL="0" distR="0" wp14:anchorId="7567DA1F" wp14:editId="2C27BBD1">
+            <wp:extent cx="3143250" cy="1066800"/>
             <wp:effectExtent l="0" t="0" r="0" b="0"/>
-            <wp:docPr id="10" name="Imagen 10"/>
+            <wp:docPr id="6" name="Imagen 6"/>
             <wp:cNvGraphicFramePr>
               <a:graphicFrameLocks xmlns:a="http://schemas.openxmlformats.org/drawingml/2006/main" noChangeAspect="1"/>
             </wp:cNvGraphicFramePr>
@@ -6065,7 +5542,7 @@
                   <pic:spPr>
                     <a:xfrm>
                       <a:off x="0" y="0"/>
-                      <a:ext cx="5219700" cy="1543050"/>
+                      <a:ext cx="3143250" cy="1066800"/>
                     </a:xfrm>
                     <a:prstGeom prst="rect">
                       <a:avLst/>
@@ -6080,58 +5557,23 @@
     </w:p>
     <w:p>
       <w:pPr>
-        <w:pStyle w:val="Prrafodelista"/>
-        <w:numPr>
-          <w:ilvl w:val="1"/>
-          <w:numId w:val="5"/>
-        </w:numPr>
-        <w:spacing w:before="40"/>
-        <w:jc w:val="both"/>
-        <w:rPr>
-          <w:rFonts w:ascii="Arial" w:hAnsi="Arial" w:cs="Arial"/>
-          <w:bCs/>
-          <w:lang w:val="es-419"/>
-        </w:rPr>
-      </w:pPr>
-      <w:r>
-        <w:rPr>
-          <w:rFonts w:ascii="Arial" w:hAnsi="Arial" w:cs="Arial"/>
-          <w:bCs/>
-          <w:lang w:val="es-419"/>
-        </w:rPr>
-        <w:t xml:space="preserve">Para pasar a la siguiente línea, ingrese el comando </w:t>
-      </w:r>
-      <w:proofErr w:type="spellStart"/>
-      <w:r>
-        <w:rPr>
-          <w:rFonts w:ascii="Arial" w:hAnsi="Arial" w:cs="Arial"/>
-          <w:bCs/>
-          <w:lang w:val="es-419"/>
-        </w:rPr>
-        <w:t>next</w:t>
-      </w:r>
-      <w:proofErr w:type="spellEnd"/>
-    </w:p>
-    <w:p>
-      <w:pPr>
-        <w:spacing w:before="40"/>
-        <w:jc w:val="both"/>
-        <w:rPr>
-          <w:rFonts w:ascii="Arial" w:hAnsi="Arial" w:cs="Arial"/>
-          <w:bCs/>
-          <w:lang w:val="es-419"/>
+        <w:spacing w:before="40"/>
+        <w:jc w:val="center"/>
+        <w:rPr>
+          <w:rFonts w:ascii="Arial" w:hAnsi="Arial" w:cs="Arial"/>
+          <w:bCs/>
+          <w:lang w:val="es-MX"/>
         </w:rPr>
       </w:pPr>
       <w:r>
         <w:rPr>
           <w:noProof/>
-          <w:lang w:val="es-PE" w:eastAsia="es-PE"/>
         </w:rPr>
         <w:drawing>
-          <wp:inline distT="0" distB="0" distL="0" distR="0" wp14:anchorId="4EEFDB65" wp14:editId="62C09FC2">
-            <wp:extent cx="5286375" cy="409575"/>
+          <wp:inline distT="0" distB="0" distL="0" distR="0" wp14:anchorId="72B76A24" wp14:editId="4500827B">
+            <wp:extent cx="2581275" cy="2047875"/>
             <wp:effectExtent l="0" t="0" r="9525" b="9525"/>
-            <wp:docPr id="11" name="Imagen 11"/>
+            <wp:docPr id="33" name="Imagen 33"/>
             <wp:cNvGraphicFramePr>
               <a:graphicFrameLocks xmlns:a="http://schemas.openxmlformats.org/drawingml/2006/main" noChangeAspect="1"/>
             </wp:cNvGraphicFramePr>
@@ -6151,7 +5593,7 @@
                   <pic:spPr>
                     <a:xfrm>
                       <a:off x="0" y="0"/>
-                      <a:ext cx="5286375" cy="409575"/>
+                      <a:ext cx="2581275" cy="2047875"/>
                     </a:xfrm>
                     <a:prstGeom prst="rect">
                       <a:avLst/>
@@ -6166,6 +5608,17 @@
     </w:p>
     <w:p>
       <w:pPr>
+        <w:spacing w:before="40"/>
+        <w:jc w:val="both"/>
+        <w:rPr>
+          <w:rFonts w:ascii="Arial" w:hAnsi="Arial" w:cs="Arial"/>
+          <w:bCs/>
+          <w:lang w:val="es-MX"/>
+        </w:rPr>
+      </w:pPr>
+    </w:p>
+    <w:p>
+      <w:pPr>
         <w:pStyle w:val="Prrafodelista"/>
         <w:numPr>
           <w:ilvl w:val="1"/>
@@ -6183,29 +5636,109 @@
         <w:rPr>
           <w:rFonts w:ascii="Arial" w:hAnsi="Arial" w:cs="Arial"/>
           <w:bCs/>
+          <w:lang w:val="es-MX"/>
+        </w:rPr>
+        <w:lastRenderedPageBreak/>
+        <w:t xml:space="preserve">Cree un archivo llamado </w:t>
+      </w:r>
+      <w:r>
+        <w:rPr>
+          <w:rFonts w:ascii="Arial" w:hAnsi="Arial" w:cs="Arial"/>
+          <w:b/>
+          <w:bCs/>
+          <w:lang w:val="es-MX"/>
+        </w:rPr>
+        <w:t>mes.js</w:t>
+      </w:r>
+      <w:r>
+        <w:rPr>
+          <w:rFonts w:ascii="Arial" w:hAnsi="Arial" w:cs="Arial"/>
+          <w:bCs/>
+          <w:lang w:val="es-MX"/>
+        </w:rPr>
+        <w:t xml:space="preserve"> </w:t>
+      </w:r>
+      <w:r>
+        <w:rPr>
+          <w:rFonts w:ascii="Arial" w:hAnsi="Arial" w:cs="Arial"/>
+          <w:bCs/>
           <w:lang w:val="es-419"/>
         </w:rPr>
-        <w:t xml:space="preserve">Para Finalizar en caso no haya otra parada, use </w:t>
-      </w:r>
-      <w:proofErr w:type="spellStart"/>
+        <w:t>y desarrolle una función que devuelva el primer y último día de un mes ingresado. Solamente puede admitir valores válidos (es decir, 1, 2, 3, no puede admitir 15</w:t>
+      </w:r>
       <w:r>
         <w:rPr>
           <w:rFonts w:ascii="Arial" w:hAnsi="Arial" w:cs="Arial"/>
           <w:bCs/>
           <w:lang w:val="es-419"/>
         </w:rPr>
-        <w:t>cont</w:t>
-      </w:r>
-      <w:proofErr w:type="spellEnd"/>
-    </w:p>
-    <w:p>
-      <w:pPr>
-        <w:spacing w:before="40"/>
-        <w:jc w:val="both"/>
+        <w:t>, enero</w:t>
+      </w:r>
+      <w:r>
         <w:rPr>
           <w:rFonts w:ascii="Arial" w:hAnsi="Arial" w:cs="Arial"/>
           <w:bCs/>
           <w:lang w:val="es-419"/>
+        </w:rPr>
+        <w:t xml:space="preserve"> o 0).</w:t>
+      </w:r>
+    </w:p>
+    <w:p>
+      <w:pPr>
+        <w:pStyle w:val="Prrafodelista"/>
+        <w:spacing w:before="40"/>
+        <w:ind w:left="792"/>
+        <w:jc w:val="both"/>
+        <w:rPr>
+          <w:rFonts w:ascii="Arial" w:hAnsi="Arial" w:cs="Arial"/>
+          <w:bCs/>
+          <w:lang w:val="es-419"/>
+        </w:rPr>
+      </w:pPr>
+    </w:p>
+    <w:p>
+      <w:pPr>
+        <w:pStyle w:val="Prrafodelista"/>
+        <w:numPr>
+          <w:ilvl w:val="1"/>
+          <w:numId w:val="5"/>
+        </w:numPr>
+        <w:spacing w:before="40"/>
+        <w:jc w:val="both"/>
+        <w:rPr>
+          <w:rFonts w:ascii="Arial" w:hAnsi="Arial" w:cs="Arial"/>
+          <w:bCs/>
+          <w:lang w:val="es-MX"/>
+        </w:rPr>
+      </w:pPr>
+      <w:r>
+        <w:rPr>
+          <w:rFonts w:ascii="Arial" w:hAnsi="Arial" w:cs="Arial"/>
+          <w:bCs/>
+          <w:lang w:val="es-MX"/>
+        </w:rPr>
+        <w:t>Para cargar dicho archivo al REPL, basta con usar el comando:</w:t>
+      </w:r>
+    </w:p>
+    <w:p>
+      <w:pPr>
+        <w:spacing w:before="40"/>
+        <w:jc w:val="both"/>
+        <w:rPr>
+          <w:rFonts w:ascii="Arial" w:hAnsi="Arial" w:cs="Arial"/>
+          <w:bCs/>
+          <w:lang w:val="es-MX"/>
+        </w:rPr>
+      </w:pPr>
+    </w:p>
+    <w:p>
+      <w:pPr>
+        <w:spacing w:before="40"/>
+        <w:ind w:firstLine="1276"/>
+        <w:rPr>
+          <w:rFonts w:ascii="Arial" w:hAnsi="Arial" w:cs="Arial"/>
+          <w:bCs/>
+          <w:lang w:val="es-MX"/>
         </w:rPr>
       </w:pPr>
       <w:r>
@@ -6214,10 +5747,10 @@
           <w:lang w:val="es-PE" w:eastAsia="es-PE"/>
         </w:rPr>
         <w:drawing>
-          <wp:inline distT="0" distB="0" distL="0" distR="0" wp14:anchorId="12BDCF2A" wp14:editId="16C13123">
-            <wp:extent cx="5438775" cy="428625"/>
-            <wp:effectExtent l="0" t="0" r="9525" b="9525"/>
-            <wp:docPr id="12" name="Imagen 12"/>
+          <wp:inline distT="0" distB="0" distL="0" distR="0" wp14:anchorId="0B5D11C7" wp14:editId="0C7FB266">
+            <wp:extent cx="1619250" cy="219075"/>
+            <wp:effectExtent l="0" t="0" r="0" b="9525"/>
+            <wp:docPr id="17" name="Imagen 17"/>
             <wp:cNvGraphicFramePr>
               <a:graphicFrameLocks xmlns:a="http://schemas.openxmlformats.org/drawingml/2006/main" noChangeAspect="1"/>
             </wp:cNvGraphicFramePr>
@@ -6237,6 +5770,753 @@
                   <pic:spPr>
                     <a:xfrm>
                       <a:off x="0" y="0"/>
+                      <a:ext cx="1619250" cy="219075"/>
+                    </a:xfrm>
+                    <a:prstGeom prst="rect">
+                      <a:avLst/>
+                    </a:prstGeom>
+                  </pic:spPr>
+                </pic:pic>
+              </a:graphicData>
+            </a:graphic>
+          </wp:inline>
+        </w:drawing>
+      </w:r>
+    </w:p>
+    <w:p>
+      <w:pPr>
+        <w:spacing w:before="40"/>
+        <w:jc w:val="both"/>
+        <w:rPr>
+          <w:rFonts w:ascii="Arial" w:hAnsi="Arial" w:cs="Arial"/>
+          <w:bCs/>
+          <w:lang w:val="es-MX"/>
+        </w:rPr>
+      </w:pPr>
+    </w:p>
+    <w:p>
+      <w:pPr>
+        <w:pStyle w:val="Prrafodelista"/>
+        <w:numPr>
+          <w:ilvl w:val="1"/>
+          <w:numId w:val="5"/>
+        </w:numPr>
+        <w:spacing w:before="40"/>
+        <w:jc w:val="both"/>
+        <w:rPr>
+          <w:rFonts w:ascii="Arial" w:hAnsi="Arial" w:cs="Arial"/>
+          <w:bCs/>
+          <w:lang w:val="es-MX"/>
+        </w:rPr>
+      </w:pPr>
+      <w:r>
+        <w:rPr>
+          <w:rFonts w:ascii="Arial" w:hAnsi="Arial" w:cs="Arial"/>
+          <w:bCs/>
+          <w:lang w:val="es-MX"/>
+        </w:rPr>
+        <w:t>Para salir de la terminal del REPL, presione CTRL + C dos veces, o escriba .</w:t>
+      </w:r>
+      <w:proofErr w:type="spellStart"/>
+      <w:r>
+        <w:rPr>
+          <w:rFonts w:ascii="Arial" w:hAnsi="Arial" w:cs="Arial"/>
+          <w:bCs/>
+          <w:lang w:val="es-MX"/>
+        </w:rPr>
+        <w:t>exit</w:t>
+      </w:r>
+      <w:proofErr w:type="spellEnd"/>
+    </w:p>
+    <w:p>
+      <w:pPr>
+        <w:pStyle w:val="Prrafodelista"/>
+        <w:spacing w:before="40"/>
+        <w:ind w:left="792"/>
+        <w:jc w:val="both"/>
+        <w:rPr>
+          <w:rFonts w:ascii="Arial" w:hAnsi="Arial" w:cs="Arial"/>
+          <w:bCs/>
+          <w:lang w:val="es-MX"/>
+        </w:rPr>
+      </w:pPr>
+    </w:p>
+    <w:p>
+      <w:pPr>
+        <w:pStyle w:val="Prrafodelista"/>
+        <w:numPr>
+          <w:ilvl w:val="1"/>
+          <w:numId w:val="5"/>
+        </w:numPr>
+        <w:spacing w:before="40"/>
+        <w:jc w:val="both"/>
+        <w:rPr>
+          <w:rFonts w:ascii="Arial" w:hAnsi="Arial" w:cs="Arial"/>
+          <w:bCs/>
+          <w:lang w:val="es-MX"/>
+        </w:rPr>
+      </w:pPr>
+      <w:r>
+        <w:rPr>
+          <w:rFonts w:ascii="Arial" w:hAnsi="Arial" w:cs="Arial"/>
+          <w:bCs/>
+          <w:lang w:val="es-419"/>
+        </w:rPr>
+        <w:t>Entre nuevamente al REPL</w:t>
+      </w:r>
+      <w:r>
+        <w:rPr>
+          <w:rFonts w:ascii="Arial" w:hAnsi="Arial" w:cs="Arial"/>
+          <w:bCs/>
+          <w:lang w:val="es-419"/>
+        </w:rPr>
+        <w:t xml:space="preserve">. Desarrolle una función </w:t>
+      </w:r>
+      <w:r>
+        <w:rPr>
+          <w:rFonts w:ascii="Arial" w:hAnsi="Arial" w:cs="Arial"/>
+          <w:b/>
+          <w:bCs/>
+          <w:lang w:val="es-MX"/>
+        </w:rPr>
+        <w:t>navidad()</w:t>
+      </w:r>
+      <w:r>
+        <w:rPr>
+          <w:rFonts w:ascii="Arial" w:hAnsi="Arial" w:cs="Arial"/>
+          <w:bCs/>
+          <w:lang w:val="es-MX"/>
+        </w:rPr>
+        <w:t xml:space="preserve"> que determine la cantidad de días faltantes hasta Navidad del presente año.</w:t>
+      </w:r>
+    </w:p>
+    <w:p>
+      <w:pPr>
+        <w:pStyle w:val="Prrafodelista"/>
+        <w:spacing w:before="40"/>
+        <w:ind w:left="792"/>
+        <w:jc w:val="both"/>
+        <w:rPr>
+          <w:rFonts w:ascii="Arial" w:hAnsi="Arial" w:cs="Arial"/>
+          <w:bCs/>
+          <w:lang w:val="es-MX"/>
+        </w:rPr>
+      </w:pPr>
+    </w:p>
+    <w:p>
+      <w:pPr>
+        <w:pStyle w:val="Prrafodelista"/>
+        <w:numPr>
+          <w:ilvl w:val="1"/>
+          <w:numId w:val="5"/>
+        </w:numPr>
+        <w:spacing w:before="40"/>
+        <w:jc w:val="both"/>
+        <w:rPr>
+          <w:rFonts w:ascii="Arial" w:hAnsi="Arial" w:cs="Arial"/>
+          <w:bCs/>
+          <w:lang w:val="es-MX"/>
+        </w:rPr>
+      </w:pPr>
+      <w:r>
+        <w:rPr>
+          <w:rFonts w:ascii="Arial" w:hAnsi="Arial" w:cs="Arial"/>
+          <w:bCs/>
+          <w:lang w:val="es-MX"/>
+        </w:rPr>
+        <w:t xml:space="preserve">Para guardar este archivo, utilice el comando </w:t>
+      </w:r>
+      <w:r>
+        <w:rPr>
+          <w:rFonts w:ascii="Arial" w:hAnsi="Arial" w:cs="Arial"/>
+          <w:b/>
+          <w:bCs/>
+          <w:lang w:val="es-MX"/>
+        </w:rPr>
+        <w:t>navidad.js</w:t>
+      </w:r>
+      <w:r>
+        <w:rPr>
+          <w:rFonts w:ascii="Arial" w:hAnsi="Arial" w:cs="Arial"/>
+          <w:bCs/>
+          <w:lang w:val="es-MX"/>
+        </w:rPr>
+        <w:t xml:space="preserve"> </w:t>
+      </w:r>
+    </w:p>
+    <w:p>
+      <w:pPr>
+        <w:pStyle w:val="Prrafodelista"/>
+        <w:spacing w:before="40"/>
+        <w:ind w:left="792"/>
+        <w:jc w:val="both"/>
+        <w:rPr>
+          <w:rFonts w:ascii="Arial" w:hAnsi="Arial" w:cs="Arial"/>
+          <w:bCs/>
+          <w:lang w:val="es-MX"/>
+        </w:rPr>
+      </w:pPr>
+    </w:p>
+    <w:p>
+      <w:pPr>
+        <w:pStyle w:val="Prrafodelista"/>
+        <w:spacing w:before="40"/>
+        <w:ind w:left="1224"/>
+        <w:contextualSpacing w:val="0"/>
+        <w:rPr>
+          <w:rFonts w:ascii="Arial" w:hAnsi="Arial" w:cs="Arial"/>
+          <w:bCs/>
+          <w:lang w:val="es-419"/>
+        </w:rPr>
+      </w:pPr>
+      <w:r>
+        <w:rPr>
+          <w:noProof/>
+          <w:lang w:val="es-PE" w:eastAsia="es-PE"/>
+        </w:rPr>
+        <w:drawing>
+          <wp:inline distT="0" distB="0" distL="0" distR="0" wp14:anchorId="19EBA1E3" wp14:editId="7FAE4918">
+            <wp:extent cx="1695450" cy="219075"/>
+            <wp:effectExtent l="0" t="0" r="0" b="9525"/>
+            <wp:docPr id="7" name="Imagen 7"/>
+            <wp:cNvGraphicFramePr>
+              <a:graphicFrameLocks xmlns:a="http://schemas.openxmlformats.org/drawingml/2006/main" noChangeAspect="1"/>
+            </wp:cNvGraphicFramePr>
+            <a:graphic xmlns:a="http://schemas.openxmlformats.org/drawingml/2006/main">
+              <a:graphicData uri="http://schemas.openxmlformats.org/drawingml/2006/picture">
+                <pic:pic xmlns:pic="http://schemas.openxmlformats.org/drawingml/2006/picture">
+                  <pic:nvPicPr>
+                    <pic:cNvPr id="1" name=""/>
+                    <pic:cNvPicPr/>
+                  </pic:nvPicPr>
+                  <pic:blipFill>
+                    <a:blip r:embed="rId28"/>
+                    <a:stretch>
+                      <a:fillRect/>
+                    </a:stretch>
+                  </pic:blipFill>
+                  <pic:spPr>
+                    <a:xfrm>
+                      <a:off x="0" y="0"/>
+                      <a:ext cx="1695450" cy="219075"/>
+                    </a:xfrm>
+                    <a:prstGeom prst="rect">
+                      <a:avLst/>
+                    </a:prstGeom>
+                  </pic:spPr>
+                </pic:pic>
+              </a:graphicData>
+            </a:graphic>
+          </wp:inline>
+        </w:drawing>
+      </w:r>
+    </w:p>
+    <w:p>
+      <w:pPr>
+        <w:pStyle w:val="Prrafodelista"/>
+        <w:spacing w:before="40"/>
+        <w:ind w:left="1224"/>
+        <w:contextualSpacing w:val="0"/>
+        <w:jc w:val="both"/>
+        <w:rPr>
+          <w:rFonts w:ascii="Arial" w:hAnsi="Arial" w:cs="Arial"/>
+          <w:bCs/>
+          <w:lang w:val="es-419"/>
+        </w:rPr>
+      </w:pPr>
+    </w:p>
+    <w:p>
+      <w:pPr>
+        <w:pStyle w:val="Prrafodelista"/>
+        <w:numPr>
+          <w:ilvl w:val="1"/>
+          <w:numId w:val="5"/>
+        </w:numPr>
+        <w:spacing w:before="40"/>
+        <w:contextualSpacing w:val="0"/>
+        <w:jc w:val="both"/>
+        <w:rPr>
+          <w:rFonts w:ascii="Arial" w:hAnsi="Arial" w:cs="Arial"/>
+          <w:bCs/>
+          <w:lang w:val="es-419"/>
+        </w:rPr>
+      </w:pPr>
+      <w:r>
+        <w:rPr>
+          <w:rFonts w:ascii="Arial" w:hAnsi="Arial" w:cs="Arial"/>
+          <w:bCs/>
+          <w:lang w:val="es-419"/>
+        </w:rPr>
+        <w:t>Salga de la terminal REPL e ingrese nuevamente. Una vez en ella, ingrese el siguiente comando y verifique que se puede cargar la función antes guardada y sobre todo, que está en funcionamiento.</w:t>
+      </w:r>
+    </w:p>
+    <w:p>
+      <w:pPr>
+        <w:pStyle w:val="Prrafodelista"/>
+        <w:spacing w:before="40"/>
+        <w:ind w:left="1224"/>
+        <w:contextualSpacing w:val="0"/>
+        <w:jc w:val="both"/>
+        <w:rPr>
+          <w:rFonts w:ascii="Arial" w:hAnsi="Arial" w:cs="Arial"/>
+          <w:bCs/>
+          <w:lang w:val="es-419"/>
+        </w:rPr>
+      </w:pPr>
+    </w:p>
+    <w:p>
+      <w:pPr>
+        <w:spacing w:before="40"/>
+        <w:ind w:firstLine="1276"/>
+        <w:rPr>
+          <w:rFonts w:ascii="Arial" w:hAnsi="Arial" w:cs="Arial"/>
+          <w:bCs/>
+          <w:lang w:val="es-419"/>
+        </w:rPr>
+      </w:pPr>
+      <w:r>
+        <w:rPr>
+          <w:noProof/>
+          <w:lang w:val="es-PE" w:eastAsia="es-PE"/>
+        </w:rPr>
+        <w:drawing>
+          <wp:inline distT="0" distB="0" distL="0" distR="0" wp14:anchorId="5C37106F" wp14:editId="477E4FC2">
+            <wp:extent cx="1743075" cy="295275"/>
+            <wp:effectExtent l="0" t="0" r="9525" b="9525"/>
+            <wp:docPr id="8" name="Imagen 8"/>
+            <wp:cNvGraphicFramePr>
+              <a:graphicFrameLocks xmlns:a="http://schemas.openxmlformats.org/drawingml/2006/main" noChangeAspect="1"/>
+            </wp:cNvGraphicFramePr>
+            <a:graphic xmlns:a="http://schemas.openxmlformats.org/drawingml/2006/main">
+              <a:graphicData uri="http://schemas.openxmlformats.org/drawingml/2006/picture">
+                <pic:pic xmlns:pic="http://schemas.openxmlformats.org/drawingml/2006/picture">
+                  <pic:nvPicPr>
+                    <pic:cNvPr id="1" name=""/>
+                    <pic:cNvPicPr/>
+                  </pic:nvPicPr>
+                  <pic:blipFill>
+                    <a:blip r:embed="rId29"/>
+                    <a:stretch>
+                      <a:fillRect/>
+                    </a:stretch>
+                  </pic:blipFill>
+                  <pic:spPr>
+                    <a:xfrm>
+                      <a:off x="0" y="0"/>
+                      <a:ext cx="1743075" cy="295275"/>
+                    </a:xfrm>
+                    <a:prstGeom prst="rect">
+                      <a:avLst/>
+                    </a:prstGeom>
+                  </pic:spPr>
+                </pic:pic>
+              </a:graphicData>
+            </a:graphic>
+          </wp:inline>
+        </w:drawing>
+      </w:r>
+    </w:p>
+    <w:p>
+      <w:pPr>
+        <w:pStyle w:val="Prrafodelista"/>
+        <w:numPr>
+          <w:ilvl w:val="0"/>
+          <w:numId w:val="5"/>
+        </w:numPr>
+        <w:rPr>
+          <w:rFonts w:ascii="Arial" w:hAnsi="Arial" w:cs="Arial"/>
+          <w:bCs/>
+          <w:lang w:val="es-419"/>
+        </w:rPr>
+      </w:pPr>
+      <w:r>
+        <w:rPr>
+          <w:rFonts w:ascii="Arial" w:hAnsi="Arial" w:cs="Arial"/>
+          <w:bCs/>
+          <w:lang w:val="es-419"/>
+        </w:rPr>
+        <w:t xml:space="preserve">Uso de la función </w:t>
+      </w:r>
+      <w:proofErr w:type="spellStart"/>
+      <w:r>
+        <w:rPr>
+          <w:rFonts w:ascii="Arial" w:hAnsi="Arial" w:cs="Arial"/>
+          <w:bCs/>
+          <w:lang w:val="es-419"/>
+        </w:rPr>
+        <w:t>debugger</w:t>
+      </w:r>
+      <w:proofErr w:type="spellEnd"/>
+    </w:p>
+    <w:p>
+      <w:pPr>
+        <w:pStyle w:val="Prrafodelista"/>
+        <w:numPr>
+          <w:ilvl w:val="1"/>
+          <w:numId w:val="5"/>
+        </w:numPr>
+        <w:rPr>
+          <w:rFonts w:ascii="Arial" w:hAnsi="Arial" w:cs="Arial"/>
+          <w:b/>
+          <w:bCs/>
+          <w:lang w:val="es-419"/>
+        </w:rPr>
+      </w:pPr>
+      <w:r>
+        <w:rPr>
+          <w:rFonts w:ascii="Arial" w:hAnsi="Arial" w:cs="Arial"/>
+          <w:bCs/>
+          <w:lang w:val="es-419"/>
+        </w:rPr>
+        <w:t xml:space="preserve">Cree el siguiente archivo con el nombre </w:t>
+      </w:r>
+      <w:r>
+        <w:rPr>
+          <w:rFonts w:ascii="Arial" w:hAnsi="Arial" w:cs="Arial"/>
+          <w:b/>
+          <w:bCs/>
+          <w:lang w:val="es-419"/>
+        </w:rPr>
+        <w:t>debug.js</w:t>
+      </w:r>
+    </w:p>
+    <w:p>
+      <w:pPr>
+        <w:rPr>
+          <w:rFonts w:ascii="Arial" w:hAnsi="Arial" w:cs="Arial"/>
+          <w:bCs/>
+          <w:lang w:val="es-419"/>
+        </w:rPr>
+      </w:pPr>
+    </w:p>
+    <w:p>
+      <w:pPr>
+        <w:spacing w:before="40"/>
+        <w:jc w:val="both"/>
+        <w:rPr>
+          <w:rFonts w:ascii="Arial" w:hAnsi="Arial" w:cs="Arial"/>
+          <w:bCs/>
+          <w:lang w:val="es-419"/>
+        </w:rPr>
+      </w:pPr>
+      <w:r>
+        <w:rPr>
+          <w:noProof/>
+          <w:lang w:val="es-PE" w:eastAsia="es-PE"/>
+        </w:rPr>
+        <w:drawing>
+          <wp:inline distT="0" distB="0" distL="0" distR="0" wp14:anchorId="53C6B2B9" wp14:editId="08C3369B">
+            <wp:extent cx="5760085" cy="2155190"/>
+            <wp:effectExtent l="0" t="0" r="0" b="0"/>
+            <wp:docPr id="9" name="Imagen 9"/>
+            <wp:cNvGraphicFramePr>
+              <a:graphicFrameLocks xmlns:a="http://schemas.openxmlformats.org/drawingml/2006/main" noChangeAspect="1"/>
+            </wp:cNvGraphicFramePr>
+            <a:graphic xmlns:a="http://schemas.openxmlformats.org/drawingml/2006/main">
+              <a:graphicData uri="http://schemas.openxmlformats.org/drawingml/2006/picture">
+                <pic:pic xmlns:pic="http://schemas.openxmlformats.org/drawingml/2006/picture">
+                  <pic:nvPicPr>
+                    <pic:cNvPr id="1" name=""/>
+                    <pic:cNvPicPr/>
+                  </pic:nvPicPr>
+                  <pic:blipFill>
+                    <a:blip r:embed="rId30"/>
+                    <a:stretch>
+                      <a:fillRect/>
+                    </a:stretch>
+                  </pic:blipFill>
+                  <pic:spPr>
+                    <a:xfrm>
+                      <a:off x="0" y="0"/>
+                      <a:ext cx="5760085" cy="2155190"/>
+                    </a:xfrm>
+                    <a:prstGeom prst="rect">
+                      <a:avLst/>
+                    </a:prstGeom>
+                  </pic:spPr>
+                </pic:pic>
+              </a:graphicData>
+            </a:graphic>
+          </wp:inline>
+        </w:drawing>
+      </w:r>
+    </w:p>
+    <w:p>
+      <w:pPr>
+        <w:pStyle w:val="Prrafodelista"/>
+        <w:numPr>
+          <w:ilvl w:val="1"/>
+          <w:numId w:val="5"/>
+        </w:numPr>
+        <w:spacing w:before="40"/>
+        <w:jc w:val="both"/>
+        <w:rPr>
+          <w:rFonts w:ascii="Arial" w:hAnsi="Arial" w:cs="Arial"/>
+          <w:bCs/>
+          <w:lang w:val="es-419"/>
+        </w:rPr>
+      </w:pPr>
+      <w:r>
+        <w:rPr>
+          <w:rFonts w:ascii="Arial" w:hAnsi="Arial" w:cs="Arial"/>
+          <w:bCs/>
+          <w:lang w:val="es-419"/>
+        </w:rPr>
+        <w:t xml:space="preserve">Así mismo, cree el archivo </w:t>
+      </w:r>
+      <w:r>
+        <w:rPr>
+          <w:rFonts w:ascii="Arial" w:hAnsi="Arial" w:cs="Arial"/>
+          <w:b/>
+          <w:bCs/>
+          <w:lang w:val="es-419"/>
+        </w:rPr>
+        <w:t>lorem.txt</w:t>
+      </w:r>
+      <w:r>
+        <w:rPr>
+          <w:rFonts w:ascii="Arial" w:hAnsi="Arial" w:cs="Arial"/>
+          <w:bCs/>
+          <w:lang w:val="es-419"/>
+        </w:rPr>
+        <w:t xml:space="preserve"> con un texto de ejemplo.</w:t>
+      </w:r>
+    </w:p>
+    <w:p>
+      <w:pPr>
+        <w:pStyle w:val="Prrafodelista"/>
+        <w:numPr>
+          <w:ilvl w:val="1"/>
+          <w:numId w:val="5"/>
+        </w:numPr>
+        <w:spacing w:before="40"/>
+        <w:jc w:val="both"/>
+        <w:rPr>
+          <w:rFonts w:ascii="Arial" w:hAnsi="Arial" w:cs="Arial"/>
+          <w:bCs/>
+          <w:lang w:val="es-419"/>
+        </w:rPr>
+      </w:pPr>
+      <w:r>
+        <w:rPr>
+          <w:rFonts w:ascii="Arial" w:hAnsi="Arial" w:cs="Arial"/>
+          <w:bCs/>
+          <w:lang w:val="es-419"/>
+        </w:rPr>
+        <w:t>Ahora, ejecutemos el archivo con el siguiente comando. Anote sus observaciones.</w:t>
+      </w:r>
+    </w:p>
+    <w:p>
+      <w:pPr>
+        <w:spacing w:before="40"/>
+        <w:jc w:val="both"/>
+        <w:rPr>
+          <w:rFonts w:ascii="Arial" w:hAnsi="Arial" w:cs="Arial"/>
+          <w:bCs/>
+          <w:lang w:val="es-419"/>
+        </w:rPr>
+      </w:pPr>
+      <w:r>
+        <w:rPr>
+          <w:noProof/>
+          <w:lang w:val="es-PE" w:eastAsia="es-PE"/>
+        </w:rPr>
+        <w:drawing>
+          <wp:inline distT="0" distB="0" distL="0" distR="0" wp14:anchorId="44129227" wp14:editId="177DC4B4">
+            <wp:extent cx="5219700" cy="1543050"/>
+            <wp:effectExtent l="0" t="0" r="0" b="0"/>
+            <wp:docPr id="10" name="Imagen 10"/>
+            <wp:cNvGraphicFramePr>
+              <a:graphicFrameLocks xmlns:a="http://schemas.openxmlformats.org/drawingml/2006/main" noChangeAspect="1"/>
+            </wp:cNvGraphicFramePr>
+            <a:graphic xmlns:a="http://schemas.openxmlformats.org/drawingml/2006/main">
+              <a:graphicData uri="http://schemas.openxmlformats.org/drawingml/2006/picture">
+                <pic:pic xmlns:pic="http://schemas.openxmlformats.org/drawingml/2006/picture">
+                  <pic:nvPicPr>
+                    <pic:cNvPr id="1" name=""/>
+                    <pic:cNvPicPr/>
+                  </pic:nvPicPr>
+                  <pic:blipFill>
+                    <a:blip r:embed="rId31"/>
+                    <a:stretch>
+                      <a:fillRect/>
+                    </a:stretch>
+                  </pic:blipFill>
+                  <pic:spPr>
+                    <a:xfrm>
+                      <a:off x="0" y="0"/>
+                      <a:ext cx="5219700" cy="1543050"/>
+                    </a:xfrm>
+                    <a:prstGeom prst="rect">
+                      <a:avLst/>
+                    </a:prstGeom>
+                  </pic:spPr>
+                </pic:pic>
+              </a:graphicData>
+            </a:graphic>
+          </wp:inline>
+        </w:drawing>
+      </w:r>
+    </w:p>
+    <w:p>
+      <w:pPr>
+        <w:pStyle w:val="Prrafodelista"/>
+        <w:numPr>
+          <w:ilvl w:val="1"/>
+          <w:numId w:val="5"/>
+        </w:numPr>
+        <w:spacing w:before="40"/>
+        <w:jc w:val="both"/>
+        <w:rPr>
+          <w:rFonts w:ascii="Arial" w:hAnsi="Arial" w:cs="Arial"/>
+          <w:bCs/>
+          <w:lang w:val="es-419"/>
+        </w:rPr>
+      </w:pPr>
+      <w:r>
+        <w:rPr>
+          <w:rFonts w:ascii="Arial" w:hAnsi="Arial" w:cs="Arial"/>
+          <w:bCs/>
+          <w:lang w:val="es-419"/>
+        </w:rPr>
+        <w:t xml:space="preserve">Para pasar a la siguiente línea, ingrese el comando </w:t>
+      </w:r>
+      <w:proofErr w:type="spellStart"/>
+      <w:r>
+        <w:rPr>
+          <w:rFonts w:ascii="Arial" w:hAnsi="Arial" w:cs="Arial"/>
+          <w:bCs/>
+          <w:lang w:val="es-419"/>
+        </w:rPr>
+        <w:t>next</w:t>
+      </w:r>
+      <w:proofErr w:type="spellEnd"/>
+    </w:p>
+    <w:p>
+      <w:pPr>
+        <w:spacing w:before="40"/>
+        <w:jc w:val="both"/>
+        <w:rPr>
+          <w:rFonts w:ascii="Arial" w:hAnsi="Arial" w:cs="Arial"/>
+          <w:bCs/>
+          <w:lang w:val="es-419"/>
+        </w:rPr>
+      </w:pPr>
+      <w:r>
+        <w:rPr>
+          <w:noProof/>
+          <w:lang w:val="es-PE" w:eastAsia="es-PE"/>
+        </w:rPr>
+        <w:drawing>
+          <wp:inline distT="0" distB="0" distL="0" distR="0" wp14:anchorId="4EEFDB65" wp14:editId="62C09FC2">
+            <wp:extent cx="5286375" cy="409575"/>
+            <wp:effectExtent l="0" t="0" r="9525" b="9525"/>
+            <wp:docPr id="11" name="Imagen 11"/>
+            <wp:cNvGraphicFramePr>
+              <a:graphicFrameLocks xmlns:a="http://schemas.openxmlformats.org/drawingml/2006/main" noChangeAspect="1"/>
+            </wp:cNvGraphicFramePr>
+            <a:graphic xmlns:a="http://schemas.openxmlformats.org/drawingml/2006/main">
+              <a:graphicData uri="http://schemas.openxmlformats.org/drawingml/2006/picture">
+                <pic:pic xmlns:pic="http://schemas.openxmlformats.org/drawingml/2006/picture">
+                  <pic:nvPicPr>
+                    <pic:cNvPr id="1" name=""/>
+                    <pic:cNvPicPr/>
+                  </pic:nvPicPr>
+                  <pic:blipFill>
+                    <a:blip r:embed="rId32"/>
+                    <a:stretch>
+                      <a:fillRect/>
+                    </a:stretch>
+                  </pic:blipFill>
+                  <pic:spPr>
+                    <a:xfrm>
+                      <a:off x="0" y="0"/>
+                      <a:ext cx="5286375" cy="409575"/>
+                    </a:xfrm>
+                    <a:prstGeom prst="rect">
+                      <a:avLst/>
+                    </a:prstGeom>
+                  </pic:spPr>
+                </pic:pic>
+              </a:graphicData>
+            </a:graphic>
+          </wp:inline>
+        </w:drawing>
+      </w:r>
+    </w:p>
+    <w:p>
+      <w:pPr>
+        <w:pStyle w:val="Prrafodelista"/>
+        <w:numPr>
+          <w:ilvl w:val="1"/>
+          <w:numId w:val="5"/>
+        </w:numPr>
+        <w:spacing w:before="40"/>
+        <w:jc w:val="both"/>
+        <w:rPr>
+          <w:rFonts w:ascii="Arial" w:hAnsi="Arial" w:cs="Arial"/>
+          <w:bCs/>
+          <w:lang w:val="es-419"/>
+        </w:rPr>
+      </w:pPr>
+      <w:r>
+        <w:rPr>
+          <w:rFonts w:ascii="Arial" w:hAnsi="Arial" w:cs="Arial"/>
+          <w:bCs/>
+          <w:lang w:val="es-419"/>
+        </w:rPr>
+        <w:t xml:space="preserve">Para Finalizar en caso no haya otra parada, use </w:t>
+      </w:r>
+      <w:proofErr w:type="spellStart"/>
+      <w:r>
+        <w:rPr>
+          <w:rFonts w:ascii="Arial" w:hAnsi="Arial" w:cs="Arial"/>
+          <w:bCs/>
+          <w:lang w:val="es-419"/>
+        </w:rPr>
+        <w:t>cont</w:t>
+      </w:r>
+      <w:proofErr w:type="spellEnd"/>
+    </w:p>
+    <w:p>
+      <w:pPr>
+        <w:spacing w:before="40"/>
+        <w:jc w:val="both"/>
+        <w:rPr>
+          <w:rFonts w:ascii="Arial" w:hAnsi="Arial" w:cs="Arial"/>
+          <w:bCs/>
+          <w:lang w:val="es-419"/>
+        </w:rPr>
+      </w:pPr>
+      <w:r>
+        <w:rPr>
+          <w:noProof/>
+          <w:lang w:val="es-PE" w:eastAsia="es-PE"/>
+        </w:rPr>
+        <w:drawing>
+          <wp:inline distT="0" distB="0" distL="0" distR="0" wp14:anchorId="12BDCF2A" wp14:editId="16C13123">
+            <wp:extent cx="5438775" cy="428625"/>
+            <wp:effectExtent l="0" t="0" r="9525" b="9525"/>
+            <wp:docPr id="12" name="Imagen 12"/>
+            <wp:cNvGraphicFramePr>
+              <a:graphicFrameLocks xmlns:a="http://schemas.openxmlformats.org/drawingml/2006/main" noChangeAspect="1"/>
+            </wp:cNvGraphicFramePr>
+            <a:graphic xmlns:a="http://schemas.openxmlformats.org/drawingml/2006/main">
+              <a:graphicData uri="http://schemas.openxmlformats.org/drawingml/2006/picture">
+                <pic:pic xmlns:pic="http://schemas.openxmlformats.org/drawingml/2006/picture">
+                  <pic:nvPicPr>
+                    <pic:cNvPr id="1" name=""/>
+                    <pic:cNvPicPr/>
+                  </pic:nvPicPr>
+                  <pic:blipFill>
+                    <a:blip r:embed="rId33"/>
+                    <a:stretch>
+                      <a:fillRect/>
+                    </a:stretch>
+                  </pic:blipFill>
+                  <pic:spPr>
+                    <a:xfrm>
+                      <a:off x="0" y="0"/>
                       <a:ext cx="5438775" cy="428625"/>
                     </a:xfrm>
                     <a:prstGeom prst="rect">
@@ -6271,10 +6551,10 @@
           <w:bCs/>
           <w:lang w:val="es-419"/>
         </w:rPr>
+        <w:lastRenderedPageBreak/>
         <w:t xml:space="preserve">Utilizamos </w:t>
       </w:r>
       <w:proofErr w:type="spellStart"/>
-      <w:proofErr w:type="gramStart"/>
       <w:r>
         <w:rPr>
           <w:rFonts w:ascii="Arial" w:hAnsi="Arial" w:cs="Arial"/>
@@ -6292,17 +6572,7 @@
           <w:bCs/>
           <w:lang w:val="es-419"/>
         </w:rPr>
-        <w:t>(</w:t>
-      </w:r>
-      <w:proofErr w:type="gramEnd"/>
-      <w:r>
-        <w:rPr>
-          <w:rFonts w:ascii="Arial" w:hAnsi="Arial" w:cs="Arial"/>
-          <w:b/>
-          <w:bCs/>
-          <w:lang w:val="es-419"/>
-        </w:rPr>
-        <w:t>‘</w:t>
+        <w:t>(‘</w:t>
       </w:r>
       <w:proofErr w:type="spellStart"/>
       <w:r>
@@ -6364,7 +6634,7 @@
                     <pic:cNvPicPr/>
                   </pic:nvPicPr>
                   <pic:blipFill>
-                    <a:blip r:embed="rId28"/>
+                    <a:blip r:embed="rId34"/>
                     <a:stretch>
                       <a:fillRect/>
                     </a:stretch>
@@ -6915,7 +7185,6 @@
           <w:bCs/>
           <w:lang w:val="es-MX"/>
         </w:rPr>
-        <w:lastRenderedPageBreak/>
         <w:t xml:space="preserve">Finalizar la </w:t>
       </w:r>
       <w:r>
@@ -7192,7 +7461,7 @@
                     <pic:cNvPicPr/>
                   </pic:nvPicPr>
                   <pic:blipFill>
-                    <a:blip r:embed="rId29"/>
+                    <a:blip r:embed="rId35"/>
                     <a:stretch>
                       <a:fillRect/>
                     </a:stretch>
@@ -7335,42 +7604,18 @@
         <w:t>Indicar las conclusiones que llegó después de los temas tratados de manera práctica en este laboratorio.</w:t>
       </w:r>
     </w:p>
-    <w:tbl>
-      <w:tblPr>
-        <w:tblStyle w:val="Tablaconcuadrcula"/>
-        <w:tblW w:w="0" w:type="auto"/>
-        <w:tblInd w:w="108" w:type="dxa"/>
-        <w:tblLook w:val="04A0" w:firstRow="1" w:lastRow="0" w:firstColumn="1" w:lastColumn="0" w:noHBand="0" w:noVBand="1"/>
-      </w:tblPr>
-      <w:tblGrid>
-        <w:gridCol w:w="8953"/>
-      </w:tblGrid>
-      <w:tr>
-        <w:trPr>
-          <w:trHeight w:val="4967"/>
-        </w:trPr>
-        <w:tc>
-          <w:tcPr>
-            <w:tcW w:w="9103" w:type="dxa"/>
-          </w:tcPr>
-          <w:p>
-            <w:pPr>
-              <w:pStyle w:val="0textosimple"/>
-            </w:pPr>
-          </w:p>
-        </w:tc>
-      </w:tr>
-    </w:tbl>
     <w:p>
       <w:pPr>
         <w:pStyle w:val="0textosimple"/>
       </w:pPr>
+      <w:bookmarkStart w:id="0" w:name="_GoBack"/>
+      <w:bookmarkEnd w:id="0"/>
     </w:p>
     <w:sectPr>
-      <w:headerReference w:type="even" r:id="rId30"/>
-      <w:headerReference w:type="default" r:id="rId31"/>
-      <w:footerReference w:type="default" r:id="rId32"/>
-      <w:headerReference w:type="first" r:id="rId33"/>
+      <w:headerReference w:type="even" r:id="rId36"/>
+      <w:headerReference w:type="default" r:id="rId37"/>
+      <w:footerReference w:type="default" r:id="rId38"/>
+      <w:headerReference w:type="first" r:id="rId39"/>
       <w:type w:val="continuous"/>
       <w:pgSz w:w="11907" w:h="16840" w:code="9"/>
       <w:pgMar w:top="709" w:right="1418" w:bottom="851" w:left="1418" w:header="426" w:footer="556" w:gutter="0"/>
@@ -7384,7 +7629,7 @@
 </file>
 
 <file path=word/endnotes.xml><?xml version="1.0" encoding="utf-8"?>
-<w:endnotes xmlns:wpc="http://schemas.microsoft.com/office/word/2010/wordprocessingCanvas" xmlns:mc="http://schemas.openxmlformats.org/markup-compatibility/2006" xmlns:o="urn:schemas-microsoft-com:office:office" xmlns:r="http://schemas.openxmlformats.org/officeDocument/2006/relationships" xmlns:m="http://schemas.openxmlformats.org/officeDocument/2006/math" xmlns:v="urn:schemas-microsoft-com:vml" xmlns:wp14="http://schemas.microsoft.com/office/word/2010/wordprocessingDrawing" xmlns:wp="http://schemas.openxmlformats.org/drawingml/2006/wordprocessingDrawing" xmlns:w10="urn:schemas-microsoft-com:office:word" xmlns:w="http://schemas.openxmlformats.org/wordprocessingml/2006/main" xmlns:w14="http://schemas.microsoft.com/office/word/2010/wordml" xmlns:w15="http://schemas.microsoft.com/office/word/2012/wordml" xmlns:wpg="http://schemas.microsoft.com/office/word/2010/wordprocessingGroup" xmlns:wpi="http://schemas.microsoft.com/office/word/2010/wordprocessingInk" xmlns:wne="http://schemas.microsoft.com/office/word/2006/wordml" xmlns:wps="http://schemas.microsoft.com/office/word/2010/wordprocessingShape" mc:Ignorable="w14 w15 wp14">
+<w:endnotes xmlns:wpc="http://schemas.microsoft.com/office/word/2010/wordprocessingCanvas" xmlns:cx="http://schemas.microsoft.com/office/drawing/2014/chartex" xmlns:cx1="http://schemas.microsoft.com/office/drawing/2015/9/8/chartex" xmlns:cx2="http://schemas.microsoft.com/office/drawing/2015/10/21/chartex" xmlns:cx3="http://schemas.microsoft.com/office/drawing/2016/5/9/chartex" xmlns:cx4="http://schemas.microsoft.com/office/drawing/2016/5/10/chartex" xmlns:cx5="http://schemas.microsoft.com/office/drawing/2016/5/11/chartex" xmlns:cx6="http://schemas.microsoft.com/office/drawing/2016/5/12/chartex" xmlns:cx7="http://schemas.microsoft.com/office/drawing/2016/5/13/chartex" xmlns:cx8="http://schemas.microsoft.com/office/drawing/2016/5/14/chartex" xmlns:mc="http://schemas.openxmlformats.org/markup-compatibility/2006" xmlns:aink="http://schemas.microsoft.com/office/drawing/2016/ink" xmlns:am3d="http://schemas.microsoft.com/office/drawing/2017/model3d" xmlns:o="urn:schemas-microsoft-com:office:office" xmlns:r="http://schemas.openxmlformats.org/officeDocument/2006/relationships" xmlns:m="http://schemas.openxmlformats.org/officeDocument/2006/math" xmlns:v="urn:schemas-microsoft-com:vml" xmlns:wp14="http://schemas.microsoft.com/office/word/2010/wordprocessingDrawing" xmlns:wp="http://schemas.openxmlformats.org/drawingml/2006/wordprocessingDrawing" xmlns:w10="urn:schemas-microsoft-com:office:word" xmlns:w="http://schemas.openxmlformats.org/wordprocessingml/2006/main" xmlns:w14="http://schemas.microsoft.com/office/word/2010/wordml" xmlns:w15="http://schemas.microsoft.com/office/word/2012/wordml" xmlns:w16cid="http://schemas.microsoft.com/office/word/2016/wordml/cid" xmlns:w16se="http://schemas.microsoft.com/office/word/2015/wordml/symex" xmlns:wpg="http://schemas.microsoft.com/office/word/2010/wordprocessingGroup" xmlns:wpi="http://schemas.microsoft.com/office/word/2010/wordprocessingInk" xmlns:wne="http://schemas.microsoft.com/office/word/2006/wordml" xmlns:wps="http://schemas.microsoft.com/office/word/2010/wordprocessingShape" mc:Ignorable="w14 w15 w16se w16cid wp14">
   <w:endnote w:type="separator" w:id="-1">
     <w:p>
       <w:r>
@@ -7403,7 +7648,7 @@
 </file>
 
 <file path=word/footer1.xml><?xml version="1.0" encoding="utf-8"?>
-<w:ftr xmlns:wpc="http://schemas.microsoft.com/office/word/2010/wordprocessingCanvas" xmlns:mc="http://schemas.openxmlformats.org/markup-compatibility/2006" xmlns:o="urn:schemas-microsoft-com:office:office" xmlns:r="http://schemas.openxmlformats.org/officeDocument/2006/relationships" xmlns:m="http://schemas.openxmlformats.org/officeDocument/2006/math" xmlns:v="urn:schemas-microsoft-com:vml" xmlns:wp14="http://schemas.microsoft.com/office/word/2010/wordprocessingDrawing" xmlns:wp="http://schemas.openxmlformats.org/drawingml/2006/wordprocessingDrawing" xmlns:w10="urn:schemas-microsoft-com:office:word" xmlns:w="http://schemas.openxmlformats.org/wordprocessingml/2006/main" xmlns:w14="http://schemas.microsoft.com/office/word/2010/wordml" xmlns:w15="http://schemas.microsoft.com/office/word/2012/wordml" xmlns:wpg="http://schemas.microsoft.com/office/word/2010/wordprocessingGroup" xmlns:wpi="http://schemas.microsoft.com/office/word/2010/wordprocessingInk" xmlns:wne="http://schemas.microsoft.com/office/word/2006/wordml" xmlns:wps="http://schemas.microsoft.com/office/word/2010/wordprocessingShape" mc:Ignorable="w14 w15 wp14">
+<w:ftr xmlns:wpc="http://schemas.microsoft.com/office/word/2010/wordprocessingCanvas" xmlns:cx="http://schemas.microsoft.com/office/drawing/2014/chartex" xmlns:cx1="http://schemas.microsoft.com/office/drawing/2015/9/8/chartex" xmlns:cx2="http://schemas.microsoft.com/office/drawing/2015/10/21/chartex" xmlns:cx3="http://schemas.microsoft.com/office/drawing/2016/5/9/chartex" xmlns:cx4="http://schemas.microsoft.com/office/drawing/2016/5/10/chartex" xmlns:cx5="http://schemas.microsoft.com/office/drawing/2016/5/11/chartex" xmlns:cx6="http://schemas.microsoft.com/office/drawing/2016/5/12/chartex" xmlns:cx7="http://schemas.microsoft.com/office/drawing/2016/5/13/chartex" xmlns:cx8="http://schemas.microsoft.com/office/drawing/2016/5/14/chartex" xmlns:mc="http://schemas.openxmlformats.org/markup-compatibility/2006" xmlns:aink="http://schemas.microsoft.com/office/drawing/2016/ink" xmlns:am3d="http://schemas.microsoft.com/office/drawing/2017/model3d" xmlns:o="urn:schemas-microsoft-com:office:office" xmlns:r="http://schemas.openxmlformats.org/officeDocument/2006/relationships" xmlns:m="http://schemas.openxmlformats.org/officeDocument/2006/math" xmlns:v="urn:schemas-microsoft-com:vml" xmlns:wp14="http://schemas.microsoft.com/office/word/2010/wordprocessingDrawing" xmlns:wp="http://schemas.openxmlformats.org/drawingml/2006/wordprocessingDrawing" xmlns:w10="urn:schemas-microsoft-com:office:word" xmlns:w="http://schemas.openxmlformats.org/wordprocessingml/2006/main" xmlns:w14="http://schemas.microsoft.com/office/word/2010/wordml" xmlns:w15="http://schemas.microsoft.com/office/word/2012/wordml" xmlns:w16cid="http://schemas.microsoft.com/office/word/2016/wordml/cid" xmlns:w16se="http://schemas.microsoft.com/office/word/2015/wordml/symex" xmlns:wpg="http://schemas.microsoft.com/office/word/2010/wordprocessingGroup" xmlns:wpi="http://schemas.microsoft.com/office/word/2010/wordprocessingInk" xmlns:wne="http://schemas.microsoft.com/office/word/2006/wordml" xmlns:wps="http://schemas.microsoft.com/office/word/2010/wordprocessingShape" mc:Ignorable="w14 w15 w16se w16cid wp14">
   <w:p>
     <w:pPr>
       <w:pStyle w:val="Piedepgina"/>
@@ -7500,7 +7745,7 @@
 </file>
 
 <file path=word/footnotes.xml><?xml version="1.0" encoding="utf-8"?>
-<w:footnotes xmlns:wpc="http://schemas.microsoft.com/office/word/2010/wordprocessingCanvas" xmlns:mc="http://schemas.openxmlformats.org/markup-compatibility/2006" xmlns:o="urn:schemas-microsoft-com:office:office" xmlns:r="http://schemas.openxmlformats.org/officeDocument/2006/relationships" xmlns:m="http://schemas.openxmlformats.org/officeDocument/2006/math" xmlns:v="urn:schemas-microsoft-com:vml" xmlns:wp14="http://schemas.microsoft.com/office/word/2010/wordprocessingDrawing" xmlns:wp="http://schemas.openxmlformats.org/drawingml/2006/wordprocessingDrawing" xmlns:w10="urn:schemas-microsoft-com:office:word" xmlns:w="http://schemas.openxmlformats.org/wordprocessingml/2006/main" xmlns:w14="http://schemas.microsoft.com/office/word/2010/wordml" xmlns:w15="http://schemas.microsoft.com/office/word/2012/wordml" xmlns:wpg="http://schemas.microsoft.com/office/word/2010/wordprocessingGroup" xmlns:wpi="http://schemas.microsoft.com/office/word/2010/wordprocessingInk" xmlns:wne="http://schemas.microsoft.com/office/word/2006/wordml" xmlns:wps="http://schemas.microsoft.com/office/word/2010/wordprocessingShape" mc:Ignorable="w14 w15 wp14">
+<w:footnotes xmlns:wpc="http://schemas.microsoft.com/office/word/2010/wordprocessingCanvas" xmlns:cx="http://schemas.microsoft.com/office/drawing/2014/chartex" xmlns:cx1="http://schemas.microsoft.com/office/drawing/2015/9/8/chartex" xmlns:cx2="http://schemas.microsoft.com/office/drawing/2015/10/21/chartex" xmlns:cx3="http://schemas.microsoft.com/office/drawing/2016/5/9/chartex" xmlns:cx4="http://schemas.microsoft.com/office/drawing/2016/5/10/chartex" xmlns:cx5="http://schemas.microsoft.com/office/drawing/2016/5/11/chartex" xmlns:cx6="http://schemas.microsoft.com/office/drawing/2016/5/12/chartex" xmlns:cx7="http://schemas.microsoft.com/office/drawing/2016/5/13/chartex" xmlns:cx8="http://schemas.microsoft.com/office/drawing/2016/5/14/chartex" xmlns:mc="http://schemas.openxmlformats.org/markup-compatibility/2006" xmlns:aink="http://schemas.microsoft.com/office/drawing/2016/ink" xmlns:am3d="http://schemas.microsoft.com/office/drawing/2017/model3d" xmlns:o="urn:schemas-microsoft-com:office:office" xmlns:r="http://schemas.openxmlformats.org/officeDocument/2006/relationships" xmlns:m="http://schemas.openxmlformats.org/officeDocument/2006/math" xmlns:v="urn:schemas-microsoft-com:vml" xmlns:wp14="http://schemas.microsoft.com/office/word/2010/wordprocessingDrawing" xmlns:wp="http://schemas.openxmlformats.org/drawingml/2006/wordprocessingDrawing" xmlns:w10="urn:schemas-microsoft-com:office:word" xmlns:w="http://schemas.openxmlformats.org/wordprocessingml/2006/main" xmlns:w14="http://schemas.microsoft.com/office/word/2010/wordml" xmlns:w15="http://schemas.microsoft.com/office/word/2012/wordml" xmlns:w16cid="http://schemas.microsoft.com/office/word/2016/wordml/cid" xmlns:w16se="http://schemas.microsoft.com/office/word/2015/wordml/symex" xmlns:wpg="http://schemas.microsoft.com/office/word/2010/wordprocessingGroup" xmlns:wpi="http://schemas.microsoft.com/office/word/2010/wordprocessingInk" xmlns:wne="http://schemas.microsoft.com/office/word/2006/wordml" xmlns:wps="http://schemas.microsoft.com/office/word/2010/wordprocessingShape" mc:Ignorable="w14 w15 w16se w16cid wp14">
   <w:footnote w:type="separator" w:id="-1">
     <w:p>
       <w:r>
@@ -7519,7 +7764,7 @@
 </file>
 
 <file path=word/header1.xml><?xml version="1.0" encoding="utf-8"?>
-<w:hdr xmlns:wpc="http://schemas.microsoft.com/office/word/2010/wordprocessingCanvas" xmlns:mc="http://schemas.openxmlformats.org/markup-compatibility/2006" xmlns:o="urn:schemas-microsoft-com:office:office" xmlns:r="http://schemas.openxmlformats.org/officeDocument/2006/relationships" xmlns:m="http://schemas.openxmlformats.org/officeDocument/2006/math" xmlns:v="urn:schemas-microsoft-com:vml" xmlns:wp14="http://schemas.microsoft.com/office/word/2010/wordprocessingDrawing" xmlns:wp="http://schemas.openxmlformats.org/drawingml/2006/wordprocessingDrawing" xmlns:w10="urn:schemas-microsoft-com:office:word" xmlns:w="http://schemas.openxmlformats.org/wordprocessingml/2006/main" xmlns:w14="http://schemas.microsoft.com/office/word/2010/wordml" xmlns:w15="http://schemas.microsoft.com/office/word/2012/wordml" xmlns:wpg="http://schemas.microsoft.com/office/word/2010/wordprocessingGroup" xmlns:wpi="http://schemas.microsoft.com/office/word/2010/wordprocessingInk" xmlns:wne="http://schemas.microsoft.com/office/word/2006/wordml" xmlns:wps="http://schemas.microsoft.com/office/word/2010/wordprocessingShape" mc:Ignorable="w14 w15 wp14">
+<w:hdr xmlns:wpc="http://schemas.microsoft.com/office/word/2010/wordprocessingCanvas" xmlns:cx="http://schemas.microsoft.com/office/drawing/2014/chartex" xmlns:cx1="http://schemas.microsoft.com/office/drawing/2015/9/8/chartex" xmlns:cx2="http://schemas.microsoft.com/office/drawing/2015/10/21/chartex" xmlns:cx3="http://schemas.microsoft.com/office/drawing/2016/5/9/chartex" xmlns:cx4="http://schemas.microsoft.com/office/drawing/2016/5/10/chartex" xmlns:cx5="http://schemas.microsoft.com/office/drawing/2016/5/11/chartex" xmlns:cx6="http://schemas.microsoft.com/office/drawing/2016/5/12/chartex" xmlns:cx7="http://schemas.microsoft.com/office/drawing/2016/5/13/chartex" xmlns:cx8="http://schemas.microsoft.com/office/drawing/2016/5/14/chartex" xmlns:mc="http://schemas.openxmlformats.org/markup-compatibility/2006" xmlns:aink="http://schemas.microsoft.com/office/drawing/2016/ink" xmlns:am3d="http://schemas.microsoft.com/office/drawing/2017/model3d" xmlns:o="urn:schemas-microsoft-com:office:office" xmlns:r="http://schemas.openxmlformats.org/officeDocument/2006/relationships" xmlns:m="http://schemas.openxmlformats.org/officeDocument/2006/math" xmlns:v="urn:schemas-microsoft-com:vml" xmlns:wp14="http://schemas.microsoft.com/office/word/2010/wordprocessingDrawing" xmlns:wp="http://schemas.openxmlformats.org/drawingml/2006/wordprocessingDrawing" xmlns:w10="urn:schemas-microsoft-com:office:word" xmlns:w="http://schemas.openxmlformats.org/wordprocessingml/2006/main" xmlns:w14="http://schemas.microsoft.com/office/word/2010/wordml" xmlns:w15="http://schemas.microsoft.com/office/word/2012/wordml" xmlns:w16cid="http://schemas.microsoft.com/office/word/2016/wordml/cid" xmlns:w16se="http://schemas.microsoft.com/office/word/2015/wordml/symex" xmlns:wpg="http://schemas.microsoft.com/office/word/2010/wordprocessingGroup" xmlns:wpi="http://schemas.microsoft.com/office/word/2010/wordprocessingInk" xmlns:wne="http://schemas.microsoft.com/office/word/2006/wordml" xmlns:wps="http://schemas.microsoft.com/office/word/2010/wordprocessingShape" mc:Ignorable="w14 w15 w16se w16cid wp14">
   <w:p>
     <w:pPr>
       <w:pStyle w:val="Encabezado"/>
@@ -7556,7 +7801,7 @@
 </file>
 
 <file path=word/header2.xml><?xml version="1.0" encoding="utf-8"?>
-<w:hdr xmlns:wpc="http://schemas.microsoft.com/office/word/2010/wordprocessingCanvas" xmlns:mc="http://schemas.openxmlformats.org/markup-compatibility/2006" xmlns:o="urn:schemas-microsoft-com:office:office" xmlns:r="http://schemas.openxmlformats.org/officeDocument/2006/relationships" xmlns:m="http://schemas.openxmlformats.org/officeDocument/2006/math" xmlns:v="urn:schemas-microsoft-com:vml" xmlns:wp14="http://schemas.microsoft.com/office/word/2010/wordprocessingDrawing" xmlns:wp="http://schemas.openxmlformats.org/drawingml/2006/wordprocessingDrawing" xmlns:w10="urn:schemas-microsoft-com:office:word" xmlns:w="http://schemas.openxmlformats.org/wordprocessingml/2006/main" xmlns:w14="http://schemas.microsoft.com/office/word/2010/wordml" xmlns:w15="http://schemas.microsoft.com/office/word/2012/wordml" xmlns:wpg="http://schemas.microsoft.com/office/word/2010/wordprocessingGroup" xmlns:wpi="http://schemas.microsoft.com/office/word/2010/wordprocessingInk" xmlns:wne="http://schemas.microsoft.com/office/word/2006/wordml" xmlns:wps="http://schemas.microsoft.com/office/word/2010/wordprocessingShape" mc:Ignorable="w14 w15 wp14">
+<w:hdr xmlns:wpc="http://schemas.microsoft.com/office/word/2010/wordprocessingCanvas" xmlns:cx="http://schemas.microsoft.com/office/drawing/2014/chartex" xmlns:cx1="http://schemas.microsoft.com/office/drawing/2015/9/8/chartex" xmlns:cx2="http://schemas.microsoft.com/office/drawing/2015/10/21/chartex" xmlns:cx3="http://schemas.microsoft.com/office/drawing/2016/5/9/chartex" xmlns:cx4="http://schemas.microsoft.com/office/drawing/2016/5/10/chartex" xmlns:cx5="http://schemas.microsoft.com/office/drawing/2016/5/11/chartex" xmlns:cx6="http://schemas.microsoft.com/office/drawing/2016/5/12/chartex" xmlns:cx7="http://schemas.microsoft.com/office/drawing/2016/5/13/chartex" xmlns:cx8="http://schemas.microsoft.com/office/drawing/2016/5/14/chartex" xmlns:mc="http://schemas.openxmlformats.org/markup-compatibility/2006" xmlns:aink="http://schemas.microsoft.com/office/drawing/2016/ink" xmlns:am3d="http://schemas.microsoft.com/office/drawing/2017/model3d" xmlns:o="urn:schemas-microsoft-com:office:office" xmlns:r="http://schemas.openxmlformats.org/officeDocument/2006/relationships" xmlns:m="http://schemas.openxmlformats.org/officeDocument/2006/math" xmlns:v="urn:schemas-microsoft-com:vml" xmlns:wp14="http://schemas.microsoft.com/office/word/2010/wordprocessingDrawing" xmlns:wp="http://schemas.openxmlformats.org/drawingml/2006/wordprocessingDrawing" xmlns:w10="urn:schemas-microsoft-com:office:word" xmlns:w="http://schemas.openxmlformats.org/wordprocessingml/2006/main" xmlns:w14="http://schemas.microsoft.com/office/word/2010/wordml" xmlns:w15="http://schemas.microsoft.com/office/word/2012/wordml" xmlns:w16cid="http://schemas.microsoft.com/office/word/2016/wordml/cid" xmlns:w16se="http://schemas.microsoft.com/office/word/2015/wordml/symex" xmlns:wpg="http://schemas.microsoft.com/office/word/2010/wordprocessingGroup" xmlns:wpi="http://schemas.microsoft.com/office/word/2010/wordprocessingInk" xmlns:wne="http://schemas.microsoft.com/office/word/2006/wordml" xmlns:wps="http://schemas.microsoft.com/office/word/2010/wordprocessingShape" mc:Ignorable="w14 w15 w16se w16cid wp14">
   <w:p>
     <w:pPr>
       <w:pStyle w:val="Encabezado"/>
@@ -7674,7 +7919,7 @@
 </file>
 
 <file path=word/header3.xml><?xml version="1.0" encoding="utf-8"?>
-<w:hdr xmlns:wpc="http://schemas.microsoft.com/office/word/2010/wordprocessingCanvas" xmlns:mc="http://schemas.openxmlformats.org/markup-compatibility/2006" xmlns:o="urn:schemas-microsoft-com:office:office" xmlns:r="http://schemas.openxmlformats.org/officeDocument/2006/relationships" xmlns:m="http://schemas.openxmlformats.org/officeDocument/2006/math" xmlns:v="urn:schemas-microsoft-com:vml" xmlns:wp14="http://schemas.microsoft.com/office/word/2010/wordprocessingDrawing" xmlns:wp="http://schemas.openxmlformats.org/drawingml/2006/wordprocessingDrawing" xmlns:w10="urn:schemas-microsoft-com:office:word" xmlns:w="http://schemas.openxmlformats.org/wordprocessingml/2006/main" xmlns:w14="http://schemas.microsoft.com/office/word/2010/wordml" xmlns:w15="http://schemas.microsoft.com/office/word/2012/wordml" xmlns:wpg="http://schemas.microsoft.com/office/word/2010/wordprocessingGroup" xmlns:wpi="http://schemas.microsoft.com/office/word/2010/wordprocessingInk" xmlns:wne="http://schemas.microsoft.com/office/word/2006/wordml" xmlns:wps="http://schemas.microsoft.com/office/word/2010/wordprocessingShape" mc:Ignorable="w14 w15 wp14">
+<w:hdr xmlns:wpc="http://schemas.microsoft.com/office/word/2010/wordprocessingCanvas" xmlns:cx="http://schemas.microsoft.com/office/drawing/2014/chartex" xmlns:cx1="http://schemas.microsoft.com/office/drawing/2015/9/8/chartex" xmlns:cx2="http://schemas.microsoft.com/office/drawing/2015/10/21/chartex" xmlns:cx3="http://schemas.microsoft.com/office/drawing/2016/5/9/chartex" xmlns:cx4="http://schemas.microsoft.com/office/drawing/2016/5/10/chartex" xmlns:cx5="http://schemas.microsoft.com/office/drawing/2016/5/11/chartex" xmlns:cx6="http://schemas.microsoft.com/office/drawing/2016/5/12/chartex" xmlns:cx7="http://schemas.microsoft.com/office/drawing/2016/5/13/chartex" xmlns:cx8="http://schemas.microsoft.com/office/drawing/2016/5/14/chartex" xmlns:mc="http://schemas.openxmlformats.org/markup-compatibility/2006" xmlns:aink="http://schemas.microsoft.com/office/drawing/2016/ink" xmlns:am3d="http://schemas.microsoft.com/office/drawing/2017/model3d" xmlns:o="urn:schemas-microsoft-com:office:office" xmlns:r="http://schemas.openxmlformats.org/officeDocument/2006/relationships" xmlns:m="http://schemas.openxmlformats.org/officeDocument/2006/math" xmlns:v="urn:schemas-microsoft-com:vml" xmlns:wp14="http://schemas.microsoft.com/office/word/2010/wordprocessingDrawing" xmlns:wp="http://schemas.openxmlformats.org/drawingml/2006/wordprocessingDrawing" xmlns:w10="urn:schemas-microsoft-com:office:word" xmlns:w="http://schemas.openxmlformats.org/wordprocessingml/2006/main" xmlns:w14="http://schemas.microsoft.com/office/word/2010/wordml" xmlns:w15="http://schemas.microsoft.com/office/word/2012/wordml" xmlns:w16cid="http://schemas.microsoft.com/office/word/2016/wordml/cid" xmlns:w16se="http://schemas.microsoft.com/office/word/2015/wordml/symex" xmlns:wpg="http://schemas.microsoft.com/office/word/2010/wordprocessingGroup" xmlns:wpi="http://schemas.microsoft.com/office/word/2010/wordprocessingInk" xmlns:wne="http://schemas.microsoft.com/office/word/2006/wordml" xmlns:wps="http://schemas.microsoft.com/office/word/2010/wordprocessingShape" mc:Ignorable="w14 w15 w16se w16cid wp14">
   <w:p>
     <w:pPr>
       <w:pStyle w:val="Encabezado"/>
@@ -7794,7 +8039,7 @@
 </file>
 
 <file path=word/numbering.xml><?xml version="1.0" encoding="utf-8"?>
-<w:numbering xmlns:wpc="http://schemas.microsoft.com/office/word/2010/wordprocessingCanvas" xmlns:mc="http://schemas.openxmlformats.org/markup-compatibility/2006" xmlns:o="urn:schemas-microsoft-com:office:office" xmlns:r="http://schemas.openxmlformats.org/officeDocument/2006/relationships" xmlns:m="http://schemas.openxmlformats.org/officeDocument/2006/math" xmlns:v="urn:schemas-microsoft-com:vml" xmlns:wp14="http://schemas.microsoft.com/office/word/2010/wordprocessingDrawing" xmlns:wp="http://schemas.openxmlformats.org/drawingml/2006/wordprocessingDrawing" xmlns:w10="urn:schemas-microsoft-com:office:word" xmlns:w="http://schemas.openxmlformats.org/wordprocessingml/2006/main" xmlns:w14="http://schemas.microsoft.com/office/word/2010/wordml" xmlns:w15="http://schemas.microsoft.com/office/word/2012/wordml" xmlns:wpg="http://schemas.microsoft.com/office/word/2010/wordprocessingGroup" xmlns:wpi="http://schemas.microsoft.com/office/word/2010/wordprocessingInk" xmlns:wne="http://schemas.microsoft.com/office/word/2006/wordml" xmlns:wps="http://schemas.microsoft.com/office/word/2010/wordprocessingShape" mc:Ignorable="w14 w15 wp14">
+<w:numbering xmlns:wpc="http://schemas.microsoft.com/office/word/2010/wordprocessingCanvas" xmlns:cx="http://schemas.microsoft.com/office/drawing/2014/chartex" xmlns:cx1="http://schemas.microsoft.com/office/drawing/2015/9/8/chartex" xmlns:cx2="http://schemas.microsoft.com/office/drawing/2015/10/21/chartex" xmlns:cx3="http://schemas.microsoft.com/office/drawing/2016/5/9/chartex" xmlns:cx4="http://schemas.microsoft.com/office/drawing/2016/5/10/chartex" xmlns:cx5="http://schemas.microsoft.com/office/drawing/2016/5/11/chartex" xmlns:cx6="http://schemas.microsoft.com/office/drawing/2016/5/12/chartex" xmlns:cx7="http://schemas.microsoft.com/office/drawing/2016/5/13/chartex" xmlns:cx8="http://schemas.microsoft.com/office/drawing/2016/5/14/chartex" xmlns:mc="http://schemas.openxmlformats.org/markup-compatibility/2006" xmlns:aink="http://schemas.microsoft.com/office/drawing/2016/ink" xmlns:am3d="http://schemas.microsoft.com/office/drawing/2017/model3d" xmlns:o="urn:schemas-microsoft-com:office:office" xmlns:r="http://schemas.openxmlformats.org/officeDocument/2006/relationships" xmlns:m="http://schemas.openxmlformats.org/officeDocument/2006/math" xmlns:v="urn:schemas-microsoft-com:vml" xmlns:wp14="http://schemas.microsoft.com/office/word/2010/wordprocessingDrawing" xmlns:wp="http://schemas.openxmlformats.org/drawingml/2006/wordprocessingDrawing" xmlns:w10="urn:schemas-microsoft-com:office:word" xmlns:w="http://schemas.openxmlformats.org/wordprocessingml/2006/main" xmlns:w14="http://schemas.microsoft.com/office/word/2010/wordml" xmlns:w15="http://schemas.microsoft.com/office/word/2012/wordml" xmlns:w16cid="http://schemas.microsoft.com/office/word/2016/wordml/cid" xmlns:w16se="http://schemas.microsoft.com/office/word/2015/wordml/symex" xmlns:wpg="http://schemas.microsoft.com/office/word/2010/wordprocessingGroup" xmlns:wpi="http://schemas.microsoft.com/office/word/2010/wordprocessingInk" xmlns:wne="http://schemas.microsoft.com/office/word/2006/wordml" xmlns:wps="http://schemas.microsoft.com/office/word/2010/wordprocessingShape" mc:Ignorable="w14 w15 w16se w16cid wp14">
   <w:abstractNum w:abstractNumId="0" w15:restartNumberingAfterBreak="0">
     <w:nsid w:val="00F576AE"/>
     <w:multiLevelType w:val="multilevel"/>
@@ -9222,7 +9467,7 @@
 </file>
 
 <file path=word/styles.xml><?xml version="1.0" encoding="utf-8"?>
-<w:styles xmlns:mc="http://schemas.openxmlformats.org/markup-compatibility/2006" xmlns:r="http://schemas.openxmlformats.org/officeDocument/2006/relationships" xmlns:w="http://schemas.openxmlformats.org/wordprocessingml/2006/main" xmlns:w14="http://schemas.microsoft.com/office/word/2010/wordml" xmlns:w15="http://schemas.microsoft.com/office/word/2012/wordml" mc:Ignorable="w14 w15">
+<w:styles xmlns:mc="http://schemas.openxmlformats.org/markup-compatibility/2006" xmlns:r="http://schemas.openxmlformats.org/officeDocument/2006/relationships" xmlns:w="http://schemas.openxmlformats.org/wordprocessingml/2006/main" xmlns:w14="http://schemas.microsoft.com/office/word/2010/wordml" xmlns:w15="http://schemas.microsoft.com/office/word/2012/wordml" xmlns:w16cid="http://schemas.microsoft.com/office/word/2016/wordml/cid" xmlns:w16se="http://schemas.microsoft.com/office/word/2015/wordml/symex" mc:Ignorable="w14 w15 w16se w16cid">
   <w:docDefaults>
     <w:rPrDefault>
       <w:rPr>
@@ -9232,7 +9477,7 @@
     </w:rPrDefault>
     <w:pPrDefault/>
   </w:docDefaults>
-  <w:latentStyles w:defLockedState="0" w:defUIPriority="0" w:defSemiHidden="0" w:defUnhideWhenUsed="0" w:defQFormat="0" w:count="371">
+  <w:latentStyles w:defLockedState="0" w:defUIPriority="0" w:defSemiHidden="0" w:defUnhideWhenUsed="0" w:defQFormat="0" w:count="375">
     <w:lsdException w:name="Normal" w:qFormat="1"/>
     <w:lsdException w:name="heading 1" w:qFormat="1"/>
     <w:lsdException w:name="heading 2" w:qFormat="1"/>
@@ -9332,7 +9577,6 @@
     <w:lsdException w:name="HTML Sample" w:semiHidden="1" w:unhideWhenUsed="1"/>
     <w:lsdException w:name="HTML Typewriter" w:semiHidden="1" w:unhideWhenUsed="1"/>
     <w:lsdException w:name="HTML Variable" w:semiHidden="1" w:unhideWhenUsed="1"/>
-    <w:lsdException w:name="Normal Table" w:semiHidden="1" w:unhideWhenUsed="1"/>
     <w:lsdException w:name="annotation subject" w:semiHidden="1" w:unhideWhenUsed="1"/>
     <w:lsdException w:name="No List" w:semiHidden="1" w:unhideWhenUsed="1"/>
     <w:lsdException w:name="Outline List 1" w:semiHidden="1" w:unhideWhenUsed="1"/>
@@ -9376,10 +9620,8 @@
     <w:lsdException w:name="Table Elegant" w:semiHidden="1" w:unhideWhenUsed="1"/>
     <w:lsdException w:name="Table Professional" w:semiHidden="1" w:unhideWhenUsed="1"/>
     <w:lsdException w:name="Table Subtle 1" w:semiHidden="1" w:unhideWhenUsed="1"/>
-    <w:lsdException w:name="Table Subtle 2" w:semiHidden="1" w:unhideWhenUsed="1"/>
     <w:lsdException w:name="Table Web 1" w:semiHidden="1" w:unhideWhenUsed="1"/>
     <w:lsdException w:name="Table Web 2" w:semiHidden="1" w:unhideWhenUsed="1"/>
-    <w:lsdException w:name="Table Web 3" w:semiHidden="1" w:unhideWhenUsed="1"/>
     <w:lsdException w:name="Balloon Text" w:semiHidden="1" w:unhideWhenUsed="1"/>
     <w:lsdException w:name="Table Theme" w:semiHidden="1" w:unhideWhenUsed="1"/>
     <w:lsdException w:name="Placeholder Text" w:semiHidden="1" w:uiPriority="99"/>
@@ -9597,6 +9839,10 @@
     <w:lsdException w:name="List Table 5 Dark Accent 6" w:uiPriority="50"/>
     <w:lsdException w:name="List Table 6 Colorful Accent 6" w:uiPriority="51"/>
     <w:lsdException w:name="List Table 7 Colorful Accent 6" w:uiPriority="52"/>
+    <w:lsdException w:name="Mention" w:semiHidden="1" w:uiPriority="99" w:unhideWhenUsed="1"/>
+    <w:lsdException w:name="Smart Hyperlink" w:semiHidden="1" w:uiPriority="99" w:unhideWhenUsed="1"/>
+    <w:lsdException w:name="Hashtag" w:semiHidden="1" w:uiPriority="99" w:unhideWhenUsed="1"/>
+    <w:lsdException w:name="Unresolved Mention" w:semiHidden="1" w:uiPriority="99" w:unhideWhenUsed="1"/>
   </w:latentStyles>
   <w:style w:type="paragraph" w:default="1" w:styleId="Normal">
     <w:name w:val="Normal"/>
@@ -9934,10 +10180,10 @@
       <w:lang w:val="es-ES" w:eastAsia="es-ES"/>
     </w:rPr>
   </w:style>
-  <w:style w:type="paragraph" w:styleId="Puesto">
+  <w:style w:type="paragraph" w:styleId="Ttulo">
     <w:name w:val="Title"/>
     <w:basedOn w:val="Normal"/>
-    <w:link w:val="PuestoCar"/>
+    <w:link w:val="TtuloCar"/>
     <w:qFormat/>
     <w:rsid w:val="0076217B"/>
     <w:pPr>
@@ -9950,10 +10196,10 @@
       <w:lang w:val="es-PE"/>
     </w:rPr>
   </w:style>
-  <w:style w:type="character" w:customStyle="1" w:styleId="PuestoCar">
-    <w:name w:val="Puesto Car"/>
+  <w:style w:type="character" w:customStyle="1" w:styleId="TtuloCar">
+    <w:name w:val="Título Car"/>
     <w:basedOn w:val="Fuentedeprrafopredeter"/>
-    <w:link w:val="Puesto"/>
+    <w:link w:val="Ttulo"/>
     <w:rsid w:val="0076217B"/>
     <w:rPr>
       <w:rFonts w:ascii="Arial" w:hAnsi="Arial"/>
@@ -10547,7 +10793,7 @@
 </file>
 
 <file path=customXml/itemProps1.xml><?xml version="1.0" encoding="utf-8"?>
-<ds:datastoreItem xmlns:ds="http://schemas.openxmlformats.org/officeDocument/2006/customXml" ds:itemID="{FA567C4B-904B-4C9B-B873-2A7E4763C681}">
+<ds:datastoreItem xmlns:ds="http://schemas.openxmlformats.org/officeDocument/2006/customXml" ds:itemID="{11AB1A49-3F25-4B88-A630-113ECE3FB4E5}">
   <ds:schemaRefs>
     <ds:schemaRef ds:uri="http://schemas.openxmlformats.org/officeDocument/2006/bibliography"/>
   </ds:schemaRefs>

</xml_diff>